<commit_message>
added the description of stabplatform working
</commit_message>
<xml_diff>
--- a/ВКР/ВКР(непричесанная).docx
+++ b/ВКР/ВКР(непричесанная).docx
@@ -178,7 +178,23 @@
           <w:sz w:val="28"/>
           <w:szCs w:val="28"/>
         </w:rPr>
-        <w:t xml:space="preserve"> метод исследования функций поддержания равновесия тела на основе анализа изменения координат проекции общего центра масс тела на плоскость и колебания этого центра масс. На основании данных, полученных </w:t>
+        <w:t xml:space="preserve"> метод исследования функций поддержания равновесия тела на основе анализа изменения координат проекции общего центра масс тела на плоскость и</w:t>
+      </w:r>
+      <w:r>
+        <w:rPr>
+          <w:rFonts w:ascii="Times New Roman" w:hAnsi="Times New Roman" w:cs="Times New Roman"/>
+          <w:sz w:val="28"/>
+          <w:szCs w:val="28"/>
+        </w:rPr>
+        <w:t xml:space="preserve"> колебаний</w:t>
+      </w:r>
+      <w:r>
+        <w:rPr>
+          <w:rFonts w:ascii="Times New Roman" w:hAnsi="Times New Roman" w:cs="Times New Roman"/>
+          <w:sz w:val="28"/>
+          <w:szCs w:val="28"/>
+        </w:rPr>
+        <w:t xml:space="preserve"> этого центра масс. На основании данных, полученных </w:t>
       </w:r>
       <w:proofErr w:type="spellStart"/>
       <w:r>
@@ -196,7 +212,71 @@
           <w:sz w:val="28"/>
           <w:szCs w:val="28"/>
         </w:rPr>
-        <w:t xml:space="preserve"> методами, специалист может дать оценку как психическому состоянию пациента, так и охарактеризовать работу его нервной системы и дать свои рекомендации относительно дальнейшего медицинского обследования. </w:t>
+        <w:t xml:space="preserve"> методами, специалист может дать оценку </w:t>
+      </w:r>
+      <w:r>
+        <w:rPr>
+          <w:rFonts w:ascii="Times New Roman" w:hAnsi="Times New Roman" w:cs="Times New Roman"/>
+          <w:sz w:val="28"/>
+          <w:szCs w:val="28"/>
+        </w:rPr>
+        <w:t>работе</w:t>
+      </w:r>
+      <w:r>
+        <w:rPr>
+          <w:rFonts w:ascii="Times New Roman" w:hAnsi="Times New Roman" w:cs="Times New Roman"/>
+          <w:sz w:val="28"/>
+          <w:szCs w:val="28"/>
+        </w:rPr>
+        <w:t xml:space="preserve"> его нервной системы пациента</w:t>
+      </w:r>
+      <w:r>
+        <w:rPr>
+          <w:rFonts w:ascii="Times New Roman" w:hAnsi="Times New Roman" w:cs="Times New Roman"/>
+          <w:sz w:val="28"/>
+          <w:szCs w:val="28"/>
+        </w:rPr>
+        <w:t>, дать</w:t>
+      </w:r>
+      <w:r>
+        <w:rPr>
+          <w:rFonts w:ascii="Times New Roman" w:hAnsi="Times New Roman" w:cs="Times New Roman"/>
+          <w:sz w:val="28"/>
+          <w:szCs w:val="28"/>
+        </w:rPr>
+        <w:t xml:space="preserve"> рекомендации относительно дальнейшего медицинского обследования</w:t>
+      </w:r>
+      <w:r>
+        <w:rPr>
+          <w:rFonts w:ascii="Times New Roman" w:hAnsi="Times New Roman" w:cs="Times New Roman"/>
+          <w:sz w:val="28"/>
+          <w:szCs w:val="28"/>
+        </w:rPr>
+        <w:t xml:space="preserve"> и даже </w:t>
+      </w:r>
+      <w:r>
+        <w:rPr>
+          <w:rFonts w:ascii="Times New Roman" w:hAnsi="Times New Roman" w:cs="Times New Roman"/>
+          <w:sz w:val="28"/>
+          <w:szCs w:val="28"/>
+        </w:rPr>
+        <w:t>охарактеризовать</w:t>
+      </w:r>
+      <w:r>
+        <w:rPr>
+          <w:rFonts w:ascii="Times New Roman" w:hAnsi="Times New Roman" w:cs="Times New Roman"/>
+          <w:sz w:val="28"/>
+          <w:szCs w:val="28"/>
+        </w:rPr>
+        <w:t xml:space="preserve"> психическое состояние человека</w:t>
+      </w:r>
+      <w:r>
+        <w:rPr>
+          <w:rFonts w:ascii="Times New Roman" w:hAnsi="Times New Roman" w:cs="Times New Roman"/>
+          <w:sz w:val="28"/>
+          <w:szCs w:val="28"/>
+        </w:rPr>
+        <w:t xml:space="preserve">. </w:t>
       </w:r>
     </w:p>
     <w:p>
@@ -461,15 +541,95 @@
           <w:sz w:val="28"/>
           <w:szCs w:val="28"/>
         </w:rPr>
-        <w:t xml:space="preserve">, что является причиной невозможности использования всех технических возможностей АПК, а анализ </w:t>
-      </w:r>
-      <w:r>
-        <w:rPr>
-          <w:rFonts w:ascii="Times New Roman" w:hAnsi="Times New Roman" w:cs="Times New Roman"/>
-          <w:sz w:val="28"/>
-          <w:szCs w:val="28"/>
-        </w:rPr>
-        <w:t xml:space="preserve">получаемых при помощи «кресла» данных в соответствии с природой их источника приходится осуществлять сторонними средствами, для этого не приспособленными. </w:t>
+        <w:t xml:space="preserve">, что является причиной невозможности </w:t>
+      </w:r>
+      <w:r>
+        <w:rPr>
+          <w:rFonts w:ascii="Times New Roman" w:hAnsi="Times New Roman" w:cs="Times New Roman"/>
+          <w:sz w:val="28"/>
+          <w:szCs w:val="28"/>
+        </w:rPr>
+        <w:t>использования</w:t>
+      </w:r>
+      <w:r>
+        <w:rPr>
+          <w:rFonts w:ascii="Times New Roman" w:hAnsi="Times New Roman" w:cs="Times New Roman"/>
+          <w:sz w:val="28"/>
+          <w:szCs w:val="28"/>
+        </w:rPr>
+        <w:t xml:space="preserve"> технических возможностей АПК</w:t>
+      </w:r>
+      <w:r>
+        <w:rPr>
+          <w:rFonts w:ascii="Times New Roman" w:hAnsi="Times New Roman" w:cs="Times New Roman"/>
+          <w:sz w:val="28"/>
+          <w:szCs w:val="28"/>
+        </w:rPr>
+        <w:t xml:space="preserve"> в полной мере</w:t>
+      </w:r>
+      <w:r>
+        <w:rPr>
+          <w:rFonts w:ascii="Times New Roman" w:hAnsi="Times New Roman" w:cs="Times New Roman"/>
+          <w:sz w:val="28"/>
+          <w:szCs w:val="28"/>
+        </w:rPr>
+        <w:t xml:space="preserve">, а анализ </w:t>
+      </w:r>
+      <w:r>
+        <w:rPr>
+          <w:rFonts w:ascii="Times New Roman" w:hAnsi="Times New Roman" w:cs="Times New Roman"/>
+          <w:sz w:val="28"/>
+          <w:szCs w:val="28"/>
+        </w:rPr>
+        <w:t>получаемых при помощи «кресла»</w:t>
+      </w:r>
+      <w:r>
+        <w:rPr>
+          <w:rFonts w:ascii="Times New Roman" w:hAnsi="Times New Roman" w:cs="Times New Roman"/>
+          <w:sz w:val="28"/>
+          <w:szCs w:val="28"/>
+        </w:rPr>
+        <w:t xml:space="preserve"> данных, исходя из специфики </w:t>
+      </w:r>
+      <w:r>
+        <w:rPr>
+          <w:rFonts w:ascii="Times New Roman" w:hAnsi="Times New Roman" w:cs="Times New Roman"/>
+          <w:sz w:val="28"/>
+          <w:szCs w:val="28"/>
+        </w:rPr>
+        <w:t>их источника</w:t>
+      </w:r>
+      <w:r>
+        <w:rPr>
+          <w:rFonts w:ascii="Times New Roman" w:hAnsi="Times New Roman" w:cs="Times New Roman"/>
+          <w:sz w:val="28"/>
+          <w:szCs w:val="28"/>
+        </w:rPr>
+        <w:t>,</w:t>
+      </w:r>
+      <w:r>
+        <w:rPr>
+          <w:rFonts w:ascii="Times New Roman" w:hAnsi="Times New Roman" w:cs="Times New Roman"/>
+          <w:sz w:val="28"/>
+          <w:szCs w:val="28"/>
+        </w:rPr>
+        <w:t xml:space="preserve"> приходится осуществлять сторонними средствами, для этого не</w:t>
+      </w:r>
+      <w:r>
+        <w:rPr>
+          <w:rFonts w:ascii="Times New Roman" w:hAnsi="Times New Roman" w:cs="Times New Roman"/>
+          <w:sz w:val="28"/>
+          <w:szCs w:val="28"/>
+        </w:rPr>
+        <w:t xml:space="preserve"> предназначенными</w:t>
+      </w:r>
+      <w:r>
+        <w:rPr>
+          <w:rFonts w:ascii="Times New Roman" w:hAnsi="Times New Roman" w:cs="Times New Roman"/>
+          <w:sz w:val="28"/>
+          <w:szCs w:val="28"/>
+        </w:rPr>
+        <w:t xml:space="preserve">. </w:t>
       </w:r>
     </w:p>
     <w:p>
@@ -515,7 +675,39 @@
           <w:sz w:val="28"/>
           <w:szCs w:val="28"/>
         </w:rPr>
-        <w:t xml:space="preserve"> измерений, определение требований к инструменту, который бы позволил эту обработку осуществлять и разработка такого инструмента в виде автоматизированной системы и графическим интерфейсом, ориентированным на работу с указанным выше АПК. </w:t>
+        <w:t xml:space="preserve"> измерений, определение требований к инструменту, </w:t>
+      </w:r>
+      <w:r>
+        <w:rPr>
+          <w:rFonts w:ascii="Times New Roman" w:hAnsi="Times New Roman" w:cs="Times New Roman"/>
+          <w:sz w:val="28"/>
+          <w:szCs w:val="28"/>
+        </w:rPr>
+        <w:t>который бы позволил</w:t>
+      </w:r>
+      <w:r>
+        <w:rPr>
+          <w:rFonts w:ascii="Times New Roman" w:hAnsi="Times New Roman" w:cs="Times New Roman"/>
+          <w:sz w:val="28"/>
+          <w:szCs w:val="28"/>
+        </w:rPr>
+        <w:t xml:space="preserve"> </w:t>
+      </w:r>
+      <w:r>
+        <w:rPr>
+          <w:rFonts w:ascii="Times New Roman" w:hAnsi="Times New Roman" w:cs="Times New Roman"/>
+          <w:sz w:val="28"/>
+          <w:szCs w:val="28"/>
+        </w:rPr>
+        <w:t>осуществлять эту интерпретацию</w:t>
+      </w:r>
+      <w:r>
+        <w:rPr>
+          <w:rFonts w:ascii="Times New Roman" w:hAnsi="Times New Roman" w:cs="Times New Roman"/>
+          <w:sz w:val="28"/>
+          <w:szCs w:val="28"/>
+        </w:rPr>
+        <w:t xml:space="preserve"> и разработка такого инструмента в виде автоматизированной системы и графическим интерфейсом, ориентированным на работу с указанным выше АПК. </w:t>
       </w:r>
     </w:p>
     <w:p>
@@ -555,7 +747,15 @@
           <w:sz w:val="28"/>
           <w:szCs w:val="28"/>
         </w:rPr>
-        <w:t xml:space="preserve">Анализ библиографических источников по теме </w:t>
+        <w:t>- а</w:t>
+      </w:r>
+      <w:r>
+        <w:rPr>
+          <w:rFonts w:ascii="Times New Roman" w:hAnsi="Times New Roman" w:cs="Times New Roman"/>
+          <w:sz w:val="28"/>
+          <w:szCs w:val="28"/>
+        </w:rPr>
+        <w:t xml:space="preserve">нализ библиографических источников по теме </w:t>
       </w:r>
       <w:proofErr w:type="spellStart"/>
       <w:r>
@@ -575,6 +775,14 @@
         </w:rPr>
         <w:t xml:space="preserve"> для теоретической проработки методов обработки и визуализации данных</w:t>
       </w:r>
+      <w:r>
+        <w:rPr>
+          <w:rFonts w:ascii="Times New Roman" w:hAnsi="Times New Roman" w:cs="Times New Roman"/>
+          <w:sz w:val="28"/>
+          <w:szCs w:val="28"/>
+        </w:rPr>
+        <w:t>;</w:t>
+      </w:r>
     </w:p>
     <w:p>
       <w:pPr>
@@ -594,7 +802,15 @@
           <w:szCs w:val="28"/>
         </w:rPr>
         <w:lastRenderedPageBreak/>
-        <w:t xml:space="preserve">Сбор и обработка данных </w:t>
+        <w:t>- с</w:t>
+      </w:r>
+      <w:r>
+        <w:rPr>
+          <w:rFonts w:ascii="Times New Roman" w:hAnsi="Times New Roman" w:cs="Times New Roman"/>
+          <w:sz w:val="28"/>
+          <w:szCs w:val="28"/>
+        </w:rPr>
+        <w:t xml:space="preserve">бор и обработка данных </w:t>
       </w:r>
       <w:proofErr w:type="spellStart"/>
       <w:r>
@@ -614,6 +830,14 @@
         </w:rPr>
         <w:t xml:space="preserve"> измерений при помощи АПК «Многофункциональное кресло»</w:t>
       </w:r>
+      <w:r>
+        <w:rPr>
+          <w:rFonts w:ascii="Times New Roman" w:hAnsi="Times New Roman" w:cs="Times New Roman"/>
+          <w:sz w:val="28"/>
+          <w:szCs w:val="28"/>
+        </w:rPr>
+        <w:t>;</w:t>
+      </w:r>
     </w:p>
     <w:p>
       <w:pPr>
@@ -632,7 +856,15 @@
           <w:sz w:val="28"/>
           <w:szCs w:val="28"/>
         </w:rPr>
-        <w:t xml:space="preserve">Сбор и анализ требований, предъявляемых специалистами, использующими АПК «Многофункциональное кресло» к системе обработки </w:t>
+        <w:t>- с</w:t>
+      </w:r>
+      <w:r>
+        <w:rPr>
+          <w:rFonts w:ascii="Times New Roman" w:hAnsi="Times New Roman" w:cs="Times New Roman"/>
+          <w:sz w:val="28"/>
+          <w:szCs w:val="28"/>
+        </w:rPr>
+        <w:t xml:space="preserve">бор и анализ требований, предъявляемых специалистами, использующими АПК «Многофункциональное кресло» к системе обработки </w:t>
       </w:r>
       <w:proofErr w:type="spellStart"/>
       <w:r>
@@ -644,6 +876,14 @@
         <w:t>стабилограмм</w:t>
       </w:r>
       <w:proofErr w:type="spellEnd"/>
+      <w:r>
+        <w:rPr>
+          <w:rFonts w:ascii="Times New Roman" w:hAnsi="Times New Roman" w:cs="Times New Roman"/>
+          <w:sz w:val="28"/>
+          <w:szCs w:val="28"/>
+        </w:rPr>
+        <w:t>;</w:t>
+      </w:r>
     </w:p>
     <w:p>
       <w:pPr>
@@ -662,8 +902,241 @@
           <w:sz w:val="28"/>
           <w:szCs w:val="28"/>
         </w:rPr>
-        <w:t xml:space="preserve">Определение методов получения, хранения, </w:t>
-      </w:r>
+        <w:t xml:space="preserve">- </w:t>
+      </w:r>
+      <w:r>
+        <w:rPr>
+          <w:rFonts w:ascii="Times New Roman" w:hAnsi="Times New Roman" w:cs="Times New Roman"/>
+          <w:sz w:val="28"/>
+          <w:szCs w:val="28"/>
+        </w:rPr>
+        <w:t>о</w:t>
+      </w:r>
+      <w:r>
+        <w:rPr>
+          <w:rFonts w:ascii="Times New Roman" w:hAnsi="Times New Roman" w:cs="Times New Roman"/>
+          <w:sz w:val="28"/>
+          <w:szCs w:val="28"/>
+        </w:rPr>
+        <w:t xml:space="preserve">пределение методов получения, хранения, </w:t>
+      </w:r>
+      <w:r>
+        <w:rPr>
+          <w:rFonts w:ascii="Times New Roman" w:hAnsi="Times New Roman" w:cs="Times New Roman"/>
+          <w:sz w:val="28"/>
+          <w:szCs w:val="28"/>
+        </w:rPr>
+        <w:t>обработки и визуализации</w:t>
+      </w:r>
+      <w:r>
+        <w:rPr>
+          <w:rFonts w:ascii="Times New Roman" w:hAnsi="Times New Roman" w:cs="Times New Roman"/>
+          <w:sz w:val="28"/>
+          <w:szCs w:val="28"/>
+        </w:rPr>
+        <w:t xml:space="preserve"> </w:t>
+      </w:r>
+      <w:r>
+        <w:rPr>
+          <w:rFonts w:ascii="Times New Roman" w:hAnsi="Times New Roman" w:cs="Times New Roman"/>
+          <w:sz w:val="28"/>
+          <w:szCs w:val="28"/>
+        </w:rPr>
+        <w:t>данных</w:t>
+      </w:r>
+      <w:r>
+        <w:rPr>
+          <w:rFonts w:ascii="Times New Roman" w:hAnsi="Times New Roman" w:cs="Times New Roman"/>
+          <w:sz w:val="28"/>
+          <w:szCs w:val="28"/>
+        </w:rPr>
+        <w:t xml:space="preserve">, </w:t>
+      </w:r>
+      <w:r>
+        <w:rPr>
+          <w:rFonts w:ascii="Times New Roman" w:hAnsi="Times New Roman" w:cs="Times New Roman"/>
+          <w:sz w:val="28"/>
+          <w:szCs w:val="28"/>
+        </w:rPr>
+        <w:t>получаемых с АПК «многофункциональное кресло»</w:t>
+      </w:r>
+      <w:r>
+        <w:rPr>
+          <w:rFonts w:ascii="Times New Roman" w:hAnsi="Times New Roman" w:cs="Times New Roman"/>
+          <w:sz w:val="28"/>
+          <w:szCs w:val="28"/>
+        </w:rPr>
+        <w:t>;</w:t>
+      </w:r>
+    </w:p>
+    <w:p>
+      <w:pPr>
+        <w:spacing w:line="360" w:lineRule="auto"/>
+        <w:ind w:firstLine="567"/>
+        <w:jc w:val="both"/>
+        <w:rPr>
+          <w:rFonts w:ascii="Times New Roman" w:hAnsi="Times New Roman" w:cs="Times New Roman"/>
+          <w:sz w:val="28"/>
+          <w:szCs w:val="28"/>
+        </w:rPr>
+      </w:pPr>
+      <w:r>
+        <w:rPr>
+          <w:rFonts w:ascii="Times New Roman" w:hAnsi="Times New Roman" w:cs="Times New Roman"/>
+          <w:sz w:val="28"/>
+          <w:szCs w:val="28"/>
+        </w:rPr>
+        <w:t>- р</w:t>
+      </w:r>
+      <w:r>
+        <w:rPr>
+          <w:rFonts w:ascii="Times New Roman" w:hAnsi="Times New Roman" w:cs="Times New Roman"/>
+          <w:sz w:val="28"/>
+          <w:szCs w:val="28"/>
+        </w:rPr>
+        <w:t>азработка технического задания на создание описанной автоматизированной системы и тестов для проверки реализации требований к ней</w:t>
+      </w:r>
+      <w:r>
+        <w:rPr>
+          <w:rFonts w:ascii="Times New Roman" w:hAnsi="Times New Roman" w:cs="Times New Roman"/>
+          <w:sz w:val="28"/>
+          <w:szCs w:val="28"/>
+        </w:rPr>
+        <w:t>;</w:t>
+      </w:r>
+    </w:p>
+    <w:p>
+      <w:pPr>
+        <w:spacing w:line="360" w:lineRule="auto"/>
+        <w:ind w:firstLine="567"/>
+        <w:jc w:val="both"/>
+        <w:rPr>
+          <w:rFonts w:ascii="Times New Roman" w:hAnsi="Times New Roman" w:cs="Times New Roman"/>
+          <w:sz w:val="28"/>
+          <w:szCs w:val="28"/>
+        </w:rPr>
+      </w:pPr>
+      <w:r>
+        <w:rPr>
+          <w:rFonts w:ascii="Times New Roman" w:hAnsi="Times New Roman" w:cs="Times New Roman"/>
+          <w:sz w:val="28"/>
+          <w:szCs w:val="28"/>
+        </w:rPr>
+        <w:t>- р</w:t>
+      </w:r>
+      <w:r>
+        <w:rPr>
+          <w:rFonts w:ascii="Times New Roman" w:hAnsi="Times New Roman" w:cs="Times New Roman"/>
+          <w:sz w:val="28"/>
+          <w:szCs w:val="28"/>
+        </w:rPr>
+        <w:t>азработка программной реализации автоматизированной системы с графическим интерфейсом</w:t>
+      </w:r>
+      <w:r>
+        <w:rPr>
+          <w:rFonts w:ascii="Times New Roman" w:hAnsi="Times New Roman" w:cs="Times New Roman"/>
+          <w:sz w:val="28"/>
+          <w:szCs w:val="28"/>
+        </w:rPr>
+        <w:t>;</w:t>
+      </w:r>
+    </w:p>
+    <w:p>
+      <w:pPr>
+        <w:spacing w:line="360" w:lineRule="auto"/>
+        <w:ind w:firstLine="567"/>
+        <w:jc w:val="both"/>
+        <w:rPr>
+          <w:rFonts w:ascii="Times New Roman" w:hAnsi="Times New Roman" w:cs="Times New Roman"/>
+          <w:sz w:val="28"/>
+          <w:szCs w:val="28"/>
+        </w:rPr>
+      </w:pPr>
+      <w:r>
+        <w:rPr>
+          <w:rFonts w:ascii="Times New Roman" w:hAnsi="Times New Roman" w:cs="Times New Roman"/>
+          <w:sz w:val="28"/>
+          <w:szCs w:val="28"/>
+        </w:rPr>
+        <w:t>- т</w:t>
+      </w:r>
+      <w:r>
+        <w:rPr>
+          <w:rFonts w:ascii="Times New Roman" w:hAnsi="Times New Roman" w:cs="Times New Roman"/>
+          <w:sz w:val="28"/>
+          <w:szCs w:val="28"/>
+        </w:rPr>
+        <w:t>естирование разработанной системы с использованием АПК «Многофункциональное кресло»</w:t>
+      </w:r>
+      <w:r>
+        <w:rPr>
+          <w:rFonts w:ascii="Times New Roman" w:hAnsi="Times New Roman" w:cs="Times New Roman"/>
+          <w:sz w:val="28"/>
+          <w:szCs w:val="28"/>
+        </w:rPr>
+        <w:t>.</w:t>
+      </w:r>
+    </w:p>
+    <w:p>
+      <w:pPr>
+        <w:spacing w:line="360" w:lineRule="auto"/>
+        <w:ind w:firstLine="567"/>
+        <w:jc w:val="both"/>
+        <w:rPr>
+          <w:rFonts w:ascii="Times New Roman" w:hAnsi="Times New Roman" w:cs="Times New Roman"/>
+          <w:sz w:val="28"/>
+          <w:szCs w:val="28"/>
+        </w:rPr>
+      </w:pPr>
+      <w:r>
+        <w:rPr>
+          <w:rFonts w:ascii="Times New Roman" w:hAnsi="Times New Roman" w:cs="Times New Roman"/>
+          <w:sz w:val="28"/>
+          <w:szCs w:val="28"/>
+        </w:rPr>
+        <w:t>В настоящий момент указанный аппаратно-программный комплекс активно используется в исследованиях, проводимых в Московском психолого-педагогическом университете</w:t>
+      </w:r>
+      <w:r>
+        <w:rPr>
+          <w:rFonts w:ascii="Times New Roman" w:hAnsi="Times New Roman" w:cs="Times New Roman"/>
+          <w:sz w:val="28"/>
+          <w:szCs w:val="28"/>
+        </w:rPr>
+        <w:t xml:space="preserve">, а также реализуется на розничном рынке ЗАО </w:t>
+      </w:r>
+      <w:r>
+        <w:rPr>
+          <w:rFonts w:ascii="Times New Roman" w:hAnsi="Times New Roman" w:cs="Times New Roman"/>
+          <w:sz w:val="28"/>
+          <w:szCs w:val="28"/>
+        </w:rPr>
+        <w:t>"ОКБ "РИТМ"</w:t>
+      </w:r>
+      <w:r>
+        <w:rPr>
+          <w:rFonts w:ascii="Times New Roman" w:hAnsi="Times New Roman" w:cs="Times New Roman"/>
+          <w:sz w:val="28"/>
+          <w:szCs w:val="28"/>
+        </w:rPr>
+        <w:t>,</w:t>
+      </w:r>
+      <w:r>
+        <w:rPr>
+          <w:rFonts w:ascii="Times New Roman" w:hAnsi="Times New Roman" w:cs="Times New Roman"/>
+          <w:sz w:val="28"/>
+          <w:szCs w:val="28"/>
+        </w:rPr>
+        <w:t xml:space="preserve"> что обусловило актуальность работы. </w:t>
+      </w:r>
+      <w:r>
+        <w:rPr>
+          <w:rFonts w:ascii="Times New Roman" w:hAnsi="Times New Roman" w:cs="Times New Roman"/>
+          <w:sz w:val="28"/>
+          <w:szCs w:val="28"/>
+        </w:rPr>
+        <w:t xml:space="preserve">Здесь же стоит отметить, что не так давно </w:t>
+      </w:r>
+      <w:proofErr w:type="spellStart"/>
       <w:proofErr w:type="gramStart"/>
       <w:r>
         <w:rPr>
@@ -671,8 +1144,9 @@
           <w:sz w:val="28"/>
           <w:szCs w:val="28"/>
         </w:rPr>
-        <w:t>обработки и визуализации</w:t>
-      </w:r>
+        <w:t>стабилометрия</w:t>
+      </w:r>
+      <w:proofErr w:type="spellEnd"/>
       <w:proofErr w:type="gramEnd"/>
       <w:r>
         <w:rPr>
@@ -680,7 +1154,49 @@
           <w:sz w:val="28"/>
           <w:szCs w:val="28"/>
         </w:rPr>
-        <w:t xml:space="preserve"> получаемых с АПК «многофункциональное кресло» данных</w:t>
+        <w:t xml:space="preserve"> как вид медицинской услуги была включена в российский стандарт оказания медицинской помощи</w:t>
+      </w:r>
+      <w:r>
+        <w:rPr>
+          <w:rFonts w:ascii="Times New Roman" w:hAnsi="Times New Roman" w:cs="Times New Roman"/>
+          <w:sz w:val="28"/>
+          <w:szCs w:val="28"/>
+        </w:rPr>
+        <w:t xml:space="preserve"> [1]</w:t>
+      </w:r>
+      <w:r>
+        <w:rPr>
+          <w:rFonts w:ascii="Times New Roman" w:hAnsi="Times New Roman" w:cs="Times New Roman"/>
+          <w:sz w:val="28"/>
+          <w:szCs w:val="28"/>
+        </w:rPr>
+        <w:t xml:space="preserve">. </w:t>
+      </w:r>
+      <w:r>
+        <w:rPr>
+          <w:rFonts w:ascii="Times New Roman" w:hAnsi="Times New Roman" w:cs="Times New Roman"/>
+          <w:sz w:val="28"/>
+          <w:szCs w:val="28"/>
+        </w:rPr>
+        <w:t xml:space="preserve">В то же время новизна данной работы обусловлена отсутствием, как уже указывалось ранее, специализированных инструментов обработки </w:t>
+      </w:r>
+      <w:proofErr w:type="spellStart"/>
+      <w:r>
+        <w:rPr>
+          <w:rFonts w:ascii="Times New Roman" w:hAnsi="Times New Roman" w:cs="Times New Roman"/>
+          <w:sz w:val="28"/>
+          <w:szCs w:val="28"/>
+        </w:rPr>
+        <w:t>стабилографических</w:t>
+      </w:r>
+      <w:proofErr w:type="spellEnd"/>
+      <w:r>
+        <w:rPr>
+          <w:rFonts w:ascii="Times New Roman" w:hAnsi="Times New Roman" w:cs="Times New Roman"/>
+          <w:sz w:val="28"/>
+          <w:szCs w:val="28"/>
+        </w:rPr>
+        <w:t xml:space="preserve"> измерений для АПК «Многофункциональное кресло». </w:t>
       </w:r>
     </w:p>
     <w:p>
@@ -694,14 +1210,6 @@
           <w:szCs w:val="28"/>
         </w:rPr>
       </w:pPr>
-      <w:r>
-        <w:rPr>
-          <w:rFonts w:ascii="Times New Roman" w:hAnsi="Times New Roman" w:cs="Times New Roman"/>
-          <w:sz w:val="28"/>
-          <w:szCs w:val="28"/>
-        </w:rPr>
-        <w:t>Разработка технического задания на создание описанной автоматизированной системы и тестов для проверки реализации требований к ней</w:t>
-      </w:r>
     </w:p>
     <w:p>
       <w:pPr>
@@ -714,14 +1222,6 @@
           <w:szCs w:val="28"/>
         </w:rPr>
       </w:pPr>
-      <w:r>
-        <w:rPr>
-          <w:rFonts w:ascii="Times New Roman" w:hAnsi="Times New Roman" w:cs="Times New Roman"/>
-          <w:sz w:val="28"/>
-          <w:szCs w:val="28"/>
-        </w:rPr>
-        <w:t>Разработка программной реализации автоматизированной системы с графическим интерфейсом</w:t>
-      </w:r>
     </w:p>
     <w:p>
       <w:pPr>
@@ -734,14 +1234,6 @@
           <w:szCs w:val="28"/>
         </w:rPr>
       </w:pPr>
-      <w:r>
-        <w:rPr>
-          <w:rFonts w:ascii="Times New Roman" w:hAnsi="Times New Roman" w:cs="Times New Roman"/>
-          <w:sz w:val="28"/>
-          <w:szCs w:val="28"/>
-        </w:rPr>
-        <w:t>Тестирование разработанной системы с использованием АПК «Многофункциональное кресло»</w:t>
-      </w:r>
     </w:p>
     <w:p>
       <w:pPr>
@@ -754,81 +1246,463 @@
           <w:szCs w:val="28"/>
         </w:rPr>
       </w:pPr>
-      <w:r>
-        <w:rPr>
-          <w:rFonts w:ascii="Times New Roman" w:hAnsi="Times New Roman" w:cs="Times New Roman"/>
-          <w:sz w:val="28"/>
-          <w:szCs w:val="28"/>
-        </w:rPr>
-        <w:t>В настоящий момент указанный аппаратно-программный комплекс активно используется в исследованиях, проводимых в Московском психолого-педагогическом университете</w:t>
-      </w:r>
-      <w:r>
-        <w:rPr>
-          <w:rFonts w:ascii="Times New Roman" w:hAnsi="Times New Roman" w:cs="Times New Roman"/>
-          <w:sz w:val="28"/>
-          <w:szCs w:val="28"/>
-        </w:rPr>
-        <w:t xml:space="preserve">, а также реализуется на розничном рынке ЗАО </w:t>
-      </w:r>
-      <w:r>
-        <w:rPr>
-          <w:rFonts w:ascii="Times New Roman" w:hAnsi="Times New Roman" w:cs="Times New Roman"/>
-          <w:sz w:val="28"/>
-          <w:szCs w:val="28"/>
-        </w:rPr>
-        <w:t>"ОКБ "РИТМ"</w:t>
-      </w:r>
-      <w:r>
-        <w:rPr>
-          <w:rFonts w:ascii="Times New Roman" w:hAnsi="Times New Roman" w:cs="Times New Roman"/>
-          <w:sz w:val="28"/>
-          <w:szCs w:val="28"/>
-        </w:rPr>
-        <w:t>,</w:t>
-      </w:r>
-      <w:r>
-        <w:rPr>
-          <w:rFonts w:ascii="Times New Roman" w:hAnsi="Times New Roman" w:cs="Times New Roman"/>
-          <w:sz w:val="28"/>
-          <w:szCs w:val="28"/>
-        </w:rPr>
-        <w:t xml:space="preserve"> что обусловило актуальность работы. </w:t>
-      </w:r>
-      <w:r>
-        <w:rPr>
-          <w:rFonts w:ascii="Times New Roman" w:hAnsi="Times New Roman" w:cs="Times New Roman"/>
-          <w:sz w:val="28"/>
-          <w:szCs w:val="28"/>
-        </w:rPr>
-        <w:t xml:space="preserve">Здесь же стоит отметить, что не так давно </w:t>
-      </w:r>
-      <w:proofErr w:type="spellStart"/>
-      <w:proofErr w:type="gramStart"/>
-      <w:r>
-        <w:rPr>
-          <w:rFonts w:ascii="Times New Roman" w:hAnsi="Times New Roman" w:cs="Times New Roman"/>
-          <w:sz w:val="28"/>
-          <w:szCs w:val="28"/>
-        </w:rPr>
-        <w:t>стабилометрия</w:t>
-      </w:r>
-      <w:proofErr w:type="spellEnd"/>
-      <w:proofErr w:type="gramEnd"/>
-      <w:r>
-        <w:rPr>
-          <w:rFonts w:ascii="Times New Roman" w:hAnsi="Times New Roman" w:cs="Times New Roman"/>
-          <w:sz w:val="28"/>
-          <w:szCs w:val="28"/>
-        </w:rPr>
-        <w:t xml:space="preserve"> как вид медицинской услуги была включена в российский стандарт оказания медицинской помощи</w:t>
-      </w:r>
-      <w:r>
-        <w:rPr>
-          <w:rFonts w:ascii="Times New Roman" w:hAnsi="Times New Roman" w:cs="Times New Roman"/>
-          <w:sz w:val="28"/>
-          <w:szCs w:val="28"/>
-        </w:rPr>
-        <w:t xml:space="preserve"> [1]</w:t>
+    </w:p>
+    <w:p>
+      <w:pPr>
+        <w:spacing w:line="360" w:lineRule="auto"/>
+        <w:ind w:firstLine="567"/>
+        <w:jc w:val="both"/>
+        <w:rPr>
+          <w:rFonts w:ascii="Times New Roman" w:hAnsi="Times New Roman" w:cs="Times New Roman"/>
+          <w:sz w:val="28"/>
+          <w:szCs w:val="28"/>
+        </w:rPr>
+      </w:pPr>
+    </w:p>
+    <w:p>
+      <w:pPr>
+        <w:spacing w:line="360" w:lineRule="auto"/>
+        <w:ind w:firstLine="567"/>
+        <w:jc w:val="both"/>
+        <w:rPr>
+          <w:rFonts w:ascii="Times New Roman" w:hAnsi="Times New Roman" w:cs="Times New Roman"/>
+          <w:sz w:val="28"/>
+          <w:szCs w:val="28"/>
+        </w:rPr>
+      </w:pPr>
+    </w:p>
+    <w:p>
+      <w:pPr>
+        <w:spacing w:line="360" w:lineRule="auto"/>
+        <w:jc w:val="both"/>
+        <w:rPr>
+          <w:rFonts w:ascii="Times New Roman" w:hAnsi="Times New Roman" w:cs="Times New Roman"/>
+          <w:sz w:val="28"/>
+          <w:szCs w:val="28"/>
+        </w:rPr>
+      </w:pPr>
+      <w:r>
+        <w:rPr>
+          <w:rFonts w:ascii="Times New Roman" w:hAnsi="Times New Roman" w:cs="Times New Roman"/>
+          <w:sz w:val="28"/>
+          <w:szCs w:val="28"/>
+        </w:rPr>
+        <w:t>ГЛАВА 1</w:t>
+      </w:r>
+    </w:p>
+    <w:p>
+      <w:pPr>
+        <w:spacing w:line="360" w:lineRule="auto"/>
+        <w:jc w:val="both"/>
+        <w:rPr>
+          <w:rFonts w:ascii="Times New Roman" w:hAnsi="Times New Roman" w:cs="Times New Roman"/>
+          <w:sz w:val="28"/>
+          <w:szCs w:val="28"/>
+        </w:rPr>
+      </w:pPr>
+      <w:r>
+        <w:rPr>
+          <w:rFonts w:ascii="Times New Roman" w:hAnsi="Times New Roman" w:cs="Times New Roman"/>
+          <w:sz w:val="28"/>
+          <w:szCs w:val="28"/>
+        </w:rPr>
+        <w:t>Анализ предметной области</w:t>
+      </w:r>
+    </w:p>
+    <w:p>
+      <w:pPr>
+        <w:spacing w:line="360" w:lineRule="auto"/>
+        <w:ind w:firstLine="567"/>
+        <w:jc w:val="both"/>
+        <w:rPr>
+          <w:rFonts w:ascii="Times New Roman" w:hAnsi="Times New Roman" w:cs="Times New Roman"/>
+          <w:sz w:val="28"/>
+          <w:szCs w:val="28"/>
+        </w:rPr>
+      </w:pPr>
+      <w:proofErr w:type="spellStart"/>
+      <w:r>
+        <w:rPr>
+          <w:rFonts w:ascii="Times New Roman" w:hAnsi="Times New Roman" w:cs="Times New Roman"/>
+          <w:sz w:val="28"/>
+          <w:szCs w:val="28"/>
+        </w:rPr>
+        <w:t>Стабилометрия</w:t>
+      </w:r>
+      <w:proofErr w:type="spellEnd"/>
+      <w:r>
+        <w:rPr>
+          <w:rFonts w:ascii="Times New Roman" w:hAnsi="Times New Roman" w:cs="Times New Roman"/>
+          <w:sz w:val="28"/>
+          <w:szCs w:val="28"/>
+        </w:rPr>
+        <w:t xml:space="preserve"> (</w:t>
+      </w:r>
+      <w:proofErr w:type="spellStart"/>
+      <w:r>
+        <w:rPr>
+          <w:rFonts w:ascii="Times New Roman" w:hAnsi="Times New Roman" w:cs="Times New Roman"/>
+          <w:sz w:val="28"/>
+          <w:szCs w:val="28"/>
+        </w:rPr>
+        <w:t>стабиллометрия</w:t>
+      </w:r>
+      <w:proofErr w:type="spellEnd"/>
+      <w:r>
+        <w:rPr>
+          <w:rFonts w:ascii="Times New Roman" w:hAnsi="Times New Roman" w:cs="Times New Roman"/>
+          <w:sz w:val="28"/>
+          <w:szCs w:val="28"/>
+        </w:rPr>
+        <w:t xml:space="preserve">, стабилография, </w:t>
+      </w:r>
+      <w:proofErr w:type="spellStart"/>
+      <w:r>
+        <w:rPr>
+          <w:rFonts w:ascii="Times New Roman" w:hAnsi="Times New Roman" w:cs="Times New Roman"/>
+          <w:sz w:val="28"/>
+          <w:szCs w:val="28"/>
+        </w:rPr>
+        <w:t>постурография</w:t>
+      </w:r>
+      <w:proofErr w:type="spellEnd"/>
+      <w:r>
+        <w:rPr>
+          <w:rFonts w:ascii="Times New Roman" w:hAnsi="Times New Roman" w:cs="Times New Roman"/>
+          <w:sz w:val="28"/>
+          <w:szCs w:val="28"/>
+        </w:rPr>
+        <w:t xml:space="preserve">) </w:t>
+      </w:r>
+      <w:r>
+        <w:rPr>
+          <w:rFonts w:ascii="Times New Roman" w:hAnsi="Times New Roman" w:cs="Times New Roman"/>
+          <w:sz w:val="28"/>
+          <w:szCs w:val="28"/>
+        </w:rPr>
+        <w:t>–</w:t>
+      </w:r>
+      <w:r>
+        <w:rPr>
+          <w:rFonts w:ascii="Times New Roman" w:hAnsi="Times New Roman" w:cs="Times New Roman"/>
+          <w:sz w:val="28"/>
+          <w:szCs w:val="28"/>
+        </w:rPr>
+        <w:t xml:space="preserve"> </w:t>
+      </w:r>
+      <w:r>
+        <w:rPr>
+          <w:rFonts w:ascii="Times New Roman" w:hAnsi="Times New Roman" w:cs="Times New Roman"/>
+          <w:sz w:val="28"/>
+          <w:szCs w:val="28"/>
+        </w:rPr>
+        <w:t xml:space="preserve">это </w:t>
+      </w:r>
+      <w:r>
+        <w:rPr>
+          <w:rFonts w:ascii="Times New Roman" w:hAnsi="Times New Roman" w:cs="Times New Roman"/>
+          <w:sz w:val="28"/>
+          <w:szCs w:val="28"/>
+        </w:rPr>
+        <w:t>методика оценки характеристик контроля человеком позы, основанная на измерении коор</w:t>
+      </w:r>
+      <w:r>
+        <w:rPr>
+          <w:rFonts w:ascii="Times New Roman" w:hAnsi="Times New Roman" w:cs="Times New Roman"/>
+          <w:sz w:val="28"/>
+          <w:szCs w:val="28"/>
+        </w:rPr>
+        <w:t>динат ц</w:t>
+      </w:r>
+      <w:r>
+        <w:rPr>
+          <w:rFonts w:ascii="Times New Roman" w:hAnsi="Times New Roman" w:cs="Times New Roman"/>
+          <w:sz w:val="28"/>
+          <w:szCs w:val="28"/>
+        </w:rPr>
+        <w:t>ентра давления на чувствительной поверхности</w:t>
+      </w:r>
+      <w:r>
+        <w:rPr>
+          <w:rFonts w:ascii="Times New Roman" w:hAnsi="Times New Roman" w:cs="Times New Roman"/>
+          <w:sz w:val="28"/>
+          <w:szCs w:val="28"/>
+        </w:rPr>
+        <w:t xml:space="preserve">. В качестве такой чувствительной поверхности обычно выступает </w:t>
+      </w:r>
+      <w:proofErr w:type="spellStart"/>
+      <w:r>
+        <w:rPr>
+          <w:rFonts w:ascii="Times New Roman" w:hAnsi="Times New Roman" w:cs="Times New Roman"/>
+          <w:sz w:val="28"/>
+          <w:szCs w:val="28"/>
+        </w:rPr>
+        <w:t>стабилоплатформа</w:t>
+      </w:r>
+      <w:proofErr w:type="spellEnd"/>
+      <w:r>
+        <w:rPr>
+          <w:rFonts w:ascii="Times New Roman" w:hAnsi="Times New Roman" w:cs="Times New Roman"/>
+          <w:sz w:val="28"/>
+          <w:szCs w:val="28"/>
+        </w:rPr>
+        <w:t xml:space="preserve"> – устройство, оснащенное множеством датчиков, сигналы от которых интерпретируются компьютером для построения траектории перемещения центра давления, формируемого участком тела человека. </w:t>
+      </w:r>
+      <w:r>
+        <w:rPr>
+          <w:rFonts w:ascii="Times New Roman" w:hAnsi="Times New Roman" w:cs="Times New Roman"/>
+          <w:sz w:val="28"/>
+          <w:szCs w:val="28"/>
+        </w:rPr>
+        <w:t xml:space="preserve">Под центром давления в данном случае понимается точка, к которой приложена равнодействующая сил, порожденных взаимодействием человека с опорой. </w:t>
+      </w:r>
+      <w:r>
+        <w:rPr>
+          <w:rFonts w:ascii="Times New Roman" w:hAnsi="Times New Roman" w:cs="Times New Roman"/>
+          <w:sz w:val="28"/>
+          <w:szCs w:val="28"/>
+        </w:rPr>
+        <w:t>Здесь стоит отметить принятые Московским консенсусом</w:t>
+      </w:r>
+      <w:r>
+        <w:rPr>
+          <w:rFonts w:ascii="Times New Roman" w:hAnsi="Times New Roman" w:cs="Times New Roman"/>
+          <w:sz w:val="28"/>
+          <w:szCs w:val="28"/>
+        </w:rPr>
+        <w:t xml:space="preserve"> по применению </w:t>
+      </w:r>
+      <w:proofErr w:type="spellStart"/>
+      <w:r>
+        <w:rPr>
+          <w:rFonts w:ascii="Times New Roman" w:hAnsi="Times New Roman" w:cs="Times New Roman"/>
+          <w:sz w:val="28"/>
+          <w:szCs w:val="28"/>
+        </w:rPr>
+        <w:t>стабилометрии</w:t>
+      </w:r>
+      <w:proofErr w:type="spellEnd"/>
+      <w:r>
+        <w:rPr>
+          <w:rFonts w:ascii="Times New Roman" w:hAnsi="Times New Roman" w:cs="Times New Roman"/>
+          <w:sz w:val="28"/>
+          <w:szCs w:val="28"/>
+        </w:rPr>
+        <w:t xml:space="preserve"> </w:t>
+      </w:r>
+      <w:r>
+        <w:rPr>
+          <w:rFonts w:ascii="Times New Roman" w:hAnsi="Times New Roman" w:cs="Times New Roman"/>
+          <w:sz w:val="28"/>
+          <w:szCs w:val="28"/>
+        </w:rPr>
+        <w:t>[2]</w:t>
+      </w:r>
+      <w:r>
+        <w:rPr>
+          <w:rFonts w:ascii="Times New Roman" w:hAnsi="Times New Roman" w:cs="Times New Roman"/>
+          <w:sz w:val="28"/>
+          <w:szCs w:val="28"/>
+        </w:rPr>
+        <w:t xml:space="preserve"> термины для обозначения системы координат, в рамках которой происходят измерения: </w:t>
+      </w:r>
+    </w:p>
+    <w:p>
+      <w:pPr>
+        <w:spacing w:line="360" w:lineRule="auto"/>
+        <w:ind w:firstLine="567"/>
+        <w:jc w:val="both"/>
+        <w:rPr>
+          <w:rFonts w:ascii="Times New Roman" w:hAnsi="Times New Roman" w:cs="Times New Roman"/>
+          <w:sz w:val="28"/>
+          <w:szCs w:val="28"/>
+        </w:rPr>
+      </w:pPr>
+      <w:r>
+        <w:rPr>
+          <w:rFonts w:ascii="Times New Roman" w:hAnsi="Times New Roman" w:cs="Times New Roman"/>
+          <w:sz w:val="28"/>
+          <w:szCs w:val="28"/>
+        </w:rPr>
+        <w:t xml:space="preserve">- координатами центра давления называют числовые характеристики положения центра давления в прямоугольной координатной системе на плоскости </w:t>
+      </w:r>
+      <w:proofErr w:type="spellStart"/>
+      <w:r>
+        <w:rPr>
+          <w:rFonts w:ascii="Times New Roman" w:hAnsi="Times New Roman" w:cs="Times New Roman"/>
+          <w:sz w:val="28"/>
+          <w:szCs w:val="28"/>
+        </w:rPr>
+        <w:t>стабилоплатформы</w:t>
+      </w:r>
+      <w:proofErr w:type="spellEnd"/>
+      <w:r>
+        <w:rPr>
+          <w:rFonts w:ascii="Times New Roman" w:hAnsi="Times New Roman" w:cs="Times New Roman"/>
+          <w:sz w:val="28"/>
+          <w:szCs w:val="28"/>
+        </w:rPr>
+        <w:t>;</w:t>
+      </w:r>
+    </w:p>
+    <w:p>
+      <w:pPr>
+        <w:spacing w:line="360" w:lineRule="auto"/>
+        <w:ind w:firstLine="567"/>
+        <w:jc w:val="both"/>
+        <w:rPr>
+          <w:rFonts w:ascii="Times New Roman" w:hAnsi="Times New Roman" w:cs="Times New Roman"/>
+          <w:sz w:val="28"/>
+          <w:szCs w:val="28"/>
+        </w:rPr>
+      </w:pPr>
+      <w:r>
+        <w:rPr>
+          <w:rFonts w:ascii="Times New Roman" w:hAnsi="Times New Roman" w:cs="Times New Roman"/>
+          <w:sz w:val="28"/>
+          <w:szCs w:val="28"/>
+        </w:rPr>
+        <w:t xml:space="preserve">- ось абсцисс </w:t>
+      </w:r>
+      <w:r>
+        <w:rPr>
+          <w:rFonts w:ascii="Times New Roman" w:hAnsi="Times New Roman" w:cs="Times New Roman"/>
+          <w:sz w:val="28"/>
+          <w:szCs w:val="28"/>
+          <w:lang w:val="en-US"/>
+        </w:rPr>
+        <w:t>Ox</w:t>
+      </w:r>
+      <w:r>
+        <w:rPr>
+          <w:rFonts w:ascii="Times New Roman" w:hAnsi="Times New Roman" w:cs="Times New Roman"/>
+          <w:sz w:val="28"/>
+          <w:szCs w:val="28"/>
+        </w:rPr>
+        <w:t xml:space="preserve"> </w:t>
+      </w:r>
+      <w:r>
+        <w:rPr>
+          <w:rFonts w:ascii="Times New Roman" w:hAnsi="Times New Roman" w:cs="Times New Roman"/>
+          <w:sz w:val="28"/>
+          <w:szCs w:val="28"/>
+        </w:rPr>
+        <w:t>в стабилографии принято называть «фронтальная ось» или «</w:t>
+      </w:r>
+      <w:proofErr w:type="spellStart"/>
+      <w:r>
+        <w:rPr>
+          <w:rFonts w:ascii="Times New Roman" w:hAnsi="Times New Roman" w:cs="Times New Roman"/>
+          <w:sz w:val="28"/>
+          <w:szCs w:val="28"/>
+        </w:rPr>
+        <w:t>фронталь</w:t>
+      </w:r>
+      <w:proofErr w:type="spellEnd"/>
+      <w:r>
+        <w:rPr>
+          <w:rFonts w:ascii="Times New Roman" w:hAnsi="Times New Roman" w:cs="Times New Roman"/>
+          <w:sz w:val="28"/>
+          <w:szCs w:val="28"/>
+        </w:rPr>
+        <w:t>»</w:t>
+      </w:r>
+      <w:r>
+        <w:rPr>
+          <w:rFonts w:ascii="Times New Roman" w:hAnsi="Times New Roman" w:cs="Times New Roman"/>
+          <w:sz w:val="28"/>
+          <w:szCs w:val="28"/>
+        </w:rPr>
+        <w:t>;</w:t>
+      </w:r>
+    </w:p>
+    <w:p>
+      <w:pPr>
+        <w:spacing w:line="360" w:lineRule="auto"/>
+        <w:ind w:firstLine="567"/>
+        <w:jc w:val="both"/>
+        <w:rPr>
+          <w:rFonts w:ascii="Times New Roman" w:hAnsi="Times New Roman" w:cs="Times New Roman"/>
+          <w:sz w:val="28"/>
+          <w:szCs w:val="28"/>
+        </w:rPr>
+      </w:pPr>
+      <w:r>
+        <w:rPr>
+          <w:rFonts w:ascii="Times New Roman" w:hAnsi="Times New Roman" w:cs="Times New Roman"/>
+          <w:sz w:val="28"/>
+          <w:szCs w:val="28"/>
+        </w:rPr>
+        <w:t xml:space="preserve">- </w:t>
+      </w:r>
+      <w:r>
+        <w:rPr>
+          <w:rFonts w:ascii="Times New Roman" w:hAnsi="Times New Roman" w:cs="Times New Roman"/>
+          <w:sz w:val="28"/>
+          <w:szCs w:val="28"/>
+        </w:rPr>
+        <w:t xml:space="preserve">ось ординат </w:t>
+      </w:r>
+      <w:r>
+        <w:rPr>
+          <w:rFonts w:ascii="Times New Roman" w:hAnsi="Times New Roman" w:cs="Times New Roman"/>
+          <w:sz w:val="28"/>
+          <w:szCs w:val="28"/>
+          <w:lang w:val="en-US"/>
+        </w:rPr>
+        <w:t>Oy</w:t>
+      </w:r>
+      <w:r>
+        <w:rPr>
+          <w:rFonts w:ascii="Times New Roman" w:hAnsi="Times New Roman" w:cs="Times New Roman"/>
+          <w:sz w:val="28"/>
+          <w:szCs w:val="28"/>
+        </w:rPr>
+        <w:t xml:space="preserve"> </w:t>
+      </w:r>
+      <w:r>
+        <w:rPr>
+          <w:rFonts w:ascii="Times New Roman" w:hAnsi="Times New Roman" w:cs="Times New Roman"/>
+          <w:sz w:val="28"/>
+          <w:szCs w:val="28"/>
+        </w:rPr>
+        <w:t>в стабилографии принято называть «</w:t>
+      </w:r>
+      <w:proofErr w:type="spellStart"/>
+      <w:r>
+        <w:rPr>
+          <w:rFonts w:ascii="Times New Roman" w:hAnsi="Times New Roman" w:cs="Times New Roman"/>
+          <w:sz w:val="28"/>
+          <w:szCs w:val="28"/>
+        </w:rPr>
+        <w:t>саггитальная</w:t>
+      </w:r>
+      <w:proofErr w:type="spellEnd"/>
+      <w:r>
+        <w:rPr>
+          <w:rFonts w:ascii="Times New Roman" w:hAnsi="Times New Roman" w:cs="Times New Roman"/>
+          <w:sz w:val="28"/>
+          <w:szCs w:val="28"/>
+        </w:rPr>
+        <w:t xml:space="preserve"> ось» или «</w:t>
+      </w:r>
+      <w:proofErr w:type="spellStart"/>
+      <w:r>
+        <w:rPr>
+          <w:rFonts w:ascii="Times New Roman" w:hAnsi="Times New Roman" w:cs="Times New Roman"/>
+          <w:sz w:val="28"/>
+          <w:szCs w:val="28"/>
+        </w:rPr>
+        <w:t>саггиталь</w:t>
+      </w:r>
+      <w:proofErr w:type="spellEnd"/>
+      <w:r>
+        <w:rPr>
+          <w:rFonts w:ascii="Times New Roman" w:hAnsi="Times New Roman" w:cs="Times New Roman"/>
+          <w:sz w:val="28"/>
+          <w:szCs w:val="28"/>
+        </w:rPr>
+        <w:t>»</w:t>
       </w:r>
       <w:r>
         <w:rPr>
@@ -838,198 +1712,897 @@
         </w:rPr>
         <w:t xml:space="preserve">. </w:t>
       </w:r>
-      <w:r>
-        <w:rPr>
-          <w:rFonts w:ascii="Times New Roman" w:hAnsi="Times New Roman" w:cs="Times New Roman"/>
-          <w:sz w:val="28"/>
-          <w:szCs w:val="28"/>
-        </w:rPr>
-        <w:t xml:space="preserve">В то же время новизна данной работы обусловлена отсутствием, как уже указывалось ранее, специализированных инструментов обработки </w:t>
-      </w:r>
-      <w:proofErr w:type="spellStart"/>
-      <w:r>
-        <w:rPr>
-          <w:rFonts w:ascii="Times New Roman" w:hAnsi="Times New Roman" w:cs="Times New Roman"/>
-          <w:sz w:val="28"/>
-          <w:szCs w:val="28"/>
-        </w:rPr>
-        <w:t>стабилографических</w:t>
-      </w:r>
-      <w:proofErr w:type="spellEnd"/>
-      <w:r>
-        <w:rPr>
-          <w:rFonts w:ascii="Times New Roman" w:hAnsi="Times New Roman" w:cs="Times New Roman"/>
-          <w:sz w:val="28"/>
-          <w:szCs w:val="28"/>
-        </w:rPr>
-        <w:t xml:space="preserve"> измерений для АПК «Многофункциональное кресло». </w:t>
-      </w:r>
-    </w:p>
-    <w:p>
-      <w:pPr>
-        <w:spacing w:line="360" w:lineRule="auto"/>
-        <w:ind w:firstLine="567"/>
-        <w:jc w:val="both"/>
-        <w:rPr>
-          <w:rFonts w:ascii="Times New Roman" w:hAnsi="Times New Roman" w:cs="Times New Roman"/>
-          <w:sz w:val="28"/>
-          <w:szCs w:val="28"/>
-        </w:rPr>
-      </w:pPr>
-    </w:p>
-    <w:p>
-      <w:pPr>
-        <w:spacing w:line="360" w:lineRule="auto"/>
-        <w:ind w:firstLine="567"/>
-        <w:jc w:val="both"/>
-        <w:rPr>
-          <w:rFonts w:ascii="Times New Roman" w:hAnsi="Times New Roman" w:cs="Times New Roman"/>
-          <w:sz w:val="28"/>
-          <w:szCs w:val="28"/>
-        </w:rPr>
-      </w:pPr>
-    </w:p>
-    <w:p>
-      <w:pPr>
-        <w:spacing w:line="360" w:lineRule="auto"/>
-        <w:ind w:firstLine="567"/>
-        <w:jc w:val="both"/>
-        <w:rPr>
-          <w:rFonts w:ascii="Times New Roman" w:hAnsi="Times New Roman" w:cs="Times New Roman"/>
-          <w:sz w:val="28"/>
-          <w:szCs w:val="28"/>
-        </w:rPr>
-      </w:pPr>
-    </w:p>
-    <w:p>
-      <w:pPr>
-        <w:spacing w:line="360" w:lineRule="auto"/>
-        <w:ind w:firstLine="567"/>
-        <w:jc w:val="both"/>
-        <w:rPr>
-          <w:rFonts w:ascii="Times New Roman" w:hAnsi="Times New Roman" w:cs="Times New Roman"/>
-          <w:sz w:val="28"/>
-          <w:szCs w:val="28"/>
-        </w:rPr>
-      </w:pPr>
-    </w:p>
-    <w:p>
-      <w:pPr>
-        <w:spacing w:line="360" w:lineRule="auto"/>
-        <w:ind w:firstLine="567"/>
-        <w:jc w:val="both"/>
-        <w:rPr>
-          <w:rFonts w:ascii="Times New Roman" w:hAnsi="Times New Roman" w:cs="Times New Roman"/>
-          <w:sz w:val="28"/>
-          <w:szCs w:val="28"/>
-        </w:rPr>
-      </w:pPr>
-    </w:p>
-    <w:p>
-      <w:pPr>
-        <w:spacing w:line="360" w:lineRule="auto"/>
-        <w:ind w:firstLine="567"/>
-        <w:jc w:val="both"/>
-        <w:rPr>
-          <w:rFonts w:ascii="Times New Roman" w:hAnsi="Times New Roman" w:cs="Times New Roman"/>
-          <w:sz w:val="28"/>
-          <w:szCs w:val="28"/>
-        </w:rPr>
-      </w:pPr>
-    </w:p>
-    <w:p>
-      <w:pPr>
-        <w:spacing w:line="360" w:lineRule="auto"/>
-        <w:jc w:val="both"/>
-        <w:rPr>
-          <w:rFonts w:ascii="Times New Roman" w:hAnsi="Times New Roman" w:cs="Times New Roman"/>
-          <w:sz w:val="28"/>
-          <w:szCs w:val="28"/>
-        </w:rPr>
-      </w:pPr>
-      <w:r>
-        <w:rPr>
-          <w:rFonts w:ascii="Times New Roman" w:hAnsi="Times New Roman" w:cs="Times New Roman"/>
-          <w:sz w:val="28"/>
-          <w:szCs w:val="28"/>
-        </w:rPr>
-        <w:t>ГЛАВА 1</w:t>
-      </w:r>
-    </w:p>
-    <w:p>
-      <w:pPr>
-        <w:spacing w:line="360" w:lineRule="auto"/>
-        <w:jc w:val="both"/>
-        <w:rPr>
-          <w:rFonts w:ascii="Times New Roman" w:hAnsi="Times New Roman" w:cs="Times New Roman"/>
-          <w:sz w:val="28"/>
-          <w:szCs w:val="28"/>
-        </w:rPr>
-      </w:pPr>
-      <w:r>
-        <w:rPr>
-          <w:rFonts w:ascii="Times New Roman" w:hAnsi="Times New Roman" w:cs="Times New Roman"/>
-          <w:sz w:val="28"/>
-          <w:szCs w:val="28"/>
-        </w:rPr>
-        <w:t>Анализ предметной области</w:t>
-      </w:r>
-    </w:p>
-    <w:p>
-      <w:pPr>
-        <w:spacing w:line="360" w:lineRule="auto"/>
-        <w:ind w:firstLine="567"/>
-        <w:jc w:val="both"/>
-        <w:rPr>
-          <w:rFonts w:ascii="Times New Roman" w:hAnsi="Times New Roman" w:cs="Times New Roman"/>
-          <w:sz w:val="28"/>
-          <w:szCs w:val="28"/>
-        </w:rPr>
-      </w:pPr>
-      <w:proofErr w:type="spellStart"/>
-      <w:r>
-        <w:rPr>
-          <w:rFonts w:ascii="Times New Roman" w:hAnsi="Times New Roman" w:cs="Times New Roman"/>
-          <w:sz w:val="28"/>
-          <w:szCs w:val="28"/>
-        </w:rPr>
-        <w:t>Стабилометрия</w:t>
-      </w:r>
-      <w:proofErr w:type="spellEnd"/>
-      <w:r>
-        <w:rPr>
-          <w:rFonts w:ascii="Times New Roman" w:hAnsi="Times New Roman" w:cs="Times New Roman"/>
-          <w:sz w:val="28"/>
-          <w:szCs w:val="28"/>
-        </w:rPr>
-        <w:t xml:space="preserve"> (</w:t>
-      </w:r>
-      <w:proofErr w:type="spellStart"/>
-      <w:r>
-        <w:rPr>
-          <w:rFonts w:ascii="Times New Roman" w:hAnsi="Times New Roman" w:cs="Times New Roman"/>
-          <w:sz w:val="28"/>
-          <w:szCs w:val="28"/>
-        </w:rPr>
-        <w:t>стабиллометрия</w:t>
-      </w:r>
-      <w:proofErr w:type="spellEnd"/>
-      <w:r>
-        <w:rPr>
-          <w:rFonts w:ascii="Times New Roman" w:hAnsi="Times New Roman" w:cs="Times New Roman"/>
-          <w:sz w:val="28"/>
-          <w:szCs w:val="28"/>
-        </w:rPr>
-        <w:t xml:space="preserve">, стабилография, </w:t>
-      </w:r>
-      <w:proofErr w:type="spellStart"/>
-      <w:r>
-        <w:rPr>
-          <w:rFonts w:ascii="Times New Roman" w:hAnsi="Times New Roman" w:cs="Times New Roman"/>
-          <w:sz w:val="28"/>
-          <w:szCs w:val="28"/>
-        </w:rPr>
-        <w:t>постурография</w:t>
+    </w:p>
+    <w:p>
+      <w:pPr>
+        <w:spacing w:line="360" w:lineRule="auto"/>
+        <w:jc w:val="both"/>
+        <w:rPr>
+          <w:rFonts w:ascii="Times New Roman" w:hAnsi="Times New Roman" w:cs="Times New Roman"/>
+          <w:sz w:val="28"/>
+          <w:szCs w:val="28"/>
+        </w:rPr>
+      </w:pPr>
+      <w:r>
+        <w:rPr>
+          <w:rFonts w:ascii="Times New Roman" w:hAnsi="Times New Roman" w:cs="Times New Roman"/>
+          <w:sz w:val="28"/>
+          <w:szCs w:val="28"/>
+        </w:rPr>
+        <w:t>Термином «</w:t>
+      </w:r>
+      <w:proofErr w:type="spellStart"/>
+      <w:r>
+        <w:rPr>
+          <w:rFonts w:ascii="Times New Roman" w:hAnsi="Times New Roman" w:cs="Times New Roman"/>
+          <w:sz w:val="28"/>
+          <w:szCs w:val="28"/>
+        </w:rPr>
+        <w:t>стабилограмма</w:t>
+      </w:r>
+      <w:proofErr w:type="spellEnd"/>
+      <w:r>
+        <w:rPr>
+          <w:rFonts w:ascii="Times New Roman" w:hAnsi="Times New Roman" w:cs="Times New Roman"/>
+          <w:sz w:val="28"/>
+          <w:szCs w:val="28"/>
+        </w:rPr>
+        <w:t xml:space="preserve">» обозначают график зависимости той или иной координаты центра давления </w:t>
+      </w:r>
+      <w:r>
+        <w:rPr>
+          <w:rFonts w:ascii="Times New Roman" w:hAnsi="Times New Roman" w:cs="Times New Roman"/>
+          <w:sz w:val="28"/>
+          <w:szCs w:val="28"/>
+        </w:rPr>
+        <w:t xml:space="preserve">в плоскости </w:t>
+      </w:r>
+      <w:proofErr w:type="spellStart"/>
+      <w:r>
+        <w:rPr>
+          <w:rFonts w:ascii="Times New Roman" w:hAnsi="Times New Roman" w:cs="Times New Roman"/>
+          <w:sz w:val="28"/>
+          <w:szCs w:val="28"/>
+        </w:rPr>
+        <w:t>стабилоплатформы</w:t>
+      </w:r>
+      <w:proofErr w:type="spellEnd"/>
+      <w:r>
+        <w:rPr>
+          <w:rFonts w:ascii="Times New Roman" w:hAnsi="Times New Roman" w:cs="Times New Roman"/>
+          <w:sz w:val="28"/>
+          <w:szCs w:val="28"/>
+        </w:rPr>
+        <w:t xml:space="preserve"> </w:t>
+      </w:r>
+      <w:r>
+        <w:rPr>
+          <w:rFonts w:ascii="Times New Roman" w:hAnsi="Times New Roman" w:cs="Times New Roman"/>
+          <w:sz w:val="28"/>
+          <w:szCs w:val="28"/>
+        </w:rPr>
+        <w:t>от времени</w:t>
+      </w:r>
+      <w:r>
+        <w:rPr>
+          <w:rFonts w:ascii="Times New Roman" w:hAnsi="Times New Roman" w:cs="Times New Roman"/>
+          <w:sz w:val="28"/>
+          <w:szCs w:val="28"/>
+        </w:rPr>
+        <w:t xml:space="preserve"> (рис. 1)</w:t>
+      </w:r>
+      <w:r>
+        <w:rPr>
+          <w:rFonts w:ascii="Times New Roman" w:hAnsi="Times New Roman" w:cs="Times New Roman"/>
+          <w:sz w:val="28"/>
+          <w:szCs w:val="28"/>
+        </w:rPr>
+        <w:t xml:space="preserve">. </w:t>
+      </w:r>
+      <w:r>
+        <w:rPr>
+          <w:rFonts w:ascii="Times New Roman" w:hAnsi="Times New Roman" w:cs="Times New Roman"/>
+          <w:sz w:val="28"/>
+          <w:szCs w:val="28"/>
+        </w:rPr>
+        <w:t>Следует различать «</w:t>
+      </w:r>
+      <w:proofErr w:type="spellStart"/>
+      <w:r>
+        <w:rPr>
+          <w:rFonts w:ascii="Times New Roman" w:hAnsi="Times New Roman" w:cs="Times New Roman"/>
+          <w:sz w:val="28"/>
+          <w:szCs w:val="28"/>
+        </w:rPr>
+        <w:t>стабилограмму</w:t>
+      </w:r>
+      <w:proofErr w:type="spellEnd"/>
+      <w:r>
+        <w:rPr>
+          <w:rFonts w:ascii="Times New Roman" w:hAnsi="Times New Roman" w:cs="Times New Roman"/>
+          <w:sz w:val="28"/>
+          <w:szCs w:val="28"/>
+        </w:rPr>
+        <w:t>» и «</w:t>
+      </w:r>
+      <w:proofErr w:type="spellStart"/>
+      <w:r>
+        <w:rPr>
+          <w:rFonts w:ascii="Times New Roman" w:hAnsi="Times New Roman" w:cs="Times New Roman"/>
+          <w:sz w:val="28"/>
+          <w:szCs w:val="28"/>
+        </w:rPr>
+        <w:t>статокинезограмму</w:t>
+      </w:r>
+      <w:proofErr w:type="spellEnd"/>
+      <w:r>
+        <w:rPr>
+          <w:rFonts w:ascii="Times New Roman" w:hAnsi="Times New Roman" w:cs="Times New Roman"/>
+          <w:sz w:val="28"/>
+          <w:szCs w:val="28"/>
+        </w:rPr>
+        <w:t xml:space="preserve">», несмотря на схожий физический смысл. </w:t>
+      </w:r>
+      <w:proofErr w:type="spellStart"/>
+      <w:r>
+        <w:rPr>
+          <w:rFonts w:ascii="Times New Roman" w:hAnsi="Times New Roman" w:cs="Times New Roman"/>
+          <w:sz w:val="28"/>
+          <w:szCs w:val="28"/>
+        </w:rPr>
+        <w:t>Статокинезеограмма</w:t>
+      </w:r>
+      <w:proofErr w:type="spellEnd"/>
+      <w:r>
+        <w:rPr>
+          <w:rFonts w:ascii="Times New Roman" w:hAnsi="Times New Roman" w:cs="Times New Roman"/>
+          <w:sz w:val="28"/>
+          <w:szCs w:val="28"/>
+        </w:rPr>
+        <w:t xml:space="preserve"> представляет собой </w:t>
+      </w:r>
+      <w:r>
+        <w:rPr>
+          <w:rFonts w:ascii="Times New Roman" w:hAnsi="Times New Roman" w:cs="Times New Roman"/>
+          <w:sz w:val="28"/>
+          <w:szCs w:val="28"/>
+        </w:rPr>
+        <w:lastRenderedPageBreak/>
+        <w:t xml:space="preserve">графическое отображение траектории движения </w:t>
+      </w:r>
+      <w:r>
+        <w:rPr>
+          <w:rFonts w:ascii="Times New Roman" w:hAnsi="Times New Roman" w:cs="Times New Roman"/>
+          <w:sz w:val="28"/>
+          <w:szCs w:val="28"/>
+        </w:rPr>
+        <w:t xml:space="preserve">ЦД в рамках системы координат </w:t>
+      </w:r>
+      <w:proofErr w:type="spellStart"/>
+      <w:r>
+        <w:rPr>
+          <w:rFonts w:ascii="Times New Roman" w:hAnsi="Times New Roman" w:cs="Times New Roman"/>
+          <w:sz w:val="28"/>
+          <w:szCs w:val="28"/>
+        </w:rPr>
+        <w:t>стабилоплатформы</w:t>
+      </w:r>
+      <w:proofErr w:type="spellEnd"/>
+      <w:r>
+        <w:rPr>
+          <w:rFonts w:ascii="Times New Roman" w:hAnsi="Times New Roman" w:cs="Times New Roman"/>
+          <w:sz w:val="28"/>
+          <w:szCs w:val="28"/>
+        </w:rPr>
+        <w:t xml:space="preserve">. </w:t>
+      </w:r>
+    </w:p>
+    <w:p>
+      <w:pPr>
+        <w:spacing w:line="360" w:lineRule="auto"/>
+        <w:jc w:val="center"/>
+        <w:rPr>
+          <w:rFonts w:ascii="Times New Roman" w:hAnsi="Times New Roman" w:cs="Times New Roman"/>
+          <w:sz w:val="28"/>
+          <w:szCs w:val="28"/>
+        </w:rPr>
+      </w:pPr>
+      <w:r>
+        <w:rPr>
+          <w:rFonts w:ascii="Times New Roman" w:hAnsi="Times New Roman" w:cs="Times New Roman"/>
+          <w:sz w:val="28"/>
+          <w:szCs w:val="28"/>
+        </w:rPr>
+        <w:drawing>
+          <wp:inline distT="0" distB="0" distL="0" distR="0" wp14:anchorId="1629C454" wp14:editId="26505EB7">
+            <wp:extent cx="6120130" cy="3087370"/>
+            <wp:effectExtent l="0" t="0" r="0" b="0"/>
+            <wp:docPr id="2" name="Рисунок 2"/>
+            <wp:cNvGraphicFramePr>
+              <a:graphicFrameLocks xmlns:a="http://schemas.openxmlformats.org/drawingml/2006/main" noChangeAspect="1"/>
+            </wp:cNvGraphicFramePr>
+            <a:graphic xmlns:a="http://schemas.openxmlformats.org/drawingml/2006/main">
+              <a:graphicData uri="http://schemas.openxmlformats.org/drawingml/2006/picture">
+                <pic:pic xmlns:pic="http://schemas.openxmlformats.org/drawingml/2006/picture">
+                  <pic:nvPicPr>
+                    <pic:cNvPr id="1" name=""/>
+                    <pic:cNvPicPr/>
+                  </pic:nvPicPr>
+                  <pic:blipFill>
+                    <a:blip r:embed="rId5"/>
+                    <a:stretch>
+                      <a:fillRect/>
+                    </a:stretch>
+                  </pic:blipFill>
+                  <pic:spPr>
+                    <a:xfrm>
+                      <a:off x="0" y="0"/>
+                      <a:ext cx="6120130" cy="3087370"/>
+                    </a:xfrm>
+                    <a:prstGeom prst="rect">
+                      <a:avLst/>
+                    </a:prstGeom>
+                  </pic:spPr>
+                </pic:pic>
+              </a:graphicData>
+            </a:graphic>
+          </wp:inline>
+        </w:drawing>
+      </w:r>
+    </w:p>
+    <w:p>
+      <w:pPr>
+        <w:spacing w:line="360" w:lineRule="auto"/>
+        <w:jc w:val="center"/>
+        <w:rPr>
+          <w:rFonts w:ascii="Times New Roman" w:hAnsi="Times New Roman" w:cs="Times New Roman"/>
+          <w:sz w:val="28"/>
+          <w:szCs w:val="28"/>
+        </w:rPr>
+      </w:pPr>
+      <w:r>
+        <w:rPr>
+          <w:rFonts w:ascii="Times New Roman" w:hAnsi="Times New Roman" w:cs="Times New Roman"/>
+          <w:sz w:val="28"/>
+          <w:szCs w:val="28"/>
+        </w:rPr>
+        <w:t xml:space="preserve">Рис. 1. </w:t>
+      </w:r>
+      <w:proofErr w:type="spellStart"/>
+      <w:r>
+        <w:rPr>
+          <w:rFonts w:ascii="Times New Roman" w:hAnsi="Times New Roman" w:cs="Times New Roman"/>
+          <w:sz w:val="28"/>
+          <w:szCs w:val="28"/>
+        </w:rPr>
+        <w:t>Стабилограмма</w:t>
+      </w:r>
+      <w:proofErr w:type="spellEnd"/>
+      <w:r>
+        <w:rPr>
+          <w:rFonts w:ascii="Times New Roman" w:hAnsi="Times New Roman" w:cs="Times New Roman"/>
+          <w:sz w:val="28"/>
+          <w:szCs w:val="28"/>
+        </w:rPr>
+        <w:t>.</w:t>
+      </w:r>
+    </w:p>
+    <w:p>
+      <w:pPr>
+        <w:spacing w:line="360" w:lineRule="auto"/>
+        <w:jc w:val="center"/>
+        <w:rPr>
+          <w:rFonts w:ascii="Times New Roman" w:hAnsi="Times New Roman" w:cs="Times New Roman"/>
+          <w:sz w:val="28"/>
+          <w:szCs w:val="28"/>
+        </w:rPr>
+      </w:pPr>
+      <w:r>
+        <w:rPr>
+          <w:rFonts w:ascii="Times New Roman" w:hAnsi="Times New Roman" w:cs="Times New Roman"/>
+          <w:sz w:val="28"/>
+          <w:szCs w:val="28"/>
+        </w:rPr>
+        <w:drawing>
+          <wp:inline distT="0" distB="0" distL="0" distR="0" wp14:anchorId="2BC9B9A3" wp14:editId="60471359">
+            <wp:extent cx="4838979" cy="4389120"/>
+            <wp:effectExtent l="0" t="0" r="0" b="0"/>
+            <wp:docPr id="4" name="Рисунок 4"/>
+            <wp:cNvGraphicFramePr>
+              <a:graphicFrameLocks xmlns:a="http://schemas.openxmlformats.org/drawingml/2006/main" noChangeAspect="1"/>
+            </wp:cNvGraphicFramePr>
+            <a:graphic xmlns:a="http://schemas.openxmlformats.org/drawingml/2006/main">
+              <a:graphicData uri="http://schemas.openxmlformats.org/drawingml/2006/picture">
+                <pic:pic xmlns:pic="http://schemas.openxmlformats.org/drawingml/2006/picture">
+                  <pic:nvPicPr>
+                    <pic:cNvPr id="1" name=""/>
+                    <pic:cNvPicPr/>
+                  </pic:nvPicPr>
+                  <pic:blipFill>
+                    <a:blip r:embed="rId6"/>
+                    <a:stretch>
+                      <a:fillRect/>
+                    </a:stretch>
+                  </pic:blipFill>
+                  <pic:spPr>
+                    <a:xfrm>
+                      <a:off x="0" y="0"/>
+                      <a:ext cx="4848799" cy="4398027"/>
+                    </a:xfrm>
+                    <a:prstGeom prst="rect">
+                      <a:avLst/>
+                    </a:prstGeom>
+                  </pic:spPr>
+                </pic:pic>
+              </a:graphicData>
+            </a:graphic>
+          </wp:inline>
+        </w:drawing>
+      </w:r>
+    </w:p>
+    <w:p>
+      <w:pPr>
+        <w:spacing w:line="360" w:lineRule="auto"/>
+        <w:jc w:val="center"/>
+        <w:rPr>
+          <w:rFonts w:ascii="Times New Roman" w:hAnsi="Times New Roman" w:cs="Times New Roman"/>
+          <w:sz w:val="28"/>
+          <w:szCs w:val="28"/>
+        </w:rPr>
+      </w:pPr>
+      <w:r>
+        <w:rPr>
+          <w:rFonts w:ascii="Times New Roman" w:hAnsi="Times New Roman" w:cs="Times New Roman"/>
+          <w:sz w:val="28"/>
+          <w:szCs w:val="28"/>
+        </w:rPr>
+        <w:t xml:space="preserve">Рис. 2. </w:t>
+      </w:r>
+      <w:proofErr w:type="spellStart"/>
+      <w:r>
+        <w:rPr>
+          <w:rFonts w:ascii="Times New Roman" w:hAnsi="Times New Roman" w:cs="Times New Roman"/>
+          <w:sz w:val="28"/>
+          <w:szCs w:val="28"/>
+        </w:rPr>
+        <w:t>Статокинезиограмма</w:t>
+      </w:r>
+      <w:proofErr w:type="spellEnd"/>
+      <w:r>
+        <w:rPr>
+          <w:rFonts w:ascii="Times New Roman" w:hAnsi="Times New Roman" w:cs="Times New Roman"/>
+          <w:sz w:val="28"/>
+          <w:szCs w:val="28"/>
+        </w:rPr>
+        <w:t>.</w:t>
+      </w:r>
+    </w:p>
+    <w:p>
+      <w:pPr>
+        <w:spacing w:line="360" w:lineRule="auto"/>
+        <w:jc w:val="both"/>
+        <w:rPr>
+          <w:rFonts w:ascii="Times New Roman" w:hAnsi="Times New Roman" w:cs="Times New Roman"/>
+          <w:sz w:val="28"/>
+          <w:szCs w:val="28"/>
+        </w:rPr>
+      </w:pPr>
+      <w:proofErr w:type="spellStart"/>
+      <w:r>
+        <w:rPr>
+          <w:rFonts w:ascii="Times New Roman" w:hAnsi="Times New Roman" w:cs="Times New Roman"/>
+          <w:sz w:val="28"/>
+          <w:szCs w:val="28"/>
+        </w:rPr>
+        <w:lastRenderedPageBreak/>
+        <w:t>Стабилометрические</w:t>
+      </w:r>
+      <w:proofErr w:type="spellEnd"/>
+      <w:r>
+        <w:rPr>
+          <w:rFonts w:ascii="Times New Roman" w:hAnsi="Times New Roman" w:cs="Times New Roman"/>
+          <w:sz w:val="28"/>
+          <w:szCs w:val="28"/>
+        </w:rPr>
+        <w:t xml:space="preserve"> показатели принято классифицировать на прямые и расчетные. К первым относят </w:t>
+      </w:r>
+      <w:r>
+        <w:rPr>
+          <w:rFonts w:ascii="Times New Roman" w:hAnsi="Times New Roman" w:cs="Times New Roman"/>
+          <w:sz w:val="28"/>
+          <w:szCs w:val="28"/>
+        </w:rPr>
+        <w:t xml:space="preserve">[2] </w:t>
+      </w:r>
+      <w:r>
+        <w:rPr>
+          <w:rFonts w:ascii="Times New Roman" w:hAnsi="Times New Roman" w:cs="Times New Roman"/>
+          <w:sz w:val="28"/>
+          <w:szCs w:val="28"/>
+        </w:rPr>
+        <w:t xml:space="preserve">координаты центра давления по </w:t>
+      </w:r>
+      <w:proofErr w:type="spellStart"/>
+      <w:r>
+        <w:rPr>
+          <w:rFonts w:ascii="Times New Roman" w:hAnsi="Times New Roman" w:cs="Times New Roman"/>
+          <w:sz w:val="28"/>
+          <w:szCs w:val="28"/>
+        </w:rPr>
+        <w:t>фронтали</w:t>
+      </w:r>
+      <w:proofErr w:type="spellEnd"/>
+      <w:r>
+        <w:rPr>
+          <w:rFonts w:ascii="Times New Roman" w:hAnsi="Times New Roman" w:cs="Times New Roman"/>
+          <w:sz w:val="28"/>
+          <w:szCs w:val="28"/>
+        </w:rPr>
+        <w:t xml:space="preserve"> и </w:t>
+      </w:r>
+      <w:proofErr w:type="spellStart"/>
+      <w:r>
+        <w:rPr>
+          <w:rFonts w:ascii="Times New Roman" w:hAnsi="Times New Roman" w:cs="Times New Roman"/>
+          <w:sz w:val="28"/>
+          <w:szCs w:val="28"/>
+        </w:rPr>
+        <w:t>саггитали</w:t>
+      </w:r>
+      <w:proofErr w:type="spellEnd"/>
+      <w:r>
+        <w:rPr>
+          <w:rFonts w:ascii="Times New Roman" w:hAnsi="Times New Roman" w:cs="Times New Roman"/>
+          <w:sz w:val="28"/>
+          <w:szCs w:val="28"/>
+        </w:rPr>
+        <w:t xml:space="preserve">, а также масса. Расчетными показателями называют показатели, вычисленные на основе прямых. </w:t>
+      </w:r>
+      <w:r>
+        <w:rPr>
+          <w:rFonts w:ascii="Times New Roman" w:hAnsi="Times New Roman" w:cs="Times New Roman"/>
+          <w:sz w:val="28"/>
+          <w:szCs w:val="28"/>
+        </w:rPr>
+        <w:t>Прежде</w:t>
+      </w:r>
+      <w:r>
+        <w:rPr>
+          <w:rFonts w:ascii="Times New Roman" w:hAnsi="Times New Roman" w:cs="Times New Roman"/>
+          <w:sz w:val="28"/>
+          <w:szCs w:val="28"/>
+        </w:rPr>
+        <w:t xml:space="preserve"> всего это: </w:t>
+      </w:r>
+    </w:p>
+    <w:p>
+      <w:pPr>
+        <w:spacing w:line="360" w:lineRule="auto"/>
+        <w:jc w:val="both"/>
+        <w:rPr>
+          <w:rFonts w:ascii="Times New Roman" w:hAnsi="Times New Roman" w:cs="Times New Roman"/>
+          <w:sz w:val="28"/>
+          <w:szCs w:val="28"/>
+        </w:rPr>
+      </w:pPr>
+      <w:r>
+        <w:rPr>
+          <w:rFonts w:ascii="Times New Roman" w:hAnsi="Times New Roman" w:cs="Times New Roman"/>
+          <w:sz w:val="28"/>
+          <w:szCs w:val="28"/>
+        </w:rPr>
+        <w:t xml:space="preserve">- </w:t>
+      </w:r>
+      <w:r>
+        <w:rPr>
+          <w:rFonts w:ascii="Times New Roman" w:hAnsi="Times New Roman" w:cs="Times New Roman"/>
+          <w:sz w:val="28"/>
+          <w:szCs w:val="28"/>
+          <w:lang w:val="en-US"/>
+        </w:rPr>
+        <w:t>L</w:t>
+      </w:r>
+      <w:r>
+        <w:rPr>
+          <w:rFonts w:ascii="Times New Roman" w:hAnsi="Times New Roman" w:cs="Times New Roman"/>
+          <w:sz w:val="28"/>
+          <w:szCs w:val="28"/>
+        </w:rPr>
+        <w:t xml:space="preserve"> – </w:t>
+      </w:r>
+      <w:r>
+        <w:rPr>
+          <w:rFonts w:ascii="Times New Roman" w:hAnsi="Times New Roman" w:cs="Times New Roman"/>
+          <w:sz w:val="28"/>
+          <w:szCs w:val="28"/>
+        </w:rPr>
+        <w:t xml:space="preserve">длина </w:t>
+      </w:r>
+      <w:proofErr w:type="spellStart"/>
+      <w:r>
+        <w:rPr>
+          <w:rFonts w:ascii="Times New Roman" w:hAnsi="Times New Roman" w:cs="Times New Roman"/>
+          <w:sz w:val="28"/>
+          <w:szCs w:val="28"/>
+        </w:rPr>
+        <w:t>статокинезиограммы</w:t>
+      </w:r>
+      <w:proofErr w:type="spellEnd"/>
+      <w:r>
+        <w:rPr>
+          <w:rFonts w:ascii="Times New Roman" w:hAnsi="Times New Roman" w:cs="Times New Roman"/>
+          <w:sz w:val="28"/>
+          <w:szCs w:val="28"/>
+        </w:rPr>
+        <w:t xml:space="preserve"> в миллиметрах;</w:t>
+      </w:r>
+    </w:p>
+    <w:p>
+      <w:pPr>
+        <w:spacing w:line="360" w:lineRule="auto"/>
+        <w:jc w:val="both"/>
+        <w:rPr>
+          <w:rFonts w:ascii="Times New Roman" w:hAnsi="Times New Roman" w:cs="Times New Roman"/>
+          <w:sz w:val="28"/>
+          <w:szCs w:val="28"/>
+        </w:rPr>
+      </w:pPr>
+      <w:r>
+        <w:rPr>
+          <w:rFonts w:ascii="Times New Roman" w:hAnsi="Times New Roman" w:cs="Times New Roman"/>
+          <w:sz w:val="28"/>
+          <w:szCs w:val="28"/>
+        </w:rPr>
+        <w:t xml:space="preserve">- </w:t>
+      </w:r>
+      <w:r>
+        <w:rPr>
+          <w:rFonts w:ascii="Times New Roman" w:hAnsi="Times New Roman" w:cs="Times New Roman"/>
+          <w:sz w:val="28"/>
+          <w:szCs w:val="28"/>
+          <w:lang w:val="en-US"/>
+        </w:rPr>
+        <w:t>V</w:t>
+      </w:r>
+      <w:r>
+        <w:rPr>
+          <w:rFonts w:ascii="Times New Roman" w:hAnsi="Times New Roman" w:cs="Times New Roman"/>
+          <w:sz w:val="28"/>
+          <w:szCs w:val="28"/>
+        </w:rPr>
+        <w:t xml:space="preserve"> – </w:t>
+      </w:r>
+      <w:r>
+        <w:rPr>
+          <w:rFonts w:ascii="Times New Roman" w:hAnsi="Times New Roman" w:cs="Times New Roman"/>
+          <w:sz w:val="28"/>
+          <w:szCs w:val="28"/>
+        </w:rPr>
+        <w:t>скорость перемещения ЦД в миллиметрах в секунду;</w:t>
+      </w:r>
+    </w:p>
+    <w:p>
+      <w:pPr>
+        <w:spacing w:line="360" w:lineRule="auto"/>
+        <w:jc w:val="both"/>
+        <w:rPr>
+          <w:rFonts w:ascii="Times New Roman" w:hAnsi="Times New Roman" w:cs="Times New Roman"/>
+          <w:sz w:val="28"/>
+          <w:szCs w:val="28"/>
+        </w:rPr>
+      </w:pPr>
+      <w:r>
+        <w:rPr>
+          <w:rFonts w:ascii="Times New Roman" w:hAnsi="Times New Roman" w:cs="Times New Roman"/>
+          <w:sz w:val="28"/>
+          <w:szCs w:val="28"/>
+        </w:rPr>
+        <w:t xml:space="preserve">- </w:t>
+      </w:r>
+      <w:proofErr w:type="spellStart"/>
+      <w:r>
+        <w:rPr>
+          <w:rFonts w:ascii="Times New Roman" w:hAnsi="Times New Roman" w:cs="Times New Roman"/>
+          <w:sz w:val="28"/>
+          <w:szCs w:val="28"/>
+          <w:lang w:val="en-US"/>
+        </w:rPr>
+        <w:t>Fx</w:t>
+      </w:r>
+      <w:proofErr w:type="spellEnd"/>
+      <w:r>
+        <w:rPr>
+          <w:rFonts w:ascii="Times New Roman" w:hAnsi="Times New Roman" w:cs="Times New Roman"/>
+          <w:sz w:val="28"/>
+          <w:szCs w:val="28"/>
+        </w:rPr>
+        <w:t xml:space="preserve"> – </w:t>
+      </w:r>
+      <w:r>
+        <w:rPr>
+          <w:rFonts w:ascii="Times New Roman" w:hAnsi="Times New Roman" w:cs="Times New Roman"/>
+          <w:sz w:val="28"/>
+          <w:szCs w:val="28"/>
+        </w:rPr>
+        <w:t xml:space="preserve">частота колебаний ЦД по </w:t>
+      </w:r>
+      <w:proofErr w:type="spellStart"/>
+      <w:r>
+        <w:rPr>
+          <w:rFonts w:ascii="Times New Roman" w:hAnsi="Times New Roman" w:cs="Times New Roman"/>
+          <w:sz w:val="28"/>
+          <w:szCs w:val="28"/>
+        </w:rPr>
+        <w:t>фронтали</w:t>
+      </w:r>
+      <w:proofErr w:type="spellEnd"/>
+      <w:r>
+        <w:rPr>
+          <w:rFonts w:ascii="Times New Roman" w:hAnsi="Times New Roman" w:cs="Times New Roman"/>
+          <w:sz w:val="28"/>
+          <w:szCs w:val="28"/>
+        </w:rPr>
+        <w:t xml:space="preserve"> в герцах;</w:t>
+      </w:r>
+    </w:p>
+    <w:p>
+      <w:pPr>
+        <w:spacing w:line="360" w:lineRule="auto"/>
+        <w:jc w:val="both"/>
+        <w:rPr>
+          <w:rFonts w:ascii="Times New Roman" w:hAnsi="Times New Roman" w:cs="Times New Roman"/>
+          <w:sz w:val="28"/>
+          <w:szCs w:val="28"/>
+        </w:rPr>
+      </w:pPr>
+      <w:r>
+        <w:rPr>
+          <w:rFonts w:ascii="Times New Roman" w:hAnsi="Times New Roman" w:cs="Times New Roman"/>
+          <w:sz w:val="28"/>
+          <w:szCs w:val="28"/>
+        </w:rPr>
+        <w:t xml:space="preserve">- </w:t>
+      </w:r>
+      <w:proofErr w:type="spellStart"/>
+      <w:r>
+        <w:rPr>
+          <w:rFonts w:ascii="Times New Roman" w:hAnsi="Times New Roman" w:cs="Times New Roman"/>
+          <w:sz w:val="28"/>
+          <w:szCs w:val="28"/>
+          <w:lang w:val="en-US"/>
+        </w:rPr>
+        <w:t>Fy</w:t>
+      </w:r>
+      <w:proofErr w:type="spellEnd"/>
+      <w:r>
+        <w:rPr>
+          <w:rFonts w:ascii="Times New Roman" w:hAnsi="Times New Roman" w:cs="Times New Roman"/>
+          <w:sz w:val="28"/>
+          <w:szCs w:val="28"/>
+        </w:rPr>
+        <w:t xml:space="preserve"> – </w:t>
+      </w:r>
+      <w:r>
+        <w:rPr>
+          <w:rFonts w:ascii="Times New Roman" w:hAnsi="Times New Roman" w:cs="Times New Roman"/>
+          <w:sz w:val="28"/>
+          <w:szCs w:val="28"/>
+        </w:rPr>
+        <w:t xml:space="preserve">частота колебаний ЦД по </w:t>
+      </w:r>
+      <w:proofErr w:type="spellStart"/>
+      <w:r>
+        <w:rPr>
+          <w:rFonts w:ascii="Times New Roman" w:hAnsi="Times New Roman" w:cs="Times New Roman"/>
+          <w:sz w:val="28"/>
+          <w:szCs w:val="28"/>
+        </w:rPr>
+        <w:t>саггитали</w:t>
+      </w:r>
+      <w:proofErr w:type="spellEnd"/>
+      <w:r>
+        <w:rPr>
+          <w:rFonts w:ascii="Times New Roman" w:hAnsi="Times New Roman" w:cs="Times New Roman"/>
+          <w:sz w:val="28"/>
+          <w:szCs w:val="28"/>
+        </w:rPr>
+        <w:t xml:space="preserve"> в герцах;</w:t>
+      </w:r>
+    </w:p>
+    <w:p>
+      <w:pPr>
+        <w:spacing w:line="360" w:lineRule="auto"/>
+        <w:jc w:val="both"/>
+        <w:rPr>
+          <w:rFonts w:ascii="Times New Roman" w:hAnsi="Times New Roman" w:cs="Times New Roman"/>
+          <w:sz w:val="28"/>
+          <w:szCs w:val="28"/>
+        </w:rPr>
+      </w:pPr>
+      <w:r>
+        <w:rPr>
+          <w:rFonts w:ascii="Times New Roman" w:hAnsi="Times New Roman" w:cs="Times New Roman"/>
+          <w:sz w:val="28"/>
+          <w:szCs w:val="28"/>
+        </w:rPr>
+        <w:t xml:space="preserve">- </w:t>
+      </w:r>
+      <w:r>
+        <w:rPr>
+          <w:rFonts w:ascii="Times New Roman" w:hAnsi="Times New Roman" w:cs="Times New Roman"/>
+          <w:sz w:val="28"/>
+          <w:szCs w:val="28"/>
+          <w:lang w:val="en-US"/>
+        </w:rPr>
+        <w:t>S</w:t>
+      </w:r>
+      <w:r>
+        <w:rPr>
+          <w:rFonts w:ascii="Times New Roman" w:hAnsi="Times New Roman" w:cs="Times New Roman"/>
+          <w:sz w:val="28"/>
+          <w:szCs w:val="28"/>
+        </w:rPr>
+        <w:t xml:space="preserve"> – </w:t>
+      </w:r>
+      <w:r>
+        <w:rPr>
+          <w:rFonts w:ascii="Times New Roman" w:hAnsi="Times New Roman" w:cs="Times New Roman"/>
+          <w:sz w:val="28"/>
+          <w:szCs w:val="28"/>
+        </w:rPr>
+        <w:t xml:space="preserve">площадь </w:t>
+      </w:r>
+      <w:proofErr w:type="spellStart"/>
+      <w:r>
+        <w:rPr>
+          <w:rFonts w:ascii="Times New Roman" w:hAnsi="Times New Roman" w:cs="Times New Roman"/>
+          <w:sz w:val="28"/>
+          <w:szCs w:val="28"/>
+        </w:rPr>
+        <w:t>статокинезиограммы</w:t>
+      </w:r>
+      <w:proofErr w:type="spellEnd"/>
+      <w:r>
+        <w:rPr>
+          <w:rFonts w:ascii="Times New Roman" w:hAnsi="Times New Roman" w:cs="Times New Roman"/>
+          <w:sz w:val="28"/>
+          <w:szCs w:val="28"/>
+        </w:rPr>
+        <w:t xml:space="preserve"> в миллиметрах квадратных;</w:t>
+      </w:r>
+    </w:p>
+    <w:p>
+      <w:pPr>
+        <w:spacing w:line="360" w:lineRule="auto"/>
+        <w:jc w:val="both"/>
+        <w:rPr>
+          <w:rFonts w:ascii="Times New Roman" w:hAnsi="Times New Roman" w:cs="Times New Roman"/>
+          <w:sz w:val="28"/>
+          <w:szCs w:val="28"/>
+        </w:rPr>
+      </w:pPr>
+      <w:r>
+        <w:rPr>
+          <w:rFonts w:ascii="Times New Roman" w:hAnsi="Times New Roman" w:cs="Times New Roman"/>
+          <w:sz w:val="28"/>
+          <w:szCs w:val="28"/>
+        </w:rPr>
+        <w:t xml:space="preserve">- </w:t>
+      </w:r>
+      <w:r>
+        <w:rPr>
+          <w:rFonts w:ascii="Times New Roman" w:hAnsi="Times New Roman" w:cs="Times New Roman"/>
+          <w:sz w:val="28"/>
+          <w:szCs w:val="28"/>
+          <w:lang w:val="en-US"/>
+        </w:rPr>
+        <w:t>A</w:t>
+      </w:r>
+      <w:r>
+        <w:rPr>
+          <w:rFonts w:ascii="Times New Roman" w:hAnsi="Times New Roman" w:cs="Times New Roman"/>
+          <w:sz w:val="28"/>
+          <w:szCs w:val="28"/>
+        </w:rPr>
+        <w:t xml:space="preserve"> – </w:t>
+      </w:r>
+      <w:r>
+        <w:rPr>
+          <w:rFonts w:ascii="Times New Roman" w:hAnsi="Times New Roman" w:cs="Times New Roman"/>
+          <w:sz w:val="28"/>
+          <w:szCs w:val="28"/>
+        </w:rPr>
+        <w:t>механическая работа, совершенная в результате перемещения, в джоулях.</w:t>
+      </w:r>
+    </w:p>
+    <w:p>
+      <w:pPr>
+        <w:spacing w:line="360" w:lineRule="auto"/>
+        <w:jc w:val="both"/>
+        <w:rPr>
+          <w:rFonts w:ascii="Times New Roman" w:hAnsi="Times New Roman" w:cs="Times New Roman"/>
+          <w:sz w:val="28"/>
+          <w:szCs w:val="28"/>
+        </w:rPr>
+      </w:pPr>
+      <w:r>
+        <w:rPr>
+          <w:rFonts w:ascii="Times New Roman" w:hAnsi="Times New Roman" w:cs="Times New Roman"/>
+          <w:sz w:val="28"/>
+          <w:szCs w:val="28"/>
+        </w:rPr>
+        <w:t xml:space="preserve">Основным инструментом для осуществления </w:t>
+      </w:r>
+      <w:proofErr w:type="spellStart"/>
+      <w:r>
+        <w:rPr>
+          <w:rFonts w:ascii="Times New Roman" w:hAnsi="Times New Roman" w:cs="Times New Roman"/>
+          <w:sz w:val="28"/>
+          <w:szCs w:val="28"/>
+        </w:rPr>
+        <w:t>стабилометрических</w:t>
+      </w:r>
+      <w:proofErr w:type="spellEnd"/>
+      <w:r>
+        <w:rPr>
+          <w:rFonts w:ascii="Times New Roman" w:hAnsi="Times New Roman" w:cs="Times New Roman"/>
+          <w:sz w:val="28"/>
+          <w:szCs w:val="28"/>
+        </w:rPr>
+        <w:t xml:space="preserve"> измерений является </w:t>
+      </w:r>
+      <w:proofErr w:type="spellStart"/>
+      <w:r>
+        <w:rPr>
+          <w:rFonts w:ascii="Times New Roman" w:hAnsi="Times New Roman" w:cs="Times New Roman"/>
+          <w:sz w:val="28"/>
+          <w:szCs w:val="28"/>
+        </w:rPr>
+        <w:t>стабилограф</w:t>
+      </w:r>
+      <w:proofErr w:type="spellEnd"/>
+      <w:r>
+        <w:rPr>
+          <w:rFonts w:ascii="Times New Roman" w:hAnsi="Times New Roman" w:cs="Times New Roman"/>
+          <w:sz w:val="28"/>
+          <w:szCs w:val="28"/>
+        </w:rPr>
+        <w:t xml:space="preserve"> </w:t>
+      </w:r>
+      <w:r>
+        <w:rPr>
+          <w:rFonts w:ascii="Times New Roman" w:hAnsi="Times New Roman" w:cs="Times New Roman"/>
+          <w:sz w:val="28"/>
+          <w:szCs w:val="28"/>
+        </w:rPr>
+        <w:t>(</w:t>
+      </w:r>
+      <w:proofErr w:type="spellStart"/>
+      <w:r>
+        <w:rPr>
+          <w:rFonts w:ascii="Times New Roman" w:hAnsi="Times New Roman" w:cs="Times New Roman"/>
+          <w:sz w:val="28"/>
+          <w:szCs w:val="28"/>
+        </w:rPr>
+        <w:t>стабилометрическая</w:t>
+      </w:r>
+      <w:proofErr w:type="spellEnd"/>
+      <w:r>
+        <w:rPr>
+          <w:rFonts w:ascii="Times New Roman" w:hAnsi="Times New Roman" w:cs="Times New Roman"/>
+          <w:sz w:val="28"/>
+          <w:szCs w:val="28"/>
+        </w:rPr>
+        <w:t xml:space="preserve"> платформа или </w:t>
+      </w:r>
+      <w:proofErr w:type="spellStart"/>
+      <w:r>
+        <w:rPr>
+          <w:rFonts w:ascii="Times New Roman" w:hAnsi="Times New Roman" w:cs="Times New Roman"/>
+          <w:sz w:val="28"/>
+          <w:szCs w:val="28"/>
+        </w:rPr>
+        <w:t>стабилоплатформа</w:t>
       </w:r>
       <w:proofErr w:type="spellEnd"/>
       <w:r>
@@ -1046,127 +2619,94 @@
           <w:sz w:val="28"/>
           <w:szCs w:val="28"/>
         </w:rPr>
-        <w:t>–</w:t>
-      </w:r>
-      <w:r>
-        <w:rPr>
-          <w:rFonts w:ascii="Times New Roman" w:hAnsi="Times New Roman" w:cs="Times New Roman"/>
-          <w:sz w:val="28"/>
-          <w:szCs w:val="28"/>
-        </w:rPr>
-        <w:t xml:space="preserve"> </w:t>
-      </w:r>
-      <w:r>
-        <w:rPr>
-          <w:rFonts w:ascii="Times New Roman" w:hAnsi="Times New Roman" w:cs="Times New Roman"/>
-          <w:sz w:val="28"/>
-          <w:szCs w:val="28"/>
-        </w:rPr>
-        <w:t>методика оценки характеристик контроля человеком позы, основанная на измерении коор</w:t>
-      </w:r>
-      <w:r>
-        <w:rPr>
-          <w:rFonts w:ascii="Times New Roman" w:hAnsi="Times New Roman" w:cs="Times New Roman"/>
-          <w:sz w:val="28"/>
-          <w:szCs w:val="28"/>
-        </w:rPr>
-        <w:t xml:space="preserve">динат центра давления на чувствительную поверхность. В качестве такой чувствительной поверхности обычно выступает </w:t>
-      </w:r>
-      <w:proofErr w:type="spellStart"/>
-      <w:r>
-        <w:rPr>
-          <w:rFonts w:ascii="Times New Roman" w:hAnsi="Times New Roman" w:cs="Times New Roman"/>
-          <w:sz w:val="28"/>
-          <w:szCs w:val="28"/>
-        </w:rPr>
-        <w:t>стабилоплатформа</w:t>
-      </w:r>
-      <w:proofErr w:type="spellEnd"/>
-      <w:r>
-        <w:rPr>
-          <w:rFonts w:ascii="Times New Roman" w:hAnsi="Times New Roman" w:cs="Times New Roman"/>
-          <w:sz w:val="28"/>
-          <w:szCs w:val="28"/>
-        </w:rPr>
-        <w:t xml:space="preserve"> – устройство, оснащенное множеством датчиков, сигналы от которых интерпретируются компьютером для построения траектории перемещения центра давления, формируемого участком тела человека. </w:t>
-      </w:r>
-      <w:r>
-        <w:rPr>
-          <w:rFonts w:ascii="Times New Roman" w:hAnsi="Times New Roman" w:cs="Times New Roman"/>
-          <w:sz w:val="28"/>
-          <w:szCs w:val="28"/>
-        </w:rPr>
-        <w:t xml:space="preserve">Под центром давления в данном случае понимается точка, к которой приложена равнодействующая сил, порожденных взаимодействием человека с опорой. </w:t>
-      </w:r>
-      <w:r>
-        <w:rPr>
-          <w:rFonts w:ascii="Times New Roman" w:hAnsi="Times New Roman" w:cs="Times New Roman"/>
-          <w:sz w:val="28"/>
-          <w:szCs w:val="28"/>
-        </w:rPr>
-        <w:t>Здесь стоит отметить принятые Московским консенсусом</w:t>
-      </w:r>
-      <w:r>
-        <w:rPr>
-          <w:rFonts w:ascii="Times New Roman" w:hAnsi="Times New Roman" w:cs="Times New Roman"/>
-          <w:sz w:val="28"/>
-          <w:szCs w:val="28"/>
-        </w:rPr>
-        <w:t xml:space="preserve"> по применению </w:t>
-      </w:r>
-      <w:proofErr w:type="spellStart"/>
-      <w:r>
-        <w:rPr>
-          <w:rFonts w:ascii="Times New Roman" w:hAnsi="Times New Roman" w:cs="Times New Roman"/>
-          <w:sz w:val="28"/>
-          <w:szCs w:val="28"/>
-        </w:rPr>
-        <w:t>стабилометрии</w:t>
-      </w:r>
-      <w:proofErr w:type="spellEnd"/>
-      <w:r>
-        <w:rPr>
-          <w:rFonts w:ascii="Times New Roman" w:hAnsi="Times New Roman" w:cs="Times New Roman"/>
-          <w:sz w:val="28"/>
-          <w:szCs w:val="28"/>
-        </w:rPr>
-        <w:t xml:space="preserve"> </w:t>
-      </w:r>
-      <w:r>
-        <w:rPr>
-          <w:rFonts w:ascii="Times New Roman" w:hAnsi="Times New Roman" w:cs="Times New Roman"/>
-          <w:sz w:val="28"/>
-          <w:szCs w:val="28"/>
-        </w:rPr>
-        <w:t>[2]</w:t>
-      </w:r>
-      <w:r>
-        <w:rPr>
-          <w:rFonts w:ascii="Times New Roman" w:hAnsi="Times New Roman" w:cs="Times New Roman"/>
-          <w:sz w:val="28"/>
-          <w:szCs w:val="28"/>
-        </w:rPr>
-        <w:t xml:space="preserve"> термины для обозначения системы координат, в рамках которой происходят измерения: </w:t>
-      </w:r>
-    </w:p>
-    <w:p>
-      <w:pPr>
-        <w:spacing w:line="360" w:lineRule="auto"/>
-        <w:ind w:firstLine="567"/>
-        <w:jc w:val="both"/>
-        <w:rPr>
-          <w:rFonts w:ascii="Times New Roman" w:hAnsi="Times New Roman" w:cs="Times New Roman"/>
-          <w:sz w:val="28"/>
-          <w:szCs w:val="28"/>
-        </w:rPr>
-      </w:pPr>
-      <w:r>
-        <w:rPr>
-          <w:rFonts w:ascii="Times New Roman" w:hAnsi="Times New Roman" w:cs="Times New Roman"/>
-          <w:sz w:val="28"/>
-          <w:szCs w:val="28"/>
-        </w:rPr>
-        <w:t xml:space="preserve">- координатами центра давления называют числовые характеристики положения центра давления в прямоугольной координатной системе на плоскости </w:t>
+        <w:t xml:space="preserve">– устройство, обычно представляющее собой </w:t>
+      </w:r>
+      <w:proofErr w:type="spellStart"/>
+      <w:r>
+        <w:rPr>
+          <w:rFonts w:ascii="Times New Roman" w:hAnsi="Times New Roman" w:cs="Times New Roman"/>
+          <w:sz w:val="28"/>
+          <w:szCs w:val="28"/>
+        </w:rPr>
+        <w:t>очувствленную</w:t>
+      </w:r>
+      <w:proofErr w:type="spellEnd"/>
+      <w:r>
+        <w:rPr>
+          <w:rFonts w:ascii="Times New Roman" w:hAnsi="Times New Roman" w:cs="Times New Roman"/>
+          <w:sz w:val="28"/>
+          <w:szCs w:val="28"/>
+        </w:rPr>
+        <w:t xml:space="preserve"> при помощи датчиков поверхность</w:t>
+      </w:r>
+      <w:r>
+        <w:rPr>
+          <w:rFonts w:ascii="Times New Roman" w:hAnsi="Times New Roman" w:cs="Times New Roman"/>
+          <w:sz w:val="28"/>
+          <w:szCs w:val="28"/>
+        </w:rPr>
+        <w:t>, позволяющую фиксировать координаты ЦД в отдель</w:t>
+      </w:r>
+      <w:r>
+        <w:rPr>
+          <w:rFonts w:ascii="Times New Roman" w:hAnsi="Times New Roman" w:cs="Times New Roman"/>
+          <w:sz w:val="28"/>
+          <w:szCs w:val="28"/>
+        </w:rPr>
+        <w:t xml:space="preserve">ный момент времени. Типичная </w:t>
+      </w:r>
+      <w:proofErr w:type="spellStart"/>
+      <w:r>
+        <w:rPr>
+          <w:rFonts w:ascii="Times New Roman" w:hAnsi="Times New Roman" w:cs="Times New Roman"/>
+          <w:sz w:val="28"/>
+          <w:szCs w:val="28"/>
+        </w:rPr>
+        <w:t>стабилопла</w:t>
+      </w:r>
+      <w:r>
+        <w:rPr>
+          <w:rFonts w:ascii="Times New Roman" w:hAnsi="Times New Roman" w:cs="Times New Roman"/>
+          <w:sz w:val="28"/>
+          <w:szCs w:val="28"/>
+        </w:rPr>
+        <w:t>тформа</w:t>
+      </w:r>
+      <w:proofErr w:type="spellEnd"/>
+      <w:r>
+        <w:rPr>
+          <w:rFonts w:ascii="Times New Roman" w:hAnsi="Times New Roman" w:cs="Times New Roman"/>
+          <w:sz w:val="28"/>
+          <w:szCs w:val="28"/>
+        </w:rPr>
+        <w:t xml:space="preserve"> представлена на рисунке 3</w:t>
+      </w:r>
+      <w:r>
+        <w:rPr>
+          <w:rFonts w:ascii="Times New Roman" w:hAnsi="Times New Roman" w:cs="Times New Roman"/>
+          <w:sz w:val="28"/>
+          <w:szCs w:val="28"/>
+        </w:rPr>
+        <w:t>.</w:t>
+      </w:r>
+    </w:p>
+    <w:p>
+      <w:pPr>
+        <w:spacing w:line="360" w:lineRule="auto"/>
+        <w:jc w:val="both"/>
+        <w:rPr>
+          <w:rFonts w:ascii="Times New Roman" w:hAnsi="Times New Roman" w:cs="Times New Roman"/>
+          <w:sz w:val="28"/>
+          <w:szCs w:val="28"/>
+        </w:rPr>
+      </w:pPr>
+      <w:r>
+        <w:rPr>
+          <w:rFonts w:ascii="Times New Roman" w:hAnsi="Times New Roman" w:cs="Times New Roman"/>
+          <w:sz w:val="28"/>
+          <w:szCs w:val="28"/>
+        </w:rPr>
+        <w:t xml:space="preserve">Принцип работы </w:t>
       </w:r>
       <w:proofErr w:type="spellStart"/>
       <w:r>
@@ -1184,167 +2724,186 @@
           <w:sz w:val="28"/>
           <w:szCs w:val="28"/>
         </w:rPr>
-        <w:t>;</w:t>
-      </w:r>
-    </w:p>
-    <w:p>
-      <w:pPr>
-        <w:spacing w:line="360" w:lineRule="auto"/>
-        <w:ind w:firstLine="567"/>
-        <w:jc w:val="both"/>
-        <w:rPr>
-          <w:rFonts w:ascii="Times New Roman" w:hAnsi="Times New Roman" w:cs="Times New Roman"/>
-          <w:sz w:val="28"/>
-          <w:szCs w:val="28"/>
-        </w:rPr>
-      </w:pPr>
-      <w:r>
-        <w:rPr>
-          <w:rFonts w:ascii="Times New Roman" w:hAnsi="Times New Roman" w:cs="Times New Roman"/>
-          <w:sz w:val="28"/>
-          <w:szCs w:val="28"/>
-        </w:rPr>
-        <w:t xml:space="preserve">- ось абсцисс </w:t>
-      </w:r>
-      <w:r>
-        <w:rPr>
-          <w:rFonts w:ascii="Times New Roman" w:hAnsi="Times New Roman" w:cs="Times New Roman"/>
-          <w:sz w:val="28"/>
-          <w:szCs w:val="28"/>
-          <w:lang w:val="en-US"/>
-        </w:rPr>
-        <w:t>Ox</w:t>
-      </w:r>
-      <w:r>
-        <w:rPr>
-          <w:rFonts w:ascii="Times New Roman" w:hAnsi="Times New Roman" w:cs="Times New Roman"/>
-          <w:sz w:val="28"/>
-          <w:szCs w:val="28"/>
-        </w:rPr>
-        <w:t xml:space="preserve"> </w:t>
-      </w:r>
-      <w:r>
-        <w:rPr>
-          <w:rFonts w:ascii="Times New Roman" w:hAnsi="Times New Roman" w:cs="Times New Roman"/>
-          <w:sz w:val="28"/>
-          <w:szCs w:val="28"/>
-        </w:rPr>
-        <w:t>в стабилографии принято называть «фронтальная ось» или «</w:t>
-      </w:r>
-      <w:proofErr w:type="spellStart"/>
-      <w:r>
-        <w:rPr>
-          <w:rFonts w:ascii="Times New Roman" w:hAnsi="Times New Roman" w:cs="Times New Roman"/>
-          <w:sz w:val="28"/>
-          <w:szCs w:val="28"/>
-        </w:rPr>
-        <w:t>фронталь</w:t>
-      </w:r>
-      <w:proofErr w:type="spellEnd"/>
-      <w:r>
-        <w:rPr>
-          <w:rFonts w:ascii="Times New Roman" w:hAnsi="Times New Roman" w:cs="Times New Roman"/>
-          <w:sz w:val="28"/>
-          <w:szCs w:val="28"/>
-        </w:rPr>
-        <w:t>»</w:t>
-      </w:r>
-      <w:r>
-        <w:rPr>
-          <w:rFonts w:ascii="Times New Roman" w:hAnsi="Times New Roman" w:cs="Times New Roman"/>
-          <w:sz w:val="28"/>
-          <w:szCs w:val="28"/>
-        </w:rPr>
-        <w:t>;</w:t>
-      </w:r>
-    </w:p>
-    <w:p>
-      <w:pPr>
-        <w:spacing w:line="360" w:lineRule="auto"/>
-        <w:ind w:firstLine="567"/>
-        <w:jc w:val="both"/>
-        <w:rPr>
-          <w:rFonts w:ascii="Times New Roman" w:hAnsi="Times New Roman" w:cs="Times New Roman"/>
-          <w:sz w:val="28"/>
-          <w:szCs w:val="28"/>
-        </w:rPr>
-      </w:pPr>
-      <w:r>
-        <w:rPr>
-          <w:rFonts w:ascii="Times New Roman" w:hAnsi="Times New Roman" w:cs="Times New Roman"/>
-          <w:sz w:val="28"/>
-          <w:szCs w:val="28"/>
-        </w:rPr>
-        <w:t xml:space="preserve">- </w:t>
-      </w:r>
-      <w:r>
-        <w:rPr>
-          <w:rFonts w:ascii="Times New Roman" w:hAnsi="Times New Roman" w:cs="Times New Roman"/>
-          <w:sz w:val="28"/>
-          <w:szCs w:val="28"/>
-        </w:rPr>
-        <w:t xml:space="preserve">ось ординат </w:t>
-      </w:r>
-      <w:r>
-        <w:rPr>
-          <w:rFonts w:ascii="Times New Roman" w:hAnsi="Times New Roman" w:cs="Times New Roman"/>
-          <w:sz w:val="28"/>
-          <w:szCs w:val="28"/>
-          <w:lang w:val="en-US"/>
-        </w:rPr>
-        <w:t>Oy</w:t>
-      </w:r>
-      <w:r>
-        <w:rPr>
-          <w:rFonts w:ascii="Times New Roman" w:hAnsi="Times New Roman" w:cs="Times New Roman"/>
-          <w:sz w:val="28"/>
-          <w:szCs w:val="28"/>
-        </w:rPr>
-        <w:t xml:space="preserve"> </w:t>
-      </w:r>
-      <w:r>
-        <w:rPr>
-          <w:rFonts w:ascii="Times New Roman" w:hAnsi="Times New Roman" w:cs="Times New Roman"/>
-          <w:sz w:val="28"/>
-          <w:szCs w:val="28"/>
-        </w:rPr>
-        <w:t>в стабилографии принято называть «</w:t>
-      </w:r>
-      <w:proofErr w:type="spellStart"/>
-      <w:r>
-        <w:rPr>
-          <w:rFonts w:ascii="Times New Roman" w:hAnsi="Times New Roman" w:cs="Times New Roman"/>
-          <w:sz w:val="28"/>
-          <w:szCs w:val="28"/>
-        </w:rPr>
-        <w:t>саггитальная</w:t>
-      </w:r>
-      <w:proofErr w:type="spellEnd"/>
-      <w:r>
-        <w:rPr>
-          <w:rFonts w:ascii="Times New Roman" w:hAnsi="Times New Roman" w:cs="Times New Roman"/>
-          <w:sz w:val="28"/>
-          <w:szCs w:val="28"/>
-        </w:rPr>
-        <w:t xml:space="preserve"> ось» или «</w:t>
-      </w:r>
-      <w:proofErr w:type="spellStart"/>
-      <w:r>
-        <w:rPr>
-          <w:rFonts w:ascii="Times New Roman" w:hAnsi="Times New Roman" w:cs="Times New Roman"/>
-          <w:sz w:val="28"/>
-          <w:szCs w:val="28"/>
-        </w:rPr>
-        <w:t>саггиталь</w:t>
-      </w:r>
-      <w:proofErr w:type="spellEnd"/>
-      <w:r>
-        <w:rPr>
-          <w:rFonts w:ascii="Times New Roman" w:hAnsi="Times New Roman" w:cs="Times New Roman"/>
-          <w:sz w:val="28"/>
-          <w:szCs w:val="28"/>
-        </w:rPr>
-        <w:t>»</w:t>
+        <w:t xml:space="preserve"> заключается в следующем: пациент каким-либо образом соприкасается с рабочей (</w:t>
+      </w:r>
+      <w:proofErr w:type="spellStart"/>
+      <w:r>
+        <w:rPr>
+          <w:rFonts w:ascii="Times New Roman" w:hAnsi="Times New Roman" w:cs="Times New Roman"/>
+          <w:sz w:val="28"/>
+          <w:szCs w:val="28"/>
+        </w:rPr>
+        <w:t>очувствленной</w:t>
+      </w:r>
+      <w:proofErr w:type="spellEnd"/>
+      <w:r>
+        <w:rPr>
+          <w:rFonts w:ascii="Times New Roman" w:hAnsi="Times New Roman" w:cs="Times New Roman"/>
+          <w:sz w:val="28"/>
+          <w:szCs w:val="28"/>
+        </w:rPr>
+        <w:t xml:space="preserve">) поверхностью </w:t>
+      </w:r>
+      <w:proofErr w:type="spellStart"/>
+      <w:r>
+        <w:rPr>
+          <w:rFonts w:ascii="Times New Roman" w:hAnsi="Times New Roman" w:cs="Times New Roman"/>
+          <w:sz w:val="28"/>
+          <w:szCs w:val="28"/>
+        </w:rPr>
+        <w:t>стабилографа</w:t>
+      </w:r>
+      <w:proofErr w:type="spellEnd"/>
+      <w:r>
+        <w:rPr>
+          <w:rFonts w:ascii="Times New Roman" w:hAnsi="Times New Roman" w:cs="Times New Roman"/>
+          <w:sz w:val="28"/>
+          <w:szCs w:val="28"/>
+        </w:rPr>
+        <w:t xml:space="preserve"> (большинство методик подразумевает стояние человека на платформе обеими ногами)</w:t>
+      </w:r>
+      <w:r>
+        <w:rPr>
+          <w:rFonts w:ascii="Times New Roman" w:hAnsi="Times New Roman" w:cs="Times New Roman"/>
+          <w:sz w:val="28"/>
+          <w:szCs w:val="28"/>
+        </w:rPr>
+        <w:t xml:space="preserve">; датчики, в большом количестве </w:t>
+      </w:r>
+      <w:r>
+        <w:rPr>
+          <w:rFonts w:ascii="Times New Roman" w:hAnsi="Times New Roman" w:cs="Times New Roman"/>
+          <w:sz w:val="28"/>
+          <w:szCs w:val="28"/>
+        </w:rPr>
+        <w:t>вмонтированные</w:t>
+      </w:r>
+      <w:r>
+        <w:rPr>
+          <w:rFonts w:ascii="Times New Roman" w:hAnsi="Times New Roman" w:cs="Times New Roman"/>
+          <w:sz w:val="28"/>
+          <w:szCs w:val="28"/>
+        </w:rPr>
+        <w:t xml:space="preserve"> в платформу, реагируют на вес человека, посылая на </w:t>
+      </w:r>
+      <w:r>
+        <w:rPr>
+          <w:rFonts w:ascii="Times New Roman" w:hAnsi="Times New Roman" w:cs="Times New Roman"/>
+          <w:sz w:val="28"/>
+          <w:szCs w:val="28"/>
+        </w:rPr>
+        <w:t xml:space="preserve">встроенную микропроцессорную систему соответствующие сигналы. МПС, обработав поступившие сигналы, преобразует их, отправляя на дальнейшую обработку в персональный компьютер. На ПК специализированная программа интерпретирует полученный сигнал, вычисляя центр давления и траекторию его перемещений, </w:t>
+      </w:r>
+      <w:proofErr w:type="spellStart"/>
+      <w:r>
+        <w:rPr>
+          <w:rFonts w:ascii="Times New Roman" w:hAnsi="Times New Roman" w:cs="Times New Roman"/>
+          <w:sz w:val="28"/>
+          <w:szCs w:val="28"/>
+        </w:rPr>
+        <w:t>отрисовывает</w:t>
+      </w:r>
+      <w:proofErr w:type="spellEnd"/>
+      <w:r>
+        <w:rPr>
+          <w:rFonts w:ascii="Times New Roman" w:hAnsi="Times New Roman" w:cs="Times New Roman"/>
+          <w:sz w:val="28"/>
+          <w:szCs w:val="28"/>
+        </w:rPr>
+        <w:t xml:space="preserve"> ее и </w:t>
+      </w:r>
+      <w:r>
+        <w:rPr>
+          <w:rFonts w:ascii="Times New Roman" w:hAnsi="Times New Roman" w:cs="Times New Roman"/>
+          <w:sz w:val="28"/>
+          <w:szCs w:val="28"/>
+        </w:rPr>
+        <w:t>рассчитывает другие необходимые параметры.</w:t>
+      </w:r>
+    </w:p>
+    <w:p>
+      <w:pPr>
+        <w:spacing w:line="360" w:lineRule="auto"/>
+        <w:jc w:val="center"/>
+        <w:rPr>
+          <w:rFonts w:ascii="Times New Roman" w:hAnsi="Times New Roman" w:cs="Times New Roman"/>
+          <w:sz w:val="28"/>
+          <w:szCs w:val="28"/>
+        </w:rPr>
+      </w:pPr>
+      <w:r>
+        <w:rPr>
+          <w:noProof/>
+          <w:lang w:eastAsia="ru-RU"/>
+        </w:rPr>
+        <w:lastRenderedPageBreak/>
+        <w:drawing>
+          <wp:inline distT="0" distB="0" distL="0" distR="0">
+            <wp:extent cx="3316778" cy="3914587"/>
+            <wp:effectExtent l="0" t="0" r="0" b="0"/>
+            <wp:docPr id="1" name="Рисунок 1" descr="https://scenar.com.ru/images/phocagallery/Stabilan/01_2/thumbs/phoca_thumb_l_stabilan_01_2.jpg"/>
+            <wp:cNvGraphicFramePr>
+              <a:graphicFrameLocks xmlns:a="http://schemas.openxmlformats.org/drawingml/2006/main" noChangeAspect="1"/>
+            </wp:cNvGraphicFramePr>
+            <a:graphic xmlns:a="http://schemas.openxmlformats.org/drawingml/2006/main">
+              <a:graphicData uri="http://schemas.openxmlformats.org/drawingml/2006/picture">
+                <pic:pic xmlns:pic="http://schemas.openxmlformats.org/drawingml/2006/picture">
+                  <pic:nvPicPr>
+                    <pic:cNvPr id="0" name="Picture 1" descr="https://scenar.com.ru/images/phocagallery/Stabilan/01_2/thumbs/phoca_thumb_l_stabilan_01_2.jpg"/>
+                    <pic:cNvPicPr>
+                      <a:picLocks noChangeAspect="1" noChangeArrowheads="1"/>
+                    </pic:cNvPicPr>
+                  </pic:nvPicPr>
+                  <pic:blipFill>
+                    <a:blip r:embed="rId7" cstate="print">
+                      <a:extLst>
+                        <a:ext uri="{28A0092B-C50C-407E-A947-70E740481C1C}">
+                          <a14:useLocalDpi xmlns:a14="http://schemas.microsoft.com/office/drawing/2010/main" val="0"/>
+                        </a:ext>
+                      </a:extLst>
+                    </a:blip>
+                    <a:srcRect/>
+                    <a:stretch>
+                      <a:fillRect/>
+                    </a:stretch>
+                  </pic:blipFill>
+                  <pic:spPr bwMode="auto">
+                    <a:xfrm>
+                      <a:off x="0" y="0"/>
+                      <a:ext cx="3370543" cy="3978042"/>
+                    </a:xfrm>
+                    <a:prstGeom prst="rect">
+                      <a:avLst/>
+                    </a:prstGeom>
+                    <a:noFill/>
+                    <a:ln>
+                      <a:noFill/>
+                    </a:ln>
+                  </pic:spPr>
+                </pic:pic>
+              </a:graphicData>
+            </a:graphic>
+          </wp:inline>
+        </w:drawing>
+      </w:r>
+    </w:p>
+    <w:p>
+      <w:pPr>
+        <w:spacing w:line="360" w:lineRule="auto"/>
+        <w:jc w:val="center"/>
+        <w:rPr>
+          <w:rFonts w:ascii="Times New Roman" w:hAnsi="Times New Roman" w:cs="Times New Roman"/>
+          <w:sz w:val="28"/>
+          <w:szCs w:val="28"/>
+        </w:rPr>
+      </w:pPr>
+      <w:r>
+        <w:rPr>
+          <w:rFonts w:ascii="Times New Roman" w:hAnsi="Times New Roman" w:cs="Times New Roman"/>
+          <w:sz w:val="28"/>
+          <w:szCs w:val="28"/>
+        </w:rPr>
+        <w:t>Рис. 3</w:t>
       </w:r>
       <w:r>
         <w:rPr>
@@ -1354,157 +2913,59 @@
         </w:rPr>
         <w:t xml:space="preserve">. </w:t>
       </w:r>
-    </w:p>
-    <w:p>
-      <w:pPr>
-        <w:spacing w:line="360" w:lineRule="auto"/>
-        <w:jc w:val="both"/>
-        <w:rPr>
-          <w:rFonts w:ascii="Times New Roman" w:hAnsi="Times New Roman" w:cs="Times New Roman"/>
-          <w:sz w:val="28"/>
-          <w:szCs w:val="28"/>
-        </w:rPr>
-      </w:pPr>
-      <w:r>
-        <w:rPr>
-          <w:rFonts w:ascii="Times New Roman" w:hAnsi="Times New Roman" w:cs="Times New Roman"/>
-          <w:sz w:val="28"/>
-          <w:szCs w:val="28"/>
-        </w:rPr>
-        <w:t>Термином «</w:t>
-      </w:r>
-      <w:proofErr w:type="spellStart"/>
-      <w:r>
-        <w:rPr>
-          <w:rFonts w:ascii="Times New Roman" w:hAnsi="Times New Roman" w:cs="Times New Roman"/>
-          <w:sz w:val="28"/>
-          <w:szCs w:val="28"/>
-        </w:rPr>
-        <w:t>стабилограмма</w:t>
-      </w:r>
-      <w:proofErr w:type="spellEnd"/>
-      <w:r>
-        <w:rPr>
-          <w:rFonts w:ascii="Times New Roman" w:hAnsi="Times New Roman" w:cs="Times New Roman"/>
-          <w:sz w:val="28"/>
-          <w:szCs w:val="28"/>
-        </w:rPr>
-        <w:t xml:space="preserve">» обозначают график зависимости той или иной координаты центра давления от времени в плоскости </w:t>
-      </w:r>
-      <w:proofErr w:type="spellStart"/>
-      <w:r>
-        <w:rPr>
-          <w:rFonts w:ascii="Times New Roman" w:hAnsi="Times New Roman" w:cs="Times New Roman"/>
-          <w:sz w:val="28"/>
-          <w:szCs w:val="28"/>
-        </w:rPr>
-        <w:t>стабилоплатформы</w:t>
-      </w:r>
-      <w:proofErr w:type="spellEnd"/>
-      <w:r>
-        <w:rPr>
-          <w:rFonts w:ascii="Times New Roman" w:hAnsi="Times New Roman" w:cs="Times New Roman"/>
-          <w:sz w:val="28"/>
-          <w:szCs w:val="28"/>
-        </w:rPr>
-        <w:t xml:space="preserve">. </w:t>
-      </w:r>
-      <w:r>
-        <w:rPr>
-          <w:rFonts w:ascii="Times New Roman" w:hAnsi="Times New Roman" w:cs="Times New Roman"/>
-          <w:sz w:val="28"/>
-          <w:szCs w:val="28"/>
-        </w:rPr>
-        <w:t>Следует различать «</w:t>
-      </w:r>
-      <w:proofErr w:type="spellStart"/>
-      <w:r>
-        <w:rPr>
-          <w:rFonts w:ascii="Times New Roman" w:hAnsi="Times New Roman" w:cs="Times New Roman"/>
-          <w:sz w:val="28"/>
-          <w:szCs w:val="28"/>
-        </w:rPr>
-        <w:t>стабилограмму</w:t>
-      </w:r>
-      <w:proofErr w:type="spellEnd"/>
-      <w:r>
-        <w:rPr>
-          <w:rFonts w:ascii="Times New Roman" w:hAnsi="Times New Roman" w:cs="Times New Roman"/>
-          <w:sz w:val="28"/>
-          <w:szCs w:val="28"/>
-        </w:rPr>
-        <w:t>» и «</w:t>
-      </w:r>
-      <w:proofErr w:type="spellStart"/>
-      <w:r>
-        <w:rPr>
-          <w:rFonts w:ascii="Times New Roman" w:hAnsi="Times New Roman" w:cs="Times New Roman"/>
-          <w:sz w:val="28"/>
-          <w:szCs w:val="28"/>
-        </w:rPr>
-        <w:t>статокинезограмму</w:t>
-      </w:r>
-      <w:proofErr w:type="spellEnd"/>
-      <w:r>
-        <w:rPr>
-          <w:rFonts w:ascii="Times New Roman" w:hAnsi="Times New Roman" w:cs="Times New Roman"/>
-          <w:sz w:val="28"/>
-          <w:szCs w:val="28"/>
-        </w:rPr>
-        <w:t xml:space="preserve">», несмотря на </w:t>
-      </w:r>
-      <w:r>
-        <w:rPr>
-          <w:rFonts w:ascii="Times New Roman" w:hAnsi="Times New Roman" w:cs="Times New Roman"/>
-          <w:sz w:val="28"/>
-          <w:szCs w:val="28"/>
-        </w:rPr>
-        <w:lastRenderedPageBreak/>
-        <w:t xml:space="preserve">схожий физический смысл. </w:t>
-      </w:r>
-      <w:proofErr w:type="spellStart"/>
-      <w:r>
-        <w:rPr>
-          <w:rFonts w:ascii="Times New Roman" w:hAnsi="Times New Roman" w:cs="Times New Roman"/>
-          <w:sz w:val="28"/>
-          <w:szCs w:val="28"/>
-        </w:rPr>
-        <w:t>Статокинезеограмма</w:t>
-      </w:r>
-      <w:proofErr w:type="spellEnd"/>
-      <w:r>
-        <w:rPr>
-          <w:rFonts w:ascii="Times New Roman" w:hAnsi="Times New Roman" w:cs="Times New Roman"/>
-          <w:sz w:val="28"/>
-          <w:szCs w:val="28"/>
-        </w:rPr>
-        <w:t xml:space="preserve"> представляет собой графическое отображение траектории движения </w:t>
-      </w:r>
-      <w:r>
-        <w:rPr>
-          <w:rFonts w:ascii="Times New Roman" w:hAnsi="Times New Roman" w:cs="Times New Roman"/>
-          <w:sz w:val="28"/>
-          <w:szCs w:val="28"/>
-        </w:rPr>
-        <w:t xml:space="preserve">ЦД в рамках системы координат </w:t>
-      </w:r>
-      <w:proofErr w:type="spellStart"/>
-      <w:r>
-        <w:rPr>
-          <w:rFonts w:ascii="Times New Roman" w:hAnsi="Times New Roman" w:cs="Times New Roman"/>
-          <w:sz w:val="28"/>
-          <w:szCs w:val="28"/>
-        </w:rPr>
-        <w:t>стабилоплатформы</w:t>
-      </w:r>
-      <w:proofErr w:type="spellEnd"/>
-      <w:r>
-        <w:rPr>
-          <w:rFonts w:ascii="Times New Roman" w:hAnsi="Times New Roman" w:cs="Times New Roman"/>
-          <w:sz w:val="28"/>
-          <w:szCs w:val="28"/>
-        </w:rPr>
-        <w:t xml:space="preserve">. </w:t>
+      <w:proofErr w:type="spellStart"/>
+      <w:r>
+        <w:rPr>
+          <w:rFonts w:ascii="Times New Roman" w:hAnsi="Times New Roman" w:cs="Times New Roman"/>
+          <w:sz w:val="28"/>
+          <w:szCs w:val="28"/>
+        </w:rPr>
+        <w:t>Стабилоплатформа</w:t>
+      </w:r>
+      <w:proofErr w:type="spellEnd"/>
+      <w:r>
+        <w:rPr>
+          <w:rFonts w:ascii="Times New Roman" w:hAnsi="Times New Roman" w:cs="Times New Roman"/>
+          <w:sz w:val="28"/>
+          <w:szCs w:val="28"/>
+        </w:rPr>
+        <w:t xml:space="preserve"> «Стабилан-01-2»</w:t>
+      </w:r>
+    </w:p>
+    <w:p>
+      <w:pPr>
+        <w:spacing w:line="360" w:lineRule="auto"/>
+        <w:rPr>
+          <w:rFonts w:ascii="Times New Roman" w:hAnsi="Times New Roman" w:cs="Times New Roman"/>
+          <w:sz w:val="28"/>
+          <w:szCs w:val="28"/>
+        </w:rPr>
+      </w:pPr>
+      <w:r>
+        <w:rPr>
+          <w:rFonts w:ascii="Times New Roman" w:hAnsi="Times New Roman" w:cs="Times New Roman"/>
+          <w:sz w:val="28"/>
+          <w:szCs w:val="28"/>
+        </w:rPr>
+        <w:t xml:space="preserve">Разработанный в МГППУ совместно с ЗАО «ОКБ «РИТМ» аппаратно-программный комплекс «Многофункциональное кресло» имеет аналогичный принцип работы. Главным отличием от традиционных </w:t>
+      </w:r>
+      <w:proofErr w:type="spellStart"/>
+      <w:r>
+        <w:rPr>
+          <w:rFonts w:ascii="Times New Roman" w:hAnsi="Times New Roman" w:cs="Times New Roman"/>
+          <w:sz w:val="28"/>
+          <w:szCs w:val="28"/>
+        </w:rPr>
+        <w:t>стабилоплатформ</w:t>
+      </w:r>
+      <w:proofErr w:type="spellEnd"/>
+      <w:r>
+        <w:rPr>
+          <w:rFonts w:ascii="Times New Roman" w:hAnsi="Times New Roman" w:cs="Times New Roman"/>
+          <w:sz w:val="28"/>
+          <w:szCs w:val="28"/>
+        </w:rPr>
+        <w:t xml:space="preserve"> является </w:t>
       </w:r>
       <w:bookmarkStart w:id="0" w:name="_GoBack"/>
       <w:bookmarkEnd w:id="0"/>
@@ -1519,124 +2980,6 @@
           <w:szCs w:val="28"/>
         </w:rPr>
       </w:pPr>
-      <w:proofErr w:type="spellStart"/>
-      <w:r>
-        <w:rPr>
-          <w:rFonts w:ascii="Times New Roman" w:hAnsi="Times New Roman" w:cs="Times New Roman"/>
-          <w:sz w:val="28"/>
-          <w:szCs w:val="28"/>
-        </w:rPr>
-        <w:t>Стабилометрические</w:t>
-      </w:r>
-      <w:proofErr w:type="spellEnd"/>
-      <w:r>
-        <w:rPr>
-          <w:rFonts w:ascii="Times New Roman" w:hAnsi="Times New Roman" w:cs="Times New Roman"/>
-          <w:sz w:val="28"/>
-          <w:szCs w:val="28"/>
-        </w:rPr>
-        <w:t xml:space="preserve"> показатели принято классифицировать на прямые и расчетные. К первым относят </w:t>
-      </w:r>
-      <w:r>
-        <w:rPr>
-          <w:rFonts w:ascii="Times New Roman" w:hAnsi="Times New Roman" w:cs="Times New Roman"/>
-          <w:sz w:val="28"/>
-          <w:szCs w:val="28"/>
-        </w:rPr>
-        <w:t xml:space="preserve">[2] </w:t>
-      </w:r>
-      <w:r>
-        <w:rPr>
-          <w:rFonts w:ascii="Times New Roman" w:hAnsi="Times New Roman" w:cs="Times New Roman"/>
-          <w:sz w:val="28"/>
-          <w:szCs w:val="28"/>
-        </w:rPr>
-        <w:t xml:space="preserve">координаты центра давления по </w:t>
-      </w:r>
-      <w:proofErr w:type="spellStart"/>
-      <w:r>
-        <w:rPr>
-          <w:rFonts w:ascii="Times New Roman" w:hAnsi="Times New Roman" w:cs="Times New Roman"/>
-          <w:sz w:val="28"/>
-          <w:szCs w:val="28"/>
-        </w:rPr>
-        <w:t>фронтали</w:t>
-      </w:r>
-      <w:proofErr w:type="spellEnd"/>
-      <w:r>
-        <w:rPr>
-          <w:rFonts w:ascii="Times New Roman" w:hAnsi="Times New Roman" w:cs="Times New Roman"/>
-          <w:sz w:val="28"/>
-          <w:szCs w:val="28"/>
-        </w:rPr>
-        <w:t xml:space="preserve"> и </w:t>
-      </w:r>
-      <w:proofErr w:type="spellStart"/>
-      <w:r>
-        <w:rPr>
-          <w:rFonts w:ascii="Times New Roman" w:hAnsi="Times New Roman" w:cs="Times New Roman"/>
-          <w:sz w:val="28"/>
-          <w:szCs w:val="28"/>
-        </w:rPr>
-        <w:t>саггитали</w:t>
-      </w:r>
-      <w:proofErr w:type="spellEnd"/>
-      <w:r>
-        <w:rPr>
-          <w:rFonts w:ascii="Times New Roman" w:hAnsi="Times New Roman" w:cs="Times New Roman"/>
-          <w:sz w:val="28"/>
-          <w:szCs w:val="28"/>
-        </w:rPr>
-        <w:t xml:space="preserve">, а также масса. Расчетными показателями называют показатели, вычисленные на основе прямых. </w:t>
-      </w:r>
-      <w:proofErr w:type="spellStart"/>
-      <w:r>
-        <w:rPr>
-          <w:rFonts w:ascii="Times New Roman" w:hAnsi="Times New Roman" w:cs="Times New Roman"/>
-          <w:sz w:val="28"/>
-          <w:szCs w:val="28"/>
-        </w:rPr>
-        <w:t>Презде</w:t>
-      </w:r>
-      <w:proofErr w:type="spellEnd"/>
-      <w:r>
-        <w:rPr>
-          <w:rFonts w:ascii="Times New Roman" w:hAnsi="Times New Roman" w:cs="Times New Roman"/>
-          <w:sz w:val="28"/>
-          <w:szCs w:val="28"/>
-        </w:rPr>
-        <w:t xml:space="preserve"> всего это: </w:t>
-      </w:r>
-    </w:p>
-    <w:p>
-      <w:pPr>
-        <w:spacing w:line="360" w:lineRule="auto"/>
-        <w:jc w:val="both"/>
-        <w:rPr>
-          <w:rFonts w:ascii="Times New Roman" w:hAnsi="Times New Roman" w:cs="Times New Roman"/>
-          <w:sz w:val="28"/>
-          <w:szCs w:val="28"/>
-        </w:rPr>
-      </w:pPr>
-      <w:r>
-        <w:rPr>
-          <w:rFonts w:ascii="Times New Roman" w:hAnsi="Times New Roman" w:cs="Times New Roman"/>
-          <w:sz w:val="28"/>
-          <w:szCs w:val="28"/>
-        </w:rPr>
-        <w:t xml:space="preserve">- </w:t>
-      </w:r>
-    </w:p>
-    <w:p>
-      <w:pPr>
-        <w:spacing w:line="360" w:lineRule="auto"/>
-        <w:jc w:val="both"/>
-        <w:rPr>
-          <w:rFonts w:ascii="Times New Roman" w:hAnsi="Times New Roman" w:cs="Times New Roman"/>
-          <w:sz w:val="28"/>
-          <w:szCs w:val="28"/>
-        </w:rPr>
-      </w:pPr>
       <w:r>
         <w:rPr>
           <w:rFonts w:ascii="Times New Roman" w:hAnsi="Times New Roman" w:cs="Times New Roman"/>
@@ -1739,6 +3082,64 @@
           <w:szCs w:val="28"/>
         </w:rPr>
         <w:t>ЦД – центр давления</w:t>
+      </w:r>
+    </w:p>
+    <w:p>
+      <w:pPr>
+        <w:spacing w:line="360" w:lineRule="auto"/>
+        <w:jc w:val="both"/>
+        <w:rPr>
+          <w:rFonts w:ascii="Times New Roman" w:hAnsi="Times New Roman" w:cs="Times New Roman"/>
+          <w:sz w:val="28"/>
+          <w:szCs w:val="28"/>
+        </w:rPr>
+      </w:pPr>
+      <w:r>
+        <w:rPr>
+          <w:rFonts w:ascii="Times New Roman" w:hAnsi="Times New Roman" w:cs="Times New Roman"/>
+          <w:sz w:val="28"/>
+          <w:szCs w:val="28"/>
+        </w:rPr>
+        <w:t>МПС – микропроцессорная система</w:t>
+      </w:r>
+    </w:p>
+    <w:p>
+      <w:pPr>
+        <w:spacing w:line="360" w:lineRule="auto"/>
+        <w:jc w:val="both"/>
+        <w:rPr>
+          <w:rFonts w:ascii="Times New Roman" w:hAnsi="Times New Roman" w:cs="Times New Roman"/>
+          <w:sz w:val="28"/>
+          <w:szCs w:val="28"/>
+        </w:rPr>
+      </w:pPr>
+      <w:r>
+        <w:rPr>
+          <w:rFonts w:ascii="Times New Roman" w:hAnsi="Times New Roman" w:cs="Times New Roman"/>
+          <w:sz w:val="28"/>
+          <w:szCs w:val="28"/>
+        </w:rPr>
+        <w:t>ПК – персональный компьютер</w:t>
+      </w:r>
+    </w:p>
+    <w:p>
+      <w:pPr>
+        <w:spacing w:line="360" w:lineRule="auto"/>
+        <w:jc w:val="both"/>
+        <w:rPr>
+          <w:rFonts w:ascii="Times New Roman" w:hAnsi="Times New Roman" w:cs="Times New Roman"/>
+          <w:sz w:val="28"/>
+          <w:szCs w:val="28"/>
+        </w:rPr>
+      </w:pPr>
+      <w:r>
+        <w:rPr>
+          <w:rFonts w:ascii="Times New Roman" w:hAnsi="Times New Roman" w:cs="Times New Roman"/>
+          <w:sz w:val="28"/>
+          <w:szCs w:val="28"/>
+        </w:rPr>
+        <w:lastRenderedPageBreak/>
+        <w:t>МГППУ – Московский государственный психолого-педагогический университет</w:t>
       </w:r>
     </w:p>
     <w:p>

</xml_diff>

<commit_message>
added information about biological aspects of stabilometry
</commit_message>
<xml_diff>
--- a/ВКР/ВКР(непричесанная).docx
+++ b/ВКР/ВКР(непричесанная).docx
@@ -413,43 +413,7 @@
           <w:sz w:val="28"/>
           <w:szCs w:val="28"/>
         </w:rPr>
-        <w:t xml:space="preserve"> был разработан аппаратно-программный комплекс «Многофункциональное кресло», позволяющий детектировать мышечный тремор во всех крупных мышечных группах тела человека в отдельности. В настоящее время, данный АПК эксплуатируется в связке с произведенными тем же закрытым акционерным обществом компьютерным </w:t>
-      </w:r>
-      <w:proofErr w:type="spellStart"/>
-      <w:r>
-        <w:rPr>
-          <w:rFonts w:ascii="Times New Roman" w:hAnsi="Times New Roman" w:cs="Times New Roman"/>
-          <w:sz w:val="28"/>
-          <w:szCs w:val="28"/>
-        </w:rPr>
-        <w:t>стабилоанализатором</w:t>
-      </w:r>
-      <w:proofErr w:type="spellEnd"/>
-      <w:r>
-        <w:rPr>
-          <w:rFonts w:ascii="Times New Roman" w:hAnsi="Times New Roman" w:cs="Times New Roman"/>
-          <w:sz w:val="28"/>
-          <w:szCs w:val="28"/>
-        </w:rPr>
-        <w:t xml:space="preserve"> «</w:t>
-      </w:r>
-      <w:proofErr w:type="spellStart"/>
-      <w:r>
-        <w:rPr>
-          <w:rFonts w:ascii="Times New Roman" w:hAnsi="Times New Roman" w:cs="Times New Roman"/>
-          <w:sz w:val="28"/>
-          <w:szCs w:val="28"/>
-        </w:rPr>
-        <w:t>Стабилан</w:t>
-      </w:r>
-      <w:proofErr w:type="spellEnd"/>
-      <w:r>
-        <w:rPr>
-          <w:rFonts w:ascii="Times New Roman" w:hAnsi="Times New Roman" w:cs="Times New Roman"/>
-          <w:sz w:val="28"/>
-          <w:szCs w:val="28"/>
-        </w:rPr>
-        <w:t>» и программным обеспечением «</w:t>
+        <w:t xml:space="preserve"> был разработан аппаратно-программный комплекс «Многофункциональное кресло», позволяющий детектировать мышечный тремор во всех крупных мышечных группах тела человека в отдельности. В настоящее время, данный АПК эксплуатируется в связке с произведенными тем же закрытым акционерным обществом программным обеспечением «</w:t>
       </w:r>
       <w:proofErr w:type="spellStart"/>
       <w:r>
@@ -774,6 +738,60 @@
           <w:szCs w:val="28"/>
         </w:rPr>
         <w:t xml:space="preserve"> для теоретической проработки методов обработки и визуализации данных</w:t>
+      </w:r>
+      <w:r>
+        <w:rPr>
+          <w:rFonts w:ascii="Times New Roman" w:hAnsi="Times New Roman" w:cs="Times New Roman"/>
+          <w:sz w:val="28"/>
+          <w:szCs w:val="28"/>
+        </w:rPr>
+        <w:t>;</w:t>
+      </w:r>
+    </w:p>
+    <w:p>
+      <w:pPr>
+        <w:spacing w:line="360" w:lineRule="auto"/>
+        <w:ind w:firstLine="567"/>
+        <w:jc w:val="both"/>
+        <w:rPr>
+          <w:rFonts w:ascii="Times New Roman" w:hAnsi="Times New Roman" w:cs="Times New Roman"/>
+          <w:sz w:val="28"/>
+          <w:szCs w:val="28"/>
+        </w:rPr>
+      </w:pPr>
+      <w:r>
+        <w:rPr>
+          <w:rFonts w:ascii="Times New Roman" w:hAnsi="Times New Roman" w:cs="Times New Roman"/>
+          <w:sz w:val="28"/>
+          <w:szCs w:val="28"/>
+        </w:rPr>
+        <w:t>- с</w:t>
+      </w:r>
+      <w:r>
+        <w:rPr>
+          <w:rFonts w:ascii="Times New Roman" w:hAnsi="Times New Roman" w:cs="Times New Roman"/>
+          <w:sz w:val="28"/>
+          <w:szCs w:val="28"/>
+        </w:rPr>
+        <w:t xml:space="preserve">бор и обработка данных </w:t>
+      </w:r>
+      <w:proofErr w:type="spellStart"/>
+      <w:r>
+        <w:rPr>
+          <w:rFonts w:ascii="Times New Roman" w:hAnsi="Times New Roman" w:cs="Times New Roman"/>
+          <w:sz w:val="28"/>
+          <w:szCs w:val="28"/>
+        </w:rPr>
+        <w:t>стабилографических</w:t>
+      </w:r>
+      <w:proofErr w:type="spellEnd"/>
+      <w:r>
+        <w:rPr>
+          <w:rFonts w:ascii="Times New Roman" w:hAnsi="Times New Roman" w:cs="Times New Roman"/>
+          <w:sz w:val="28"/>
+          <w:szCs w:val="28"/>
+        </w:rPr>
+        <w:t xml:space="preserve"> измерений при помощи АПК «Многофункциональное кресло»</w:t>
       </w:r>
       <w:r>
         <w:rPr>
@@ -810,7 +828,321 @@
           <w:sz w:val="28"/>
           <w:szCs w:val="28"/>
         </w:rPr>
-        <w:t xml:space="preserve">бор и обработка данных </w:t>
+        <w:t xml:space="preserve">бор и анализ требований, предъявляемых специалистами, использующими АПК «Многофункциональное кресло» к системе обработки </w:t>
+      </w:r>
+      <w:proofErr w:type="spellStart"/>
+      <w:r>
+        <w:rPr>
+          <w:rFonts w:ascii="Times New Roman" w:hAnsi="Times New Roman" w:cs="Times New Roman"/>
+          <w:sz w:val="28"/>
+          <w:szCs w:val="28"/>
+        </w:rPr>
+        <w:t>стабилограмм</w:t>
+      </w:r>
+      <w:proofErr w:type="spellEnd"/>
+      <w:r>
+        <w:rPr>
+          <w:rFonts w:ascii="Times New Roman" w:hAnsi="Times New Roman" w:cs="Times New Roman"/>
+          <w:sz w:val="28"/>
+          <w:szCs w:val="28"/>
+        </w:rPr>
+        <w:t>;</w:t>
+      </w:r>
+    </w:p>
+    <w:p>
+      <w:pPr>
+        <w:spacing w:line="360" w:lineRule="auto"/>
+        <w:ind w:firstLine="567"/>
+        <w:jc w:val="both"/>
+        <w:rPr>
+          <w:rFonts w:ascii="Times New Roman" w:hAnsi="Times New Roman" w:cs="Times New Roman"/>
+          <w:sz w:val="28"/>
+          <w:szCs w:val="28"/>
+        </w:rPr>
+      </w:pPr>
+      <w:r>
+        <w:rPr>
+          <w:rFonts w:ascii="Times New Roman" w:hAnsi="Times New Roman" w:cs="Times New Roman"/>
+          <w:sz w:val="28"/>
+          <w:szCs w:val="28"/>
+        </w:rPr>
+        <w:t xml:space="preserve">- </w:t>
+      </w:r>
+      <w:r>
+        <w:rPr>
+          <w:rFonts w:ascii="Times New Roman" w:hAnsi="Times New Roman" w:cs="Times New Roman"/>
+          <w:sz w:val="28"/>
+          <w:szCs w:val="28"/>
+        </w:rPr>
+        <w:t>о</w:t>
+      </w:r>
+      <w:r>
+        <w:rPr>
+          <w:rFonts w:ascii="Times New Roman" w:hAnsi="Times New Roman" w:cs="Times New Roman"/>
+          <w:sz w:val="28"/>
+          <w:szCs w:val="28"/>
+        </w:rPr>
+        <w:t xml:space="preserve">пределение методов получения, хранения, </w:t>
+      </w:r>
+      <w:r>
+        <w:rPr>
+          <w:rFonts w:ascii="Times New Roman" w:hAnsi="Times New Roman" w:cs="Times New Roman"/>
+          <w:sz w:val="28"/>
+          <w:szCs w:val="28"/>
+        </w:rPr>
+        <w:t>обработки и визуализации</w:t>
+      </w:r>
+      <w:r>
+        <w:rPr>
+          <w:rFonts w:ascii="Times New Roman" w:hAnsi="Times New Roman" w:cs="Times New Roman"/>
+          <w:sz w:val="28"/>
+          <w:szCs w:val="28"/>
+        </w:rPr>
+        <w:t xml:space="preserve"> </w:t>
+      </w:r>
+      <w:r>
+        <w:rPr>
+          <w:rFonts w:ascii="Times New Roman" w:hAnsi="Times New Roman" w:cs="Times New Roman"/>
+          <w:sz w:val="28"/>
+          <w:szCs w:val="28"/>
+        </w:rPr>
+        <w:t>данных</w:t>
+      </w:r>
+      <w:r>
+        <w:rPr>
+          <w:rFonts w:ascii="Times New Roman" w:hAnsi="Times New Roman" w:cs="Times New Roman"/>
+          <w:sz w:val="28"/>
+          <w:szCs w:val="28"/>
+        </w:rPr>
+        <w:t xml:space="preserve">, </w:t>
+      </w:r>
+      <w:r>
+        <w:rPr>
+          <w:rFonts w:ascii="Times New Roman" w:hAnsi="Times New Roman" w:cs="Times New Roman"/>
+          <w:sz w:val="28"/>
+          <w:szCs w:val="28"/>
+        </w:rPr>
+        <w:t>получаемых с АПК «многофункциональное кресло»</w:t>
+      </w:r>
+      <w:r>
+        <w:rPr>
+          <w:rFonts w:ascii="Times New Roman" w:hAnsi="Times New Roman" w:cs="Times New Roman"/>
+          <w:sz w:val="28"/>
+          <w:szCs w:val="28"/>
+        </w:rPr>
+        <w:t>;</w:t>
+      </w:r>
+    </w:p>
+    <w:p>
+      <w:pPr>
+        <w:spacing w:line="360" w:lineRule="auto"/>
+        <w:ind w:firstLine="567"/>
+        <w:jc w:val="both"/>
+        <w:rPr>
+          <w:rFonts w:ascii="Times New Roman" w:hAnsi="Times New Roman" w:cs="Times New Roman"/>
+          <w:sz w:val="28"/>
+          <w:szCs w:val="28"/>
+        </w:rPr>
+      </w:pPr>
+      <w:r>
+        <w:rPr>
+          <w:rFonts w:ascii="Times New Roman" w:hAnsi="Times New Roman" w:cs="Times New Roman"/>
+          <w:sz w:val="28"/>
+          <w:szCs w:val="28"/>
+        </w:rPr>
+        <w:t>- р</w:t>
+      </w:r>
+      <w:r>
+        <w:rPr>
+          <w:rFonts w:ascii="Times New Roman" w:hAnsi="Times New Roman" w:cs="Times New Roman"/>
+          <w:sz w:val="28"/>
+          <w:szCs w:val="28"/>
+        </w:rPr>
+        <w:t>азработка технического задания на создание описанной автоматизированной системы и тестов для проверки реализации требований к ней</w:t>
+      </w:r>
+      <w:r>
+        <w:rPr>
+          <w:rFonts w:ascii="Times New Roman" w:hAnsi="Times New Roman" w:cs="Times New Roman"/>
+          <w:sz w:val="28"/>
+          <w:szCs w:val="28"/>
+        </w:rPr>
+        <w:t>;</w:t>
+      </w:r>
+    </w:p>
+    <w:p>
+      <w:pPr>
+        <w:spacing w:line="360" w:lineRule="auto"/>
+        <w:ind w:firstLine="567"/>
+        <w:jc w:val="both"/>
+        <w:rPr>
+          <w:rFonts w:ascii="Times New Roman" w:hAnsi="Times New Roman" w:cs="Times New Roman"/>
+          <w:sz w:val="28"/>
+          <w:szCs w:val="28"/>
+        </w:rPr>
+      </w:pPr>
+      <w:r>
+        <w:rPr>
+          <w:rFonts w:ascii="Times New Roman" w:hAnsi="Times New Roman" w:cs="Times New Roman"/>
+          <w:sz w:val="28"/>
+          <w:szCs w:val="28"/>
+        </w:rPr>
+        <w:t>- р</w:t>
+      </w:r>
+      <w:r>
+        <w:rPr>
+          <w:rFonts w:ascii="Times New Roman" w:hAnsi="Times New Roman" w:cs="Times New Roman"/>
+          <w:sz w:val="28"/>
+          <w:szCs w:val="28"/>
+        </w:rPr>
+        <w:t>азработка программной реализации автоматизированной системы с графическим интерфейсом</w:t>
+      </w:r>
+      <w:r>
+        <w:rPr>
+          <w:rFonts w:ascii="Times New Roman" w:hAnsi="Times New Roman" w:cs="Times New Roman"/>
+          <w:sz w:val="28"/>
+          <w:szCs w:val="28"/>
+        </w:rPr>
+        <w:t>;</w:t>
+      </w:r>
+    </w:p>
+    <w:p>
+      <w:pPr>
+        <w:spacing w:line="360" w:lineRule="auto"/>
+        <w:ind w:firstLine="567"/>
+        <w:jc w:val="both"/>
+        <w:rPr>
+          <w:rFonts w:ascii="Times New Roman" w:hAnsi="Times New Roman" w:cs="Times New Roman"/>
+          <w:sz w:val="28"/>
+          <w:szCs w:val="28"/>
+        </w:rPr>
+      </w:pPr>
+      <w:r>
+        <w:rPr>
+          <w:rFonts w:ascii="Times New Roman" w:hAnsi="Times New Roman" w:cs="Times New Roman"/>
+          <w:sz w:val="28"/>
+          <w:szCs w:val="28"/>
+        </w:rPr>
+        <w:t>- т</w:t>
+      </w:r>
+      <w:r>
+        <w:rPr>
+          <w:rFonts w:ascii="Times New Roman" w:hAnsi="Times New Roman" w:cs="Times New Roman"/>
+          <w:sz w:val="28"/>
+          <w:szCs w:val="28"/>
+        </w:rPr>
+        <w:t>естирование разработанной системы с использованием АПК «Многофункциональное кресло»</w:t>
+      </w:r>
+      <w:r>
+        <w:rPr>
+          <w:rFonts w:ascii="Times New Roman" w:hAnsi="Times New Roman" w:cs="Times New Roman"/>
+          <w:sz w:val="28"/>
+          <w:szCs w:val="28"/>
+        </w:rPr>
+        <w:t>.</w:t>
+      </w:r>
+    </w:p>
+    <w:p>
+      <w:pPr>
+        <w:spacing w:line="360" w:lineRule="auto"/>
+        <w:ind w:firstLine="567"/>
+        <w:jc w:val="both"/>
+        <w:rPr>
+          <w:rFonts w:ascii="Times New Roman" w:hAnsi="Times New Roman" w:cs="Times New Roman"/>
+          <w:sz w:val="28"/>
+          <w:szCs w:val="28"/>
+        </w:rPr>
+      </w:pPr>
+      <w:r>
+        <w:rPr>
+          <w:rFonts w:ascii="Times New Roman" w:hAnsi="Times New Roman" w:cs="Times New Roman"/>
+          <w:sz w:val="28"/>
+          <w:szCs w:val="28"/>
+        </w:rPr>
+        <w:t>В настоящий момент указанный аппаратно-программный комплекс активно используется в исследованиях, проводимых в Московском психолого-педагогическом университете</w:t>
+      </w:r>
+      <w:r>
+        <w:rPr>
+          <w:rFonts w:ascii="Times New Roman" w:hAnsi="Times New Roman" w:cs="Times New Roman"/>
+          <w:sz w:val="28"/>
+          <w:szCs w:val="28"/>
+        </w:rPr>
+        <w:t xml:space="preserve">, а также реализуется на розничном рынке ЗАО </w:t>
+      </w:r>
+      <w:r>
+        <w:rPr>
+          <w:rFonts w:ascii="Times New Roman" w:hAnsi="Times New Roman" w:cs="Times New Roman"/>
+          <w:sz w:val="28"/>
+          <w:szCs w:val="28"/>
+        </w:rPr>
+        <w:t>"ОКБ "РИТМ"</w:t>
+      </w:r>
+      <w:r>
+        <w:rPr>
+          <w:rFonts w:ascii="Times New Roman" w:hAnsi="Times New Roman" w:cs="Times New Roman"/>
+          <w:sz w:val="28"/>
+          <w:szCs w:val="28"/>
+        </w:rPr>
+        <w:t>,</w:t>
+      </w:r>
+      <w:r>
+        <w:rPr>
+          <w:rFonts w:ascii="Times New Roman" w:hAnsi="Times New Roman" w:cs="Times New Roman"/>
+          <w:sz w:val="28"/>
+          <w:szCs w:val="28"/>
+        </w:rPr>
+        <w:t xml:space="preserve"> что обусловило актуальность работы. </w:t>
+      </w:r>
+      <w:r>
+        <w:rPr>
+          <w:rFonts w:ascii="Times New Roman" w:hAnsi="Times New Roman" w:cs="Times New Roman"/>
+          <w:sz w:val="28"/>
+          <w:szCs w:val="28"/>
+        </w:rPr>
+        <w:t xml:space="preserve">Здесь же стоит отметить, что не так давно </w:t>
+      </w:r>
+      <w:proofErr w:type="spellStart"/>
+      <w:proofErr w:type="gramStart"/>
+      <w:r>
+        <w:rPr>
+          <w:rFonts w:ascii="Times New Roman" w:hAnsi="Times New Roman" w:cs="Times New Roman"/>
+          <w:sz w:val="28"/>
+          <w:szCs w:val="28"/>
+        </w:rPr>
+        <w:t>стабилометрия</w:t>
+      </w:r>
+      <w:proofErr w:type="spellEnd"/>
+      <w:proofErr w:type="gramEnd"/>
+      <w:r>
+        <w:rPr>
+          <w:rFonts w:ascii="Times New Roman" w:hAnsi="Times New Roman" w:cs="Times New Roman"/>
+          <w:sz w:val="28"/>
+          <w:szCs w:val="28"/>
+        </w:rPr>
+        <w:t xml:space="preserve"> как вид медицинской услуги была включена в российский стандарт оказания медицинской помощи</w:t>
+      </w:r>
+      <w:r>
+        <w:rPr>
+          <w:rFonts w:ascii="Times New Roman" w:hAnsi="Times New Roman" w:cs="Times New Roman"/>
+          <w:sz w:val="28"/>
+          <w:szCs w:val="28"/>
+        </w:rPr>
+        <w:t xml:space="preserve"> [1]</w:t>
+      </w:r>
+      <w:r>
+        <w:rPr>
+          <w:rFonts w:ascii="Times New Roman" w:hAnsi="Times New Roman" w:cs="Times New Roman"/>
+          <w:sz w:val="28"/>
+          <w:szCs w:val="28"/>
+        </w:rPr>
+        <w:t xml:space="preserve">. </w:t>
+      </w:r>
+      <w:r>
+        <w:rPr>
+          <w:rFonts w:ascii="Times New Roman" w:hAnsi="Times New Roman" w:cs="Times New Roman"/>
+          <w:sz w:val="28"/>
+          <w:szCs w:val="28"/>
+        </w:rPr>
+        <w:t xml:space="preserve">В то же время новизна данной работы обусловлена отсутствием, как уже указывалось ранее, специализированных инструментов обработки </w:t>
       </w:r>
       <w:proofErr w:type="spellStart"/>
       <w:r>
@@ -828,8 +1160,473 @@
           <w:sz w:val="28"/>
           <w:szCs w:val="28"/>
         </w:rPr>
-        <w:t xml:space="preserve"> измерений при помощи АПК «Многофункциональное кресло»</w:t>
-      </w:r>
+        <w:t xml:space="preserve"> измерений для АПК «Многофункциональное кресло». </w:t>
+      </w:r>
+    </w:p>
+    <w:p>
+      <w:pPr>
+        <w:spacing w:line="360" w:lineRule="auto"/>
+        <w:ind w:firstLine="567"/>
+        <w:jc w:val="both"/>
+        <w:rPr>
+          <w:rFonts w:ascii="Times New Roman" w:hAnsi="Times New Roman" w:cs="Times New Roman"/>
+          <w:sz w:val="28"/>
+          <w:szCs w:val="28"/>
+        </w:rPr>
+      </w:pPr>
+    </w:p>
+    <w:p>
+      <w:pPr>
+        <w:spacing w:line="360" w:lineRule="auto"/>
+        <w:ind w:firstLine="567"/>
+        <w:jc w:val="both"/>
+        <w:rPr>
+          <w:rFonts w:ascii="Times New Roman" w:hAnsi="Times New Roman" w:cs="Times New Roman"/>
+          <w:sz w:val="28"/>
+          <w:szCs w:val="28"/>
+        </w:rPr>
+      </w:pPr>
+    </w:p>
+    <w:p>
+      <w:pPr>
+        <w:spacing w:line="360" w:lineRule="auto"/>
+        <w:ind w:firstLine="567"/>
+        <w:jc w:val="both"/>
+        <w:rPr>
+          <w:rFonts w:ascii="Times New Roman" w:hAnsi="Times New Roman" w:cs="Times New Roman"/>
+          <w:sz w:val="28"/>
+          <w:szCs w:val="28"/>
+        </w:rPr>
+      </w:pPr>
+    </w:p>
+    <w:p>
+      <w:pPr>
+        <w:spacing w:line="360" w:lineRule="auto"/>
+        <w:ind w:firstLine="567"/>
+        <w:jc w:val="both"/>
+        <w:rPr>
+          <w:rFonts w:ascii="Times New Roman" w:hAnsi="Times New Roman" w:cs="Times New Roman"/>
+          <w:sz w:val="28"/>
+          <w:szCs w:val="28"/>
+        </w:rPr>
+      </w:pPr>
+    </w:p>
+    <w:p>
+      <w:pPr>
+        <w:spacing w:line="360" w:lineRule="auto"/>
+        <w:ind w:firstLine="567"/>
+        <w:jc w:val="both"/>
+        <w:rPr>
+          <w:rFonts w:ascii="Times New Roman" w:hAnsi="Times New Roman" w:cs="Times New Roman"/>
+          <w:sz w:val="28"/>
+          <w:szCs w:val="28"/>
+        </w:rPr>
+      </w:pPr>
+    </w:p>
+    <w:p>
+      <w:pPr>
+        <w:spacing w:line="360" w:lineRule="auto"/>
+        <w:ind w:firstLine="567"/>
+        <w:jc w:val="both"/>
+        <w:rPr>
+          <w:rFonts w:ascii="Times New Roman" w:hAnsi="Times New Roman" w:cs="Times New Roman"/>
+          <w:sz w:val="28"/>
+          <w:szCs w:val="28"/>
+        </w:rPr>
+      </w:pPr>
+    </w:p>
+    <w:p>
+      <w:pPr>
+        <w:spacing w:line="360" w:lineRule="auto"/>
+        <w:jc w:val="both"/>
+        <w:rPr>
+          <w:rFonts w:ascii="Times New Roman" w:hAnsi="Times New Roman" w:cs="Times New Roman"/>
+          <w:sz w:val="28"/>
+          <w:szCs w:val="28"/>
+        </w:rPr>
+      </w:pPr>
+      <w:r>
+        <w:rPr>
+          <w:rFonts w:ascii="Times New Roman" w:hAnsi="Times New Roman" w:cs="Times New Roman"/>
+          <w:sz w:val="28"/>
+          <w:szCs w:val="28"/>
+        </w:rPr>
+        <w:t>ГЛАВА 1</w:t>
+      </w:r>
+    </w:p>
+    <w:p>
+      <w:pPr>
+        <w:spacing w:line="360" w:lineRule="auto"/>
+        <w:jc w:val="both"/>
+        <w:rPr>
+          <w:rFonts w:ascii="Times New Roman" w:hAnsi="Times New Roman" w:cs="Times New Roman"/>
+          <w:sz w:val="28"/>
+          <w:szCs w:val="28"/>
+        </w:rPr>
+      </w:pPr>
+      <w:r>
+        <w:rPr>
+          <w:rFonts w:ascii="Times New Roman" w:hAnsi="Times New Roman" w:cs="Times New Roman"/>
+          <w:sz w:val="28"/>
+          <w:szCs w:val="28"/>
+        </w:rPr>
+        <w:t>Анализ предметной области</w:t>
+      </w:r>
+    </w:p>
+    <w:p>
+      <w:pPr>
+        <w:spacing w:line="360" w:lineRule="auto"/>
+        <w:ind w:firstLine="567"/>
+        <w:jc w:val="both"/>
+        <w:rPr>
+          <w:rFonts w:ascii="Times New Roman" w:hAnsi="Times New Roman" w:cs="Times New Roman"/>
+          <w:sz w:val="28"/>
+          <w:szCs w:val="28"/>
+        </w:rPr>
+      </w:pPr>
+      <w:r>
+        <w:rPr>
+          <w:rFonts w:ascii="Times New Roman" w:hAnsi="Times New Roman" w:cs="Times New Roman"/>
+          <w:sz w:val="28"/>
+          <w:szCs w:val="28"/>
+        </w:rPr>
+        <w:t xml:space="preserve">Для понимания специфики данных, с которыми будет работать разрабатываемая автоматизированная система, следует рассмотреть биологическую природу явлений, связанных с поддержанием равновесия. </w:t>
+      </w:r>
+    </w:p>
+    <w:p>
+      <w:pPr>
+        <w:spacing w:line="360" w:lineRule="auto"/>
+        <w:ind w:firstLine="567"/>
+        <w:jc w:val="both"/>
+        <w:rPr>
+          <w:rFonts w:ascii="Times New Roman" w:hAnsi="Times New Roman" w:cs="Times New Roman"/>
+          <w:sz w:val="28"/>
+          <w:szCs w:val="28"/>
+        </w:rPr>
+      </w:pPr>
+      <w:r>
+        <w:rPr>
+          <w:rFonts w:ascii="Times New Roman" w:hAnsi="Times New Roman" w:cs="Times New Roman"/>
+          <w:sz w:val="28"/>
+          <w:szCs w:val="28"/>
+        </w:rPr>
+        <w:t xml:space="preserve">Механизмы явлений, связанных с удержанием человеком равновесия (постуральные явления), </w:t>
+      </w:r>
+      <w:r>
+        <w:rPr>
+          <w:rFonts w:ascii="Times New Roman" w:hAnsi="Times New Roman" w:cs="Times New Roman"/>
+          <w:sz w:val="28"/>
+          <w:szCs w:val="28"/>
+        </w:rPr>
+        <w:t>связаны с так называемыми тоническими рефлексами</w:t>
+      </w:r>
+      <w:r>
+        <w:rPr>
+          <w:rFonts w:ascii="Times New Roman" w:hAnsi="Times New Roman" w:cs="Times New Roman"/>
+          <w:sz w:val="28"/>
+          <w:szCs w:val="28"/>
+        </w:rPr>
+        <w:t xml:space="preserve"> [3]</w:t>
+      </w:r>
+      <w:r>
+        <w:rPr>
+          <w:rFonts w:ascii="Times New Roman" w:hAnsi="Times New Roman" w:cs="Times New Roman"/>
+          <w:sz w:val="28"/>
+          <w:szCs w:val="28"/>
+        </w:rPr>
+        <w:t xml:space="preserve">. </w:t>
+      </w:r>
+      <w:r>
+        <w:rPr>
+          <w:rFonts w:ascii="Times New Roman" w:hAnsi="Times New Roman" w:cs="Times New Roman"/>
+          <w:sz w:val="28"/>
+          <w:szCs w:val="28"/>
+        </w:rPr>
+        <w:t xml:space="preserve">Данные рефлексы осуществляются как ответная реакция на рецепторные сигналы, возбуждающиеся в мышцах, глазах, органах и некоторых других системах человеческого организма. Эти рефлексы принято разделять на несколько групп: выпрямительные, рефлексы позы и статокинетические. </w:t>
+      </w:r>
+      <w:r>
+        <w:rPr>
+          <w:rFonts w:ascii="Times New Roman" w:hAnsi="Times New Roman" w:cs="Times New Roman"/>
+          <w:sz w:val="28"/>
+          <w:szCs w:val="28"/>
+        </w:rPr>
+        <w:t>Выпрямительные рефлексы срабатывают при отклонении тела от положения «стоя» и служат защитой от внезапных падений, рефлексы позы – при угрозе потери равновесия во время изменения положения тела, главным образом при изменении положения головы, статокинетические рефлексы – во время изменени</w:t>
+      </w:r>
+      <w:r>
+        <w:rPr>
+          <w:rFonts w:ascii="Times New Roman" w:hAnsi="Times New Roman" w:cs="Times New Roman"/>
+          <w:sz w:val="28"/>
+          <w:szCs w:val="28"/>
+        </w:rPr>
+        <w:t xml:space="preserve">я положения тела в пространстве даже в том случае, когда человек не совершает никаких движений. </w:t>
+      </w:r>
+    </w:p>
+    <w:p>
+      <w:pPr>
+        <w:spacing w:line="360" w:lineRule="auto"/>
+        <w:ind w:firstLine="567"/>
+        <w:jc w:val="both"/>
+        <w:rPr>
+          <w:rFonts w:ascii="Times New Roman" w:hAnsi="Times New Roman" w:cs="Times New Roman"/>
+          <w:sz w:val="28"/>
+          <w:szCs w:val="28"/>
+        </w:rPr>
+      </w:pPr>
+      <w:r>
+        <w:rPr>
+          <w:rFonts w:ascii="Times New Roman" w:hAnsi="Times New Roman" w:cs="Times New Roman"/>
+          <w:sz w:val="28"/>
+          <w:szCs w:val="28"/>
+        </w:rPr>
+        <w:t xml:space="preserve">Однако в контексте работы с аппаратно-программным комплексом «Многофункциональное кресло» больший интерес представляют явления, происходящие именно в случае нахождения человека в покое в сидячем положении. Основным постуральным явлением, которое можно наблюдать в этом случае, является мышечный тонус. Он заключается в постоянном пребывании всех мышц человека в напряжении, даже в состоянии, которое человек охарактеризовал бы как «полное расслабление». Данный рефлекс на растяжение мышц является начальным состоянием для совершения какого-либо движения, как бы подготавливая мышцы к грядущему сокращению, и позволяет сохранять любую позу телу. В явлении мышечного тонуса участвует множество </w:t>
+      </w:r>
+      <w:r>
+        <w:rPr>
+          <w:rFonts w:ascii="Times New Roman" w:hAnsi="Times New Roman" w:cs="Times New Roman"/>
+          <w:sz w:val="28"/>
+          <w:szCs w:val="28"/>
+        </w:rPr>
+        <w:lastRenderedPageBreak/>
+        <w:t>биологических систем: спинной мозг, ствол, мозжечок, мышечные рецепторы</w:t>
+      </w:r>
+      <w:r>
+        <w:rPr>
+          <w:rFonts w:ascii="Times New Roman" w:hAnsi="Times New Roman" w:cs="Times New Roman"/>
+          <w:sz w:val="28"/>
+          <w:szCs w:val="28"/>
+        </w:rPr>
+        <w:t xml:space="preserve"> [3]. </w:t>
+      </w:r>
+      <w:bookmarkStart w:id="0" w:name="_GoBack"/>
+      <w:bookmarkEnd w:id="0"/>
+    </w:p>
+    <w:p>
+      <w:pPr>
+        <w:spacing w:line="360" w:lineRule="auto"/>
+        <w:ind w:firstLine="567"/>
+        <w:jc w:val="both"/>
+        <w:rPr>
+          <w:rFonts w:ascii="Times New Roman" w:hAnsi="Times New Roman" w:cs="Times New Roman"/>
+          <w:sz w:val="28"/>
+          <w:szCs w:val="28"/>
+        </w:rPr>
+      </w:pPr>
+      <w:proofErr w:type="spellStart"/>
+      <w:r>
+        <w:rPr>
+          <w:rFonts w:ascii="Times New Roman" w:hAnsi="Times New Roman" w:cs="Times New Roman"/>
+          <w:sz w:val="28"/>
+          <w:szCs w:val="28"/>
+        </w:rPr>
+        <w:t>Стабилометрия</w:t>
+      </w:r>
+      <w:proofErr w:type="spellEnd"/>
+      <w:r>
+        <w:rPr>
+          <w:rFonts w:ascii="Times New Roman" w:hAnsi="Times New Roman" w:cs="Times New Roman"/>
+          <w:sz w:val="28"/>
+          <w:szCs w:val="28"/>
+        </w:rPr>
+        <w:t xml:space="preserve"> (</w:t>
+      </w:r>
+      <w:proofErr w:type="spellStart"/>
+      <w:r>
+        <w:rPr>
+          <w:rFonts w:ascii="Times New Roman" w:hAnsi="Times New Roman" w:cs="Times New Roman"/>
+          <w:sz w:val="28"/>
+          <w:szCs w:val="28"/>
+        </w:rPr>
+        <w:t>стабиллометрия</w:t>
+      </w:r>
+      <w:proofErr w:type="spellEnd"/>
+      <w:r>
+        <w:rPr>
+          <w:rFonts w:ascii="Times New Roman" w:hAnsi="Times New Roman" w:cs="Times New Roman"/>
+          <w:sz w:val="28"/>
+          <w:szCs w:val="28"/>
+        </w:rPr>
+        <w:t xml:space="preserve">, стабилография, </w:t>
+      </w:r>
+      <w:proofErr w:type="spellStart"/>
+      <w:r>
+        <w:rPr>
+          <w:rFonts w:ascii="Times New Roman" w:hAnsi="Times New Roman" w:cs="Times New Roman"/>
+          <w:sz w:val="28"/>
+          <w:szCs w:val="28"/>
+        </w:rPr>
+        <w:t>постурография</w:t>
+      </w:r>
+      <w:proofErr w:type="spellEnd"/>
+      <w:r>
+        <w:rPr>
+          <w:rFonts w:ascii="Times New Roman" w:hAnsi="Times New Roman" w:cs="Times New Roman"/>
+          <w:sz w:val="28"/>
+          <w:szCs w:val="28"/>
+        </w:rPr>
+        <w:t xml:space="preserve">) </w:t>
+      </w:r>
+      <w:r>
+        <w:rPr>
+          <w:rFonts w:ascii="Times New Roman" w:hAnsi="Times New Roman" w:cs="Times New Roman"/>
+          <w:sz w:val="28"/>
+          <w:szCs w:val="28"/>
+        </w:rPr>
+        <w:t>–</w:t>
+      </w:r>
+      <w:r>
+        <w:rPr>
+          <w:rFonts w:ascii="Times New Roman" w:hAnsi="Times New Roman" w:cs="Times New Roman"/>
+          <w:sz w:val="28"/>
+          <w:szCs w:val="28"/>
+        </w:rPr>
+        <w:t xml:space="preserve"> </w:t>
+      </w:r>
+      <w:r>
+        <w:rPr>
+          <w:rFonts w:ascii="Times New Roman" w:hAnsi="Times New Roman" w:cs="Times New Roman"/>
+          <w:sz w:val="28"/>
+          <w:szCs w:val="28"/>
+        </w:rPr>
+        <w:t xml:space="preserve">это </w:t>
+      </w:r>
+      <w:r>
+        <w:rPr>
+          <w:rFonts w:ascii="Times New Roman" w:hAnsi="Times New Roman" w:cs="Times New Roman"/>
+          <w:sz w:val="28"/>
+          <w:szCs w:val="28"/>
+        </w:rPr>
+        <w:t>методика оценки характеристик контроля человеком позы, основанная на измерении коор</w:t>
+      </w:r>
+      <w:r>
+        <w:rPr>
+          <w:rFonts w:ascii="Times New Roman" w:hAnsi="Times New Roman" w:cs="Times New Roman"/>
+          <w:sz w:val="28"/>
+          <w:szCs w:val="28"/>
+        </w:rPr>
+        <w:t>динат ц</w:t>
+      </w:r>
+      <w:r>
+        <w:rPr>
+          <w:rFonts w:ascii="Times New Roman" w:hAnsi="Times New Roman" w:cs="Times New Roman"/>
+          <w:sz w:val="28"/>
+          <w:szCs w:val="28"/>
+        </w:rPr>
+        <w:t>ентра давления на чувствительной поверхности</w:t>
+      </w:r>
+      <w:r>
+        <w:rPr>
+          <w:rFonts w:ascii="Times New Roman" w:hAnsi="Times New Roman" w:cs="Times New Roman"/>
+          <w:sz w:val="28"/>
+          <w:szCs w:val="28"/>
+        </w:rPr>
+        <w:t xml:space="preserve">. В качестве такой чувствительной поверхности обычно выступает </w:t>
+      </w:r>
+      <w:proofErr w:type="spellStart"/>
+      <w:r>
+        <w:rPr>
+          <w:rFonts w:ascii="Times New Roman" w:hAnsi="Times New Roman" w:cs="Times New Roman"/>
+          <w:sz w:val="28"/>
+          <w:szCs w:val="28"/>
+        </w:rPr>
+        <w:t>стабилоплатформа</w:t>
+      </w:r>
+      <w:proofErr w:type="spellEnd"/>
+      <w:r>
+        <w:rPr>
+          <w:rFonts w:ascii="Times New Roman" w:hAnsi="Times New Roman" w:cs="Times New Roman"/>
+          <w:sz w:val="28"/>
+          <w:szCs w:val="28"/>
+        </w:rPr>
+        <w:t xml:space="preserve"> – устройство, оснащенное множеством датчиков, сигналы от которых интерпретируются компьютером для построения траектории перемещения центра давления, формируемого участком тела человека. </w:t>
+      </w:r>
+      <w:r>
+        <w:rPr>
+          <w:rFonts w:ascii="Times New Roman" w:hAnsi="Times New Roman" w:cs="Times New Roman"/>
+          <w:sz w:val="28"/>
+          <w:szCs w:val="28"/>
+        </w:rPr>
+        <w:t xml:space="preserve">Под центром давления в данном случае понимается точка, к которой приложена равнодействующая сил, порожденных взаимодействием человека с опорой. </w:t>
+      </w:r>
+      <w:r>
+        <w:rPr>
+          <w:rFonts w:ascii="Times New Roman" w:hAnsi="Times New Roman" w:cs="Times New Roman"/>
+          <w:sz w:val="28"/>
+          <w:szCs w:val="28"/>
+        </w:rPr>
+        <w:t>Здесь стоит отметить принятые Московским консенсусом</w:t>
+      </w:r>
+      <w:r>
+        <w:rPr>
+          <w:rFonts w:ascii="Times New Roman" w:hAnsi="Times New Roman" w:cs="Times New Roman"/>
+          <w:sz w:val="28"/>
+          <w:szCs w:val="28"/>
+        </w:rPr>
+        <w:t xml:space="preserve"> по применению </w:t>
+      </w:r>
+      <w:proofErr w:type="spellStart"/>
+      <w:r>
+        <w:rPr>
+          <w:rFonts w:ascii="Times New Roman" w:hAnsi="Times New Roman" w:cs="Times New Roman"/>
+          <w:sz w:val="28"/>
+          <w:szCs w:val="28"/>
+        </w:rPr>
+        <w:t>стабилометрии</w:t>
+      </w:r>
+      <w:proofErr w:type="spellEnd"/>
+      <w:r>
+        <w:rPr>
+          <w:rFonts w:ascii="Times New Roman" w:hAnsi="Times New Roman" w:cs="Times New Roman"/>
+          <w:sz w:val="28"/>
+          <w:szCs w:val="28"/>
+        </w:rPr>
+        <w:t xml:space="preserve"> </w:t>
+      </w:r>
+      <w:r>
+        <w:rPr>
+          <w:rFonts w:ascii="Times New Roman" w:hAnsi="Times New Roman" w:cs="Times New Roman"/>
+          <w:sz w:val="28"/>
+          <w:szCs w:val="28"/>
+        </w:rPr>
+        <w:t>[2]</w:t>
+      </w:r>
+      <w:r>
+        <w:rPr>
+          <w:rFonts w:ascii="Times New Roman" w:hAnsi="Times New Roman" w:cs="Times New Roman"/>
+          <w:sz w:val="28"/>
+          <w:szCs w:val="28"/>
+        </w:rPr>
+        <w:t xml:space="preserve"> термины для обозначения системы координат, в рамках которой происходят измерения: </w:t>
+      </w:r>
+    </w:p>
+    <w:p>
+      <w:pPr>
+        <w:spacing w:line="360" w:lineRule="auto"/>
+        <w:ind w:firstLine="567"/>
+        <w:jc w:val="both"/>
+        <w:rPr>
+          <w:rFonts w:ascii="Times New Roman" w:hAnsi="Times New Roman" w:cs="Times New Roman"/>
+          <w:sz w:val="28"/>
+          <w:szCs w:val="28"/>
+        </w:rPr>
+      </w:pPr>
+      <w:r>
+        <w:rPr>
+          <w:rFonts w:ascii="Times New Roman" w:hAnsi="Times New Roman" w:cs="Times New Roman"/>
+          <w:sz w:val="28"/>
+          <w:szCs w:val="28"/>
+        </w:rPr>
+        <w:t xml:space="preserve">- координатами центра давления называют числовые характеристики положения центра давления в прямоугольной координатной системе на плоскости </w:t>
+      </w:r>
+      <w:proofErr w:type="spellStart"/>
+      <w:r>
+        <w:rPr>
+          <w:rFonts w:ascii="Times New Roman" w:hAnsi="Times New Roman" w:cs="Times New Roman"/>
+          <w:sz w:val="28"/>
+          <w:szCs w:val="28"/>
+        </w:rPr>
+        <w:t>стабилоплатформы</w:t>
+      </w:r>
+      <w:proofErr w:type="spellEnd"/>
       <w:r>
         <w:rPr>
           <w:rFonts w:ascii="Times New Roman" w:hAnsi="Times New Roman" w:cs="Times New Roman"/>
@@ -856,26 +1653,51 @@
           <w:sz w:val="28"/>
           <w:szCs w:val="28"/>
         </w:rPr>
-        <w:t>- с</w:t>
-      </w:r>
-      <w:r>
-        <w:rPr>
-          <w:rFonts w:ascii="Times New Roman" w:hAnsi="Times New Roman" w:cs="Times New Roman"/>
-          <w:sz w:val="28"/>
-          <w:szCs w:val="28"/>
-        </w:rPr>
-        <w:t xml:space="preserve">бор и анализ требований, предъявляемых специалистами, использующими АПК «Многофункциональное кресло» к системе обработки </w:t>
-      </w:r>
-      <w:proofErr w:type="spellStart"/>
-      <w:r>
-        <w:rPr>
-          <w:rFonts w:ascii="Times New Roman" w:hAnsi="Times New Roman" w:cs="Times New Roman"/>
-          <w:sz w:val="28"/>
-          <w:szCs w:val="28"/>
-        </w:rPr>
-        <w:t>стабилограмм</w:t>
-      </w:r>
-      <w:proofErr w:type="spellEnd"/>
+        <w:t xml:space="preserve">- ось абсцисс </w:t>
+      </w:r>
+      <w:r>
+        <w:rPr>
+          <w:rFonts w:ascii="Times New Roman" w:hAnsi="Times New Roman" w:cs="Times New Roman"/>
+          <w:sz w:val="28"/>
+          <w:szCs w:val="28"/>
+          <w:lang w:val="en-US"/>
+        </w:rPr>
+        <w:t>Ox</w:t>
+      </w:r>
+      <w:r>
+        <w:rPr>
+          <w:rFonts w:ascii="Times New Roman" w:hAnsi="Times New Roman" w:cs="Times New Roman"/>
+          <w:sz w:val="28"/>
+          <w:szCs w:val="28"/>
+        </w:rPr>
+        <w:t xml:space="preserve"> </w:t>
+      </w:r>
+      <w:r>
+        <w:rPr>
+          <w:rFonts w:ascii="Times New Roman" w:hAnsi="Times New Roman" w:cs="Times New Roman"/>
+          <w:sz w:val="28"/>
+          <w:szCs w:val="28"/>
+        </w:rPr>
+        <w:t>в стабилографии принято называть «фронтальная ось» или «</w:t>
+      </w:r>
+      <w:proofErr w:type="spellStart"/>
+      <w:r>
+        <w:rPr>
+          <w:rFonts w:ascii="Times New Roman" w:hAnsi="Times New Roman" w:cs="Times New Roman"/>
+          <w:sz w:val="28"/>
+          <w:szCs w:val="28"/>
+        </w:rPr>
+        <w:t>фронталь</w:t>
+      </w:r>
+      <w:proofErr w:type="spellEnd"/>
+      <w:r>
+        <w:rPr>
+          <w:rFonts w:ascii="Times New Roman" w:hAnsi="Times New Roman" w:cs="Times New Roman"/>
+          <w:sz w:val="28"/>
+          <w:szCs w:val="28"/>
+        </w:rPr>
+        <w:t>»</w:t>
+      </w:r>
       <w:r>
         <w:rPr>
           <w:rFonts w:ascii="Times New Roman" w:hAnsi="Times New Roman" w:cs="Times New Roman"/>
@@ -910,23 +1732,16 @@
           <w:sz w:val="28"/>
           <w:szCs w:val="28"/>
         </w:rPr>
-        <w:t>о</w:t>
-      </w:r>
-      <w:r>
-        <w:rPr>
-          <w:rFonts w:ascii="Times New Roman" w:hAnsi="Times New Roman" w:cs="Times New Roman"/>
-          <w:sz w:val="28"/>
-          <w:szCs w:val="28"/>
-        </w:rPr>
-        <w:t xml:space="preserve">пределение методов получения, хранения, </w:t>
-      </w:r>
-      <w:r>
-        <w:rPr>
-          <w:rFonts w:ascii="Times New Roman" w:hAnsi="Times New Roman" w:cs="Times New Roman"/>
-          <w:sz w:val="28"/>
-          <w:szCs w:val="28"/>
-        </w:rPr>
-        <w:t>обработки и визуализации</w:t>
+        <w:t xml:space="preserve">ось ординат </w:t>
+      </w:r>
+      <w:r>
+        <w:rPr>
+          <w:rFonts w:ascii="Times New Roman" w:hAnsi="Times New Roman" w:cs="Times New Roman"/>
+          <w:sz w:val="28"/>
+          <w:szCs w:val="28"/>
+          <w:lang w:val="en-US"/>
+        </w:rPr>
+        <w:t>Oy</w:t>
       </w:r>
       <w:r>
         <w:rPr>
@@ -942,227 +1757,43 @@
           <w:sz w:val="28"/>
           <w:szCs w:val="28"/>
         </w:rPr>
-        <w:t>данных</w:t>
-      </w:r>
-      <w:r>
-        <w:rPr>
-          <w:rFonts w:ascii="Times New Roman" w:hAnsi="Times New Roman" w:cs="Times New Roman"/>
-          <w:sz w:val="28"/>
-          <w:szCs w:val="28"/>
-        </w:rPr>
-        <w:t xml:space="preserve">, </w:t>
-      </w:r>
-      <w:r>
-        <w:rPr>
-          <w:rFonts w:ascii="Times New Roman" w:hAnsi="Times New Roman" w:cs="Times New Roman"/>
-          <w:sz w:val="28"/>
-          <w:szCs w:val="28"/>
-        </w:rPr>
-        <w:t>получаемых с АПК «многофункциональное кресло»</w:t>
-      </w:r>
-      <w:r>
-        <w:rPr>
-          <w:rFonts w:ascii="Times New Roman" w:hAnsi="Times New Roman" w:cs="Times New Roman"/>
-          <w:sz w:val="28"/>
-          <w:szCs w:val="28"/>
-        </w:rPr>
-        <w:t>;</w:t>
-      </w:r>
-    </w:p>
-    <w:p>
-      <w:pPr>
-        <w:spacing w:line="360" w:lineRule="auto"/>
-        <w:ind w:firstLine="567"/>
-        <w:jc w:val="both"/>
-        <w:rPr>
-          <w:rFonts w:ascii="Times New Roman" w:hAnsi="Times New Roman" w:cs="Times New Roman"/>
-          <w:sz w:val="28"/>
-          <w:szCs w:val="28"/>
-        </w:rPr>
-      </w:pPr>
-      <w:r>
-        <w:rPr>
-          <w:rFonts w:ascii="Times New Roman" w:hAnsi="Times New Roman" w:cs="Times New Roman"/>
-          <w:sz w:val="28"/>
-          <w:szCs w:val="28"/>
-        </w:rPr>
-        <w:t>- р</w:t>
-      </w:r>
-      <w:r>
-        <w:rPr>
-          <w:rFonts w:ascii="Times New Roman" w:hAnsi="Times New Roman" w:cs="Times New Roman"/>
-          <w:sz w:val="28"/>
-          <w:szCs w:val="28"/>
-        </w:rPr>
-        <w:t>азработка технического задания на создание описанной автоматизированной системы и тестов для проверки реализации требований к ней</w:t>
-      </w:r>
-      <w:r>
-        <w:rPr>
-          <w:rFonts w:ascii="Times New Roman" w:hAnsi="Times New Roman" w:cs="Times New Roman"/>
-          <w:sz w:val="28"/>
-          <w:szCs w:val="28"/>
-        </w:rPr>
-        <w:t>;</w:t>
-      </w:r>
-    </w:p>
-    <w:p>
-      <w:pPr>
-        <w:spacing w:line="360" w:lineRule="auto"/>
-        <w:ind w:firstLine="567"/>
-        <w:jc w:val="both"/>
-        <w:rPr>
-          <w:rFonts w:ascii="Times New Roman" w:hAnsi="Times New Roman" w:cs="Times New Roman"/>
-          <w:sz w:val="28"/>
-          <w:szCs w:val="28"/>
-        </w:rPr>
-      </w:pPr>
-      <w:r>
-        <w:rPr>
-          <w:rFonts w:ascii="Times New Roman" w:hAnsi="Times New Roman" w:cs="Times New Roman"/>
-          <w:sz w:val="28"/>
-          <w:szCs w:val="28"/>
-        </w:rPr>
-        <w:t>- р</w:t>
-      </w:r>
-      <w:r>
-        <w:rPr>
-          <w:rFonts w:ascii="Times New Roman" w:hAnsi="Times New Roman" w:cs="Times New Roman"/>
-          <w:sz w:val="28"/>
-          <w:szCs w:val="28"/>
-        </w:rPr>
-        <w:t>азработка программной реализации автоматизированной системы с графическим интерфейсом</w:t>
-      </w:r>
-      <w:r>
-        <w:rPr>
-          <w:rFonts w:ascii="Times New Roman" w:hAnsi="Times New Roman" w:cs="Times New Roman"/>
-          <w:sz w:val="28"/>
-          <w:szCs w:val="28"/>
-        </w:rPr>
-        <w:t>;</w:t>
-      </w:r>
-    </w:p>
-    <w:p>
-      <w:pPr>
-        <w:spacing w:line="360" w:lineRule="auto"/>
-        <w:ind w:firstLine="567"/>
-        <w:jc w:val="both"/>
-        <w:rPr>
-          <w:rFonts w:ascii="Times New Roman" w:hAnsi="Times New Roman" w:cs="Times New Roman"/>
-          <w:sz w:val="28"/>
-          <w:szCs w:val="28"/>
-        </w:rPr>
-      </w:pPr>
-      <w:r>
-        <w:rPr>
-          <w:rFonts w:ascii="Times New Roman" w:hAnsi="Times New Roman" w:cs="Times New Roman"/>
-          <w:sz w:val="28"/>
-          <w:szCs w:val="28"/>
-        </w:rPr>
-        <w:t>- т</w:t>
-      </w:r>
-      <w:r>
-        <w:rPr>
-          <w:rFonts w:ascii="Times New Roman" w:hAnsi="Times New Roman" w:cs="Times New Roman"/>
-          <w:sz w:val="28"/>
-          <w:szCs w:val="28"/>
-        </w:rPr>
-        <w:t>естирование разработанной системы с использованием АПК «Многофункциональное кресло»</w:t>
-      </w:r>
-      <w:r>
-        <w:rPr>
-          <w:rFonts w:ascii="Times New Roman" w:hAnsi="Times New Roman" w:cs="Times New Roman"/>
-          <w:sz w:val="28"/>
-          <w:szCs w:val="28"/>
-        </w:rPr>
-        <w:t>.</w:t>
-      </w:r>
-    </w:p>
-    <w:p>
-      <w:pPr>
-        <w:spacing w:line="360" w:lineRule="auto"/>
-        <w:ind w:firstLine="567"/>
-        <w:jc w:val="both"/>
-        <w:rPr>
-          <w:rFonts w:ascii="Times New Roman" w:hAnsi="Times New Roman" w:cs="Times New Roman"/>
-          <w:sz w:val="28"/>
-          <w:szCs w:val="28"/>
-        </w:rPr>
-      </w:pPr>
-      <w:r>
-        <w:rPr>
-          <w:rFonts w:ascii="Times New Roman" w:hAnsi="Times New Roman" w:cs="Times New Roman"/>
-          <w:sz w:val="28"/>
-          <w:szCs w:val="28"/>
-        </w:rPr>
-        <w:t>В настоящий момент указанный аппаратно-программный комплекс активно используется в исследованиях, проводимых в Московском психолого-педагогическом университете</w:t>
-      </w:r>
-      <w:r>
-        <w:rPr>
-          <w:rFonts w:ascii="Times New Roman" w:hAnsi="Times New Roman" w:cs="Times New Roman"/>
-          <w:sz w:val="28"/>
-          <w:szCs w:val="28"/>
-        </w:rPr>
-        <w:t xml:space="preserve">, а также реализуется на розничном рынке ЗАО </w:t>
-      </w:r>
-      <w:r>
-        <w:rPr>
-          <w:rFonts w:ascii="Times New Roman" w:hAnsi="Times New Roman" w:cs="Times New Roman"/>
-          <w:sz w:val="28"/>
-          <w:szCs w:val="28"/>
-        </w:rPr>
-        <w:t>"ОКБ "РИТМ"</w:t>
-      </w:r>
-      <w:r>
-        <w:rPr>
-          <w:rFonts w:ascii="Times New Roman" w:hAnsi="Times New Roman" w:cs="Times New Roman"/>
-          <w:sz w:val="28"/>
-          <w:szCs w:val="28"/>
-        </w:rPr>
-        <w:t>,</w:t>
-      </w:r>
-      <w:r>
-        <w:rPr>
-          <w:rFonts w:ascii="Times New Roman" w:hAnsi="Times New Roman" w:cs="Times New Roman"/>
-          <w:sz w:val="28"/>
-          <w:szCs w:val="28"/>
-        </w:rPr>
-        <w:t xml:space="preserve"> что обусловило актуальность работы. </w:t>
-      </w:r>
-      <w:r>
-        <w:rPr>
-          <w:rFonts w:ascii="Times New Roman" w:hAnsi="Times New Roman" w:cs="Times New Roman"/>
-          <w:sz w:val="28"/>
-          <w:szCs w:val="28"/>
-        </w:rPr>
-        <w:t xml:space="preserve">Здесь же стоит отметить, что не так давно </w:t>
-      </w:r>
-      <w:proofErr w:type="spellStart"/>
-      <w:proofErr w:type="gramStart"/>
-      <w:r>
-        <w:rPr>
-          <w:rFonts w:ascii="Times New Roman" w:hAnsi="Times New Roman" w:cs="Times New Roman"/>
-          <w:sz w:val="28"/>
-          <w:szCs w:val="28"/>
-        </w:rPr>
-        <w:t>стабилометрия</w:t>
-      </w:r>
-      <w:proofErr w:type="spellEnd"/>
-      <w:proofErr w:type="gramEnd"/>
-      <w:r>
-        <w:rPr>
-          <w:rFonts w:ascii="Times New Roman" w:hAnsi="Times New Roman" w:cs="Times New Roman"/>
-          <w:sz w:val="28"/>
-          <w:szCs w:val="28"/>
-        </w:rPr>
-        <w:t xml:space="preserve"> как вид медицинской услуги была включена в российский стандарт оказания медицинской помощи</w:t>
-      </w:r>
-      <w:r>
-        <w:rPr>
-          <w:rFonts w:ascii="Times New Roman" w:hAnsi="Times New Roman" w:cs="Times New Roman"/>
-          <w:sz w:val="28"/>
-          <w:szCs w:val="28"/>
-        </w:rPr>
-        <w:t xml:space="preserve"> [1]</w:t>
+        <w:t>в стабилографии принято называть «</w:t>
+      </w:r>
+      <w:proofErr w:type="spellStart"/>
+      <w:r>
+        <w:rPr>
+          <w:rFonts w:ascii="Times New Roman" w:hAnsi="Times New Roman" w:cs="Times New Roman"/>
+          <w:sz w:val="28"/>
+          <w:szCs w:val="28"/>
+        </w:rPr>
+        <w:t>саггитальная</w:t>
+      </w:r>
+      <w:proofErr w:type="spellEnd"/>
+      <w:r>
+        <w:rPr>
+          <w:rFonts w:ascii="Times New Roman" w:hAnsi="Times New Roman" w:cs="Times New Roman"/>
+          <w:sz w:val="28"/>
+          <w:szCs w:val="28"/>
+        </w:rPr>
+        <w:t xml:space="preserve"> ось» или «</w:t>
+      </w:r>
+      <w:proofErr w:type="spellStart"/>
+      <w:r>
+        <w:rPr>
+          <w:rFonts w:ascii="Times New Roman" w:hAnsi="Times New Roman" w:cs="Times New Roman"/>
+          <w:sz w:val="28"/>
+          <w:szCs w:val="28"/>
+        </w:rPr>
+        <w:t>саггиталь</w:t>
+      </w:r>
+      <w:proofErr w:type="spellEnd"/>
+      <w:r>
+        <w:rPr>
+          <w:rFonts w:ascii="Times New Roman" w:hAnsi="Times New Roman" w:cs="Times New Roman"/>
+          <w:sz w:val="28"/>
+          <w:szCs w:val="28"/>
+        </w:rPr>
+        <w:t>»</w:t>
       </w:r>
       <w:r>
         <w:rPr>
@@ -1172,216 +1803,61 @@
         </w:rPr>
         <w:t xml:space="preserve">. </w:t>
       </w:r>
-      <w:r>
-        <w:rPr>
-          <w:rFonts w:ascii="Times New Roman" w:hAnsi="Times New Roman" w:cs="Times New Roman"/>
-          <w:sz w:val="28"/>
-          <w:szCs w:val="28"/>
-        </w:rPr>
-        <w:t xml:space="preserve">В то же время новизна данной работы обусловлена отсутствием, как уже указывалось ранее, специализированных инструментов обработки </w:t>
-      </w:r>
-      <w:proofErr w:type="spellStart"/>
-      <w:r>
-        <w:rPr>
-          <w:rFonts w:ascii="Times New Roman" w:hAnsi="Times New Roman" w:cs="Times New Roman"/>
-          <w:sz w:val="28"/>
-          <w:szCs w:val="28"/>
-        </w:rPr>
-        <w:t>стабилографических</w:t>
-      </w:r>
-      <w:proofErr w:type="spellEnd"/>
-      <w:r>
-        <w:rPr>
-          <w:rFonts w:ascii="Times New Roman" w:hAnsi="Times New Roman" w:cs="Times New Roman"/>
-          <w:sz w:val="28"/>
-          <w:szCs w:val="28"/>
-        </w:rPr>
-        <w:t xml:space="preserve"> измерений для АПК «Многофункциональное кресло». </w:t>
-      </w:r>
-    </w:p>
-    <w:p>
-      <w:pPr>
-        <w:spacing w:line="360" w:lineRule="auto"/>
-        <w:ind w:firstLine="567"/>
-        <w:jc w:val="both"/>
-        <w:rPr>
-          <w:rFonts w:ascii="Times New Roman" w:hAnsi="Times New Roman" w:cs="Times New Roman"/>
-          <w:sz w:val="28"/>
-          <w:szCs w:val="28"/>
-        </w:rPr>
-      </w:pPr>
-    </w:p>
-    <w:p>
-      <w:pPr>
-        <w:spacing w:line="360" w:lineRule="auto"/>
-        <w:ind w:firstLine="567"/>
-        <w:jc w:val="both"/>
-        <w:rPr>
-          <w:rFonts w:ascii="Times New Roman" w:hAnsi="Times New Roman" w:cs="Times New Roman"/>
-          <w:sz w:val="28"/>
-          <w:szCs w:val="28"/>
-        </w:rPr>
-      </w:pPr>
-    </w:p>
-    <w:p>
-      <w:pPr>
-        <w:spacing w:line="360" w:lineRule="auto"/>
-        <w:ind w:firstLine="567"/>
-        <w:jc w:val="both"/>
-        <w:rPr>
-          <w:rFonts w:ascii="Times New Roman" w:hAnsi="Times New Roman" w:cs="Times New Roman"/>
-          <w:sz w:val="28"/>
-          <w:szCs w:val="28"/>
-        </w:rPr>
-      </w:pPr>
-    </w:p>
-    <w:p>
-      <w:pPr>
-        <w:spacing w:line="360" w:lineRule="auto"/>
-        <w:ind w:firstLine="567"/>
-        <w:jc w:val="both"/>
-        <w:rPr>
-          <w:rFonts w:ascii="Times New Roman" w:hAnsi="Times New Roman" w:cs="Times New Roman"/>
-          <w:sz w:val="28"/>
-          <w:szCs w:val="28"/>
-        </w:rPr>
-      </w:pPr>
-    </w:p>
-    <w:p>
-      <w:pPr>
-        <w:spacing w:line="360" w:lineRule="auto"/>
-        <w:ind w:firstLine="567"/>
-        <w:jc w:val="both"/>
-        <w:rPr>
-          <w:rFonts w:ascii="Times New Roman" w:hAnsi="Times New Roman" w:cs="Times New Roman"/>
-          <w:sz w:val="28"/>
-          <w:szCs w:val="28"/>
-        </w:rPr>
-      </w:pPr>
-    </w:p>
-    <w:p>
-      <w:pPr>
-        <w:spacing w:line="360" w:lineRule="auto"/>
-        <w:ind w:firstLine="567"/>
-        <w:jc w:val="both"/>
-        <w:rPr>
-          <w:rFonts w:ascii="Times New Roman" w:hAnsi="Times New Roman" w:cs="Times New Roman"/>
-          <w:sz w:val="28"/>
-          <w:szCs w:val="28"/>
-        </w:rPr>
-      </w:pPr>
-    </w:p>
-    <w:p>
-      <w:pPr>
-        <w:spacing w:line="360" w:lineRule="auto"/>
-        <w:jc w:val="both"/>
-        <w:rPr>
-          <w:rFonts w:ascii="Times New Roman" w:hAnsi="Times New Roman" w:cs="Times New Roman"/>
-          <w:sz w:val="28"/>
-          <w:szCs w:val="28"/>
-        </w:rPr>
-      </w:pPr>
-      <w:r>
-        <w:rPr>
-          <w:rFonts w:ascii="Times New Roman" w:hAnsi="Times New Roman" w:cs="Times New Roman"/>
-          <w:sz w:val="28"/>
-          <w:szCs w:val="28"/>
-        </w:rPr>
-        <w:t>ГЛАВА 1</w:t>
-      </w:r>
-    </w:p>
-    <w:p>
-      <w:pPr>
-        <w:spacing w:line="360" w:lineRule="auto"/>
-        <w:jc w:val="both"/>
-        <w:rPr>
-          <w:rFonts w:ascii="Times New Roman" w:hAnsi="Times New Roman" w:cs="Times New Roman"/>
-          <w:sz w:val="28"/>
-          <w:szCs w:val="28"/>
-        </w:rPr>
-      </w:pPr>
-      <w:r>
-        <w:rPr>
-          <w:rFonts w:ascii="Times New Roman" w:hAnsi="Times New Roman" w:cs="Times New Roman"/>
-          <w:sz w:val="28"/>
-          <w:szCs w:val="28"/>
-        </w:rPr>
-        <w:t>Анализ предметной области</w:t>
-      </w:r>
-    </w:p>
-    <w:p>
-      <w:pPr>
-        <w:spacing w:line="360" w:lineRule="auto"/>
-        <w:ind w:firstLine="567"/>
-        <w:jc w:val="both"/>
-        <w:rPr>
-          <w:rFonts w:ascii="Times New Roman" w:hAnsi="Times New Roman" w:cs="Times New Roman"/>
-          <w:sz w:val="28"/>
-          <w:szCs w:val="28"/>
-        </w:rPr>
-      </w:pPr>
-      <w:proofErr w:type="spellStart"/>
-      <w:r>
-        <w:rPr>
-          <w:rFonts w:ascii="Times New Roman" w:hAnsi="Times New Roman" w:cs="Times New Roman"/>
-          <w:sz w:val="28"/>
-          <w:szCs w:val="28"/>
-        </w:rPr>
-        <w:t>Стабилометрия</w:t>
-      </w:r>
-      <w:proofErr w:type="spellEnd"/>
-      <w:r>
-        <w:rPr>
-          <w:rFonts w:ascii="Times New Roman" w:hAnsi="Times New Roman" w:cs="Times New Roman"/>
-          <w:sz w:val="28"/>
-          <w:szCs w:val="28"/>
-        </w:rPr>
-        <w:t xml:space="preserve"> (</w:t>
-      </w:r>
-      <w:proofErr w:type="spellStart"/>
-      <w:r>
-        <w:rPr>
-          <w:rFonts w:ascii="Times New Roman" w:hAnsi="Times New Roman" w:cs="Times New Roman"/>
-          <w:sz w:val="28"/>
-          <w:szCs w:val="28"/>
-        </w:rPr>
-        <w:t>стабиллометрия</w:t>
-      </w:r>
-      <w:proofErr w:type="spellEnd"/>
-      <w:r>
-        <w:rPr>
-          <w:rFonts w:ascii="Times New Roman" w:hAnsi="Times New Roman" w:cs="Times New Roman"/>
-          <w:sz w:val="28"/>
-          <w:szCs w:val="28"/>
-        </w:rPr>
-        <w:t xml:space="preserve">, стабилография, </w:t>
-      </w:r>
-      <w:proofErr w:type="spellStart"/>
-      <w:r>
-        <w:rPr>
-          <w:rFonts w:ascii="Times New Roman" w:hAnsi="Times New Roman" w:cs="Times New Roman"/>
-          <w:sz w:val="28"/>
-          <w:szCs w:val="28"/>
-        </w:rPr>
-        <w:t>постурография</w:t>
-      </w:r>
-      <w:proofErr w:type="spellEnd"/>
-      <w:r>
-        <w:rPr>
-          <w:rFonts w:ascii="Times New Roman" w:hAnsi="Times New Roman" w:cs="Times New Roman"/>
-          <w:sz w:val="28"/>
-          <w:szCs w:val="28"/>
-        </w:rPr>
-        <w:t xml:space="preserve">) </w:t>
-      </w:r>
-      <w:r>
-        <w:rPr>
-          <w:rFonts w:ascii="Times New Roman" w:hAnsi="Times New Roman" w:cs="Times New Roman"/>
-          <w:sz w:val="28"/>
-          <w:szCs w:val="28"/>
-        </w:rPr>
-        <w:t>–</w:t>
-      </w:r>
+    </w:p>
+    <w:p>
+      <w:pPr>
+        <w:spacing w:line="360" w:lineRule="auto"/>
+        <w:jc w:val="both"/>
+        <w:rPr>
+          <w:rFonts w:ascii="Times New Roman" w:hAnsi="Times New Roman" w:cs="Times New Roman"/>
+          <w:sz w:val="28"/>
+          <w:szCs w:val="28"/>
+        </w:rPr>
+      </w:pPr>
+      <w:r>
+        <w:rPr>
+          <w:rFonts w:ascii="Times New Roman" w:hAnsi="Times New Roman" w:cs="Times New Roman"/>
+          <w:sz w:val="28"/>
+          <w:szCs w:val="28"/>
+        </w:rPr>
+        <w:t>Термином «</w:t>
+      </w:r>
+      <w:proofErr w:type="spellStart"/>
+      <w:r>
+        <w:rPr>
+          <w:rFonts w:ascii="Times New Roman" w:hAnsi="Times New Roman" w:cs="Times New Roman"/>
+          <w:sz w:val="28"/>
+          <w:szCs w:val="28"/>
+        </w:rPr>
+        <w:t>стабилограмма</w:t>
+      </w:r>
+      <w:proofErr w:type="spellEnd"/>
+      <w:r>
+        <w:rPr>
+          <w:rFonts w:ascii="Times New Roman" w:hAnsi="Times New Roman" w:cs="Times New Roman"/>
+          <w:sz w:val="28"/>
+          <w:szCs w:val="28"/>
+        </w:rPr>
+        <w:t xml:space="preserve">» обозначают график зависимости той или иной координаты центра давления </w:t>
+      </w:r>
+      <w:r>
+        <w:rPr>
+          <w:rFonts w:ascii="Times New Roman" w:hAnsi="Times New Roman" w:cs="Times New Roman"/>
+          <w:sz w:val="28"/>
+          <w:szCs w:val="28"/>
+        </w:rPr>
+        <w:t xml:space="preserve">в плоскости </w:t>
+      </w:r>
+      <w:proofErr w:type="spellStart"/>
+      <w:r>
+        <w:rPr>
+          <w:rFonts w:ascii="Times New Roman" w:hAnsi="Times New Roman" w:cs="Times New Roman"/>
+          <w:sz w:val="28"/>
+          <w:szCs w:val="28"/>
+        </w:rPr>
+        <w:t>стабилоплатформы</w:t>
+      </w:r>
+      <w:proofErr w:type="spellEnd"/>
       <w:r>
         <w:rPr>
           <w:rFonts w:ascii="Times New Roman" w:hAnsi="Times New Roman" w:cs="Times New Roman"/>
@@ -1396,135 +1872,93 @@
           <w:sz w:val="28"/>
           <w:szCs w:val="28"/>
         </w:rPr>
-        <w:t xml:space="preserve">это </w:t>
-      </w:r>
-      <w:r>
-        <w:rPr>
-          <w:rFonts w:ascii="Times New Roman" w:hAnsi="Times New Roman" w:cs="Times New Roman"/>
-          <w:sz w:val="28"/>
-          <w:szCs w:val="28"/>
-        </w:rPr>
-        <w:t>методика оценки характеристик контроля человеком позы, основанная на измерении коор</w:t>
-      </w:r>
-      <w:r>
-        <w:rPr>
-          <w:rFonts w:ascii="Times New Roman" w:hAnsi="Times New Roman" w:cs="Times New Roman"/>
-          <w:sz w:val="28"/>
-          <w:szCs w:val="28"/>
-        </w:rPr>
-        <w:t>динат ц</w:t>
-      </w:r>
-      <w:r>
-        <w:rPr>
-          <w:rFonts w:ascii="Times New Roman" w:hAnsi="Times New Roman" w:cs="Times New Roman"/>
-          <w:sz w:val="28"/>
-          <w:szCs w:val="28"/>
-        </w:rPr>
-        <w:t>ентра давления на чувствительной поверхности</w:t>
-      </w:r>
-      <w:r>
-        <w:rPr>
-          <w:rFonts w:ascii="Times New Roman" w:hAnsi="Times New Roman" w:cs="Times New Roman"/>
-          <w:sz w:val="28"/>
-          <w:szCs w:val="28"/>
-        </w:rPr>
-        <w:t xml:space="preserve">. В качестве такой чувствительной поверхности обычно выступает </w:t>
-      </w:r>
-      <w:proofErr w:type="spellStart"/>
-      <w:r>
-        <w:rPr>
-          <w:rFonts w:ascii="Times New Roman" w:hAnsi="Times New Roman" w:cs="Times New Roman"/>
-          <w:sz w:val="28"/>
-          <w:szCs w:val="28"/>
-        </w:rPr>
-        <w:t>стабилоплатформа</w:t>
-      </w:r>
-      <w:proofErr w:type="spellEnd"/>
-      <w:r>
-        <w:rPr>
-          <w:rFonts w:ascii="Times New Roman" w:hAnsi="Times New Roman" w:cs="Times New Roman"/>
-          <w:sz w:val="28"/>
-          <w:szCs w:val="28"/>
-        </w:rPr>
-        <w:t xml:space="preserve"> – устройство, оснащенное множеством датчиков, сигналы от которых интерпретируются компьютером для построения траектории перемещения центра давления, формируемого участком тела человека. </w:t>
-      </w:r>
-      <w:r>
-        <w:rPr>
-          <w:rFonts w:ascii="Times New Roman" w:hAnsi="Times New Roman" w:cs="Times New Roman"/>
-          <w:sz w:val="28"/>
-          <w:szCs w:val="28"/>
-        </w:rPr>
-        <w:t xml:space="preserve">Под центром давления в данном случае понимается точка, к которой приложена равнодействующая сил, порожденных взаимодействием человека с опорой. </w:t>
-      </w:r>
-      <w:r>
-        <w:rPr>
-          <w:rFonts w:ascii="Times New Roman" w:hAnsi="Times New Roman" w:cs="Times New Roman"/>
-          <w:sz w:val="28"/>
-          <w:szCs w:val="28"/>
-        </w:rPr>
-        <w:t>Здесь стоит отметить принятые Московским консенсусом</w:t>
-      </w:r>
-      <w:r>
-        <w:rPr>
-          <w:rFonts w:ascii="Times New Roman" w:hAnsi="Times New Roman" w:cs="Times New Roman"/>
-          <w:sz w:val="28"/>
-          <w:szCs w:val="28"/>
-        </w:rPr>
-        <w:t xml:space="preserve"> по применению </w:t>
-      </w:r>
-      <w:proofErr w:type="spellStart"/>
-      <w:r>
-        <w:rPr>
-          <w:rFonts w:ascii="Times New Roman" w:hAnsi="Times New Roman" w:cs="Times New Roman"/>
-          <w:sz w:val="28"/>
-          <w:szCs w:val="28"/>
-        </w:rPr>
-        <w:t>стабилометрии</w:t>
-      </w:r>
-      <w:proofErr w:type="spellEnd"/>
-      <w:r>
-        <w:rPr>
-          <w:rFonts w:ascii="Times New Roman" w:hAnsi="Times New Roman" w:cs="Times New Roman"/>
-          <w:sz w:val="28"/>
-          <w:szCs w:val="28"/>
-        </w:rPr>
-        <w:t xml:space="preserve"> </w:t>
-      </w:r>
-      <w:r>
-        <w:rPr>
-          <w:rFonts w:ascii="Times New Roman" w:hAnsi="Times New Roman" w:cs="Times New Roman"/>
-          <w:sz w:val="28"/>
-          <w:szCs w:val="28"/>
-        </w:rPr>
-        <w:t>[2]</w:t>
-      </w:r>
-      <w:r>
-        <w:rPr>
-          <w:rFonts w:ascii="Times New Roman" w:hAnsi="Times New Roman" w:cs="Times New Roman"/>
-          <w:sz w:val="28"/>
-          <w:szCs w:val="28"/>
-        </w:rPr>
-        <w:t xml:space="preserve"> термины для обозначения системы координат, в рамках которой происходят измерения: </w:t>
-      </w:r>
-    </w:p>
-    <w:p>
-      <w:pPr>
-        <w:spacing w:line="360" w:lineRule="auto"/>
-        <w:ind w:firstLine="567"/>
-        <w:jc w:val="both"/>
-        <w:rPr>
-          <w:rFonts w:ascii="Times New Roman" w:hAnsi="Times New Roman" w:cs="Times New Roman"/>
-          <w:sz w:val="28"/>
-          <w:szCs w:val="28"/>
-        </w:rPr>
-      </w:pPr>
-      <w:r>
-        <w:rPr>
-          <w:rFonts w:ascii="Times New Roman" w:hAnsi="Times New Roman" w:cs="Times New Roman"/>
-          <w:sz w:val="28"/>
-          <w:szCs w:val="28"/>
-        </w:rPr>
-        <w:t xml:space="preserve">- координатами центра давления называют числовые характеристики положения центра давления в прямоугольной координатной системе на плоскости </w:t>
+        <w:t>от времени</w:t>
+      </w:r>
+      <w:r>
+        <w:rPr>
+          <w:rFonts w:ascii="Times New Roman" w:hAnsi="Times New Roman" w:cs="Times New Roman"/>
+          <w:sz w:val="28"/>
+          <w:szCs w:val="28"/>
+        </w:rPr>
+        <w:t xml:space="preserve"> (рис. 1)</w:t>
+      </w:r>
+      <w:r>
+        <w:rPr>
+          <w:rFonts w:ascii="Times New Roman" w:hAnsi="Times New Roman" w:cs="Times New Roman"/>
+          <w:sz w:val="28"/>
+          <w:szCs w:val="28"/>
+        </w:rPr>
+        <w:t xml:space="preserve">. </w:t>
+      </w:r>
+      <w:r>
+        <w:rPr>
+          <w:rFonts w:ascii="Times New Roman" w:hAnsi="Times New Roman" w:cs="Times New Roman"/>
+          <w:sz w:val="28"/>
+          <w:szCs w:val="28"/>
+        </w:rPr>
+        <w:t>Следует различать «</w:t>
+      </w:r>
+      <w:proofErr w:type="spellStart"/>
+      <w:r>
+        <w:rPr>
+          <w:rFonts w:ascii="Times New Roman" w:hAnsi="Times New Roman" w:cs="Times New Roman"/>
+          <w:sz w:val="28"/>
+          <w:szCs w:val="28"/>
+        </w:rPr>
+        <w:t>стабилограмму</w:t>
+      </w:r>
+      <w:proofErr w:type="spellEnd"/>
+      <w:r>
+        <w:rPr>
+          <w:rFonts w:ascii="Times New Roman" w:hAnsi="Times New Roman" w:cs="Times New Roman"/>
+          <w:sz w:val="28"/>
+          <w:szCs w:val="28"/>
+        </w:rPr>
+        <w:t>» и «</w:t>
+      </w:r>
+      <w:proofErr w:type="spellStart"/>
+      <w:r>
+        <w:rPr>
+          <w:rFonts w:ascii="Times New Roman" w:hAnsi="Times New Roman" w:cs="Times New Roman"/>
+          <w:sz w:val="28"/>
+          <w:szCs w:val="28"/>
+        </w:rPr>
+        <w:t>статокинезограмму</w:t>
+      </w:r>
+      <w:proofErr w:type="spellEnd"/>
+      <w:r>
+        <w:rPr>
+          <w:rFonts w:ascii="Times New Roman" w:hAnsi="Times New Roman" w:cs="Times New Roman"/>
+          <w:sz w:val="28"/>
+          <w:szCs w:val="28"/>
+        </w:rPr>
+        <w:t xml:space="preserve">», несмотря на схожий физический смысл. </w:t>
+      </w:r>
+      <w:proofErr w:type="spellStart"/>
+      <w:r>
+        <w:rPr>
+          <w:rFonts w:ascii="Times New Roman" w:hAnsi="Times New Roman" w:cs="Times New Roman"/>
+          <w:sz w:val="28"/>
+          <w:szCs w:val="28"/>
+        </w:rPr>
+        <w:t>Статокинезеограмма</w:t>
+      </w:r>
+      <w:proofErr w:type="spellEnd"/>
+      <w:r>
+        <w:rPr>
+          <w:rFonts w:ascii="Times New Roman" w:hAnsi="Times New Roman" w:cs="Times New Roman"/>
+          <w:sz w:val="28"/>
+          <w:szCs w:val="28"/>
+        </w:rPr>
+        <w:t xml:space="preserve"> представляет собой графическое отображение траектории движения </w:t>
+      </w:r>
+      <w:r>
+        <w:rPr>
+          <w:rFonts w:ascii="Times New Roman" w:hAnsi="Times New Roman" w:cs="Times New Roman"/>
+          <w:sz w:val="28"/>
+          <w:szCs w:val="28"/>
+        </w:rPr>
+        <w:t xml:space="preserve">ЦД в рамках системы координат </w:t>
       </w:r>
       <w:proofErr w:type="spellStart"/>
       <w:r>
@@ -1542,325 +1976,19 @@
           <w:sz w:val="28"/>
           <w:szCs w:val="28"/>
         </w:rPr>
-        <w:t>;</w:t>
-      </w:r>
-    </w:p>
-    <w:p>
-      <w:pPr>
-        <w:spacing w:line="360" w:lineRule="auto"/>
-        <w:ind w:firstLine="567"/>
-        <w:jc w:val="both"/>
-        <w:rPr>
-          <w:rFonts w:ascii="Times New Roman" w:hAnsi="Times New Roman" w:cs="Times New Roman"/>
-          <w:sz w:val="28"/>
-          <w:szCs w:val="28"/>
-        </w:rPr>
-      </w:pPr>
-      <w:r>
-        <w:rPr>
-          <w:rFonts w:ascii="Times New Roman" w:hAnsi="Times New Roman" w:cs="Times New Roman"/>
-          <w:sz w:val="28"/>
-          <w:szCs w:val="28"/>
-        </w:rPr>
-        <w:t xml:space="preserve">- ось абсцисс </w:t>
-      </w:r>
-      <w:r>
-        <w:rPr>
-          <w:rFonts w:ascii="Times New Roman" w:hAnsi="Times New Roman" w:cs="Times New Roman"/>
-          <w:sz w:val="28"/>
-          <w:szCs w:val="28"/>
-          <w:lang w:val="en-US"/>
-        </w:rPr>
-        <w:t>Ox</w:t>
-      </w:r>
-      <w:r>
-        <w:rPr>
-          <w:rFonts w:ascii="Times New Roman" w:hAnsi="Times New Roman" w:cs="Times New Roman"/>
-          <w:sz w:val="28"/>
-          <w:szCs w:val="28"/>
-        </w:rPr>
-        <w:t xml:space="preserve"> </w:t>
-      </w:r>
-      <w:r>
-        <w:rPr>
-          <w:rFonts w:ascii="Times New Roman" w:hAnsi="Times New Roman" w:cs="Times New Roman"/>
-          <w:sz w:val="28"/>
-          <w:szCs w:val="28"/>
-        </w:rPr>
-        <w:t>в стабилографии принято называть «фронтальная ось» или «</w:t>
-      </w:r>
-      <w:proofErr w:type="spellStart"/>
-      <w:r>
-        <w:rPr>
-          <w:rFonts w:ascii="Times New Roman" w:hAnsi="Times New Roman" w:cs="Times New Roman"/>
-          <w:sz w:val="28"/>
-          <w:szCs w:val="28"/>
-        </w:rPr>
-        <w:t>фронталь</w:t>
-      </w:r>
-      <w:proofErr w:type="spellEnd"/>
-      <w:r>
-        <w:rPr>
-          <w:rFonts w:ascii="Times New Roman" w:hAnsi="Times New Roman" w:cs="Times New Roman"/>
-          <w:sz w:val="28"/>
-          <w:szCs w:val="28"/>
-        </w:rPr>
-        <w:t>»</w:t>
-      </w:r>
-      <w:r>
-        <w:rPr>
-          <w:rFonts w:ascii="Times New Roman" w:hAnsi="Times New Roman" w:cs="Times New Roman"/>
-          <w:sz w:val="28"/>
-          <w:szCs w:val="28"/>
-        </w:rPr>
-        <w:t>;</w:t>
-      </w:r>
-    </w:p>
-    <w:p>
-      <w:pPr>
-        <w:spacing w:line="360" w:lineRule="auto"/>
-        <w:ind w:firstLine="567"/>
-        <w:jc w:val="both"/>
-        <w:rPr>
-          <w:rFonts w:ascii="Times New Roman" w:hAnsi="Times New Roman" w:cs="Times New Roman"/>
-          <w:sz w:val="28"/>
-          <w:szCs w:val="28"/>
-        </w:rPr>
-      </w:pPr>
-      <w:r>
-        <w:rPr>
-          <w:rFonts w:ascii="Times New Roman" w:hAnsi="Times New Roman" w:cs="Times New Roman"/>
-          <w:sz w:val="28"/>
-          <w:szCs w:val="28"/>
-        </w:rPr>
-        <w:t xml:space="preserve">- </w:t>
-      </w:r>
-      <w:r>
-        <w:rPr>
-          <w:rFonts w:ascii="Times New Roman" w:hAnsi="Times New Roman" w:cs="Times New Roman"/>
-          <w:sz w:val="28"/>
-          <w:szCs w:val="28"/>
-        </w:rPr>
-        <w:t xml:space="preserve">ось ординат </w:t>
-      </w:r>
-      <w:r>
-        <w:rPr>
-          <w:rFonts w:ascii="Times New Roman" w:hAnsi="Times New Roman" w:cs="Times New Roman"/>
-          <w:sz w:val="28"/>
-          <w:szCs w:val="28"/>
-          <w:lang w:val="en-US"/>
-        </w:rPr>
-        <w:t>Oy</w:t>
-      </w:r>
-      <w:r>
-        <w:rPr>
-          <w:rFonts w:ascii="Times New Roman" w:hAnsi="Times New Roman" w:cs="Times New Roman"/>
-          <w:sz w:val="28"/>
-          <w:szCs w:val="28"/>
-        </w:rPr>
-        <w:t xml:space="preserve"> </w:t>
-      </w:r>
-      <w:r>
-        <w:rPr>
-          <w:rFonts w:ascii="Times New Roman" w:hAnsi="Times New Roman" w:cs="Times New Roman"/>
-          <w:sz w:val="28"/>
-          <w:szCs w:val="28"/>
-        </w:rPr>
-        <w:t>в стабилографии принято называть «</w:t>
-      </w:r>
-      <w:proofErr w:type="spellStart"/>
-      <w:r>
-        <w:rPr>
-          <w:rFonts w:ascii="Times New Roman" w:hAnsi="Times New Roman" w:cs="Times New Roman"/>
-          <w:sz w:val="28"/>
-          <w:szCs w:val="28"/>
-        </w:rPr>
-        <w:t>саггитальная</w:t>
-      </w:r>
-      <w:proofErr w:type="spellEnd"/>
-      <w:r>
-        <w:rPr>
-          <w:rFonts w:ascii="Times New Roman" w:hAnsi="Times New Roman" w:cs="Times New Roman"/>
-          <w:sz w:val="28"/>
-          <w:szCs w:val="28"/>
-        </w:rPr>
-        <w:t xml:space="preserve"> ось» или «</w:t>
-      </w:r>
-      <w:proofErr w:type="spellStart"/>
-      <w:r>
-        <w:rPr>
-          <w:rFonts w:ascii="Times New Roman" w:hAnsi="Times New Roman" w:cs="Times New Roman"/>
-          <w:sz w:val="28"/>
-          <w:szCs w:val="28"/>
-        </w:rPr>
-        <w:t>саггиталь</w:t>
-      </w:r>
-      <w:proofErr w:type="spellEnd"/>
-      <w:r>
-        <w:rPr>
-          <w:rFonts w:ascii="Times New Roman" w:hAnsi="Times New Roman" w:cs="Times New Roman"/>
-          <w:sz w:val="28"/>
-          <w:szCs w:val="28"/>
-        </w:rPr>
-        <w:t>»</w:t>
-      </w:r>
-      <w:r>
-        <w:rPr>
-          <w:rFonts w:ascii="Times New Roman" w:hAnsi="Times New Roman" w:cs="Times New Roman"/>
-          <w:sz w:val="28"/>
-          <w:szCs w:val="28"/>
-        </w:rPr>
         <w:t xml:space="preserve">. </w:t>
       </w:r>
     </w:p>
     <w:p>
       <w:pPr>
         <w:spacing w:line="360" w:lineRule="auto"/>
-        <w:jc w:val="both"/>
-        <w:rPr>
-          <w:rFonts w:ascii="Times New Roman" w:hAnsi="Times New Roman" w:cs="Times New Roman"/>
-          <w:sz w:val="28"/>
-          <w:szCs w:val="28"/>
-        </w:rPr>
-      </w:pPr>
-      <w:r>
-        <w:rPr>
-          <w:rFonts w:ascii="Times New Roman" w:hAnsi="Times New Roman" w:cs="Times New Roman"/>
-          <w:sz w:val="28"/>
-          <w:szCs w:val="28"/>
-        </w:rPr>
-        <w:t>Термином «</w:t>
-      </w:r>
-      <w:proofErr w:type="spellStart"/>
-      <w:r>
-        <w:rPr>
-          <w:rFonts w:ascii="Times New Roman" w:hAnsi="Times New Roman" w:cs="Times New Roman"/>
-          <w:sz w:val="28"/>
-          <w:szCs w:val="28"/>
-        </w:rPr>
-        <w:t>стабилограмма</w:t>
-      </w:r>
-      <w:proofErr w:type="spellEnd"/>
-      <w:r>
-        <w:rPr>
-          <w:rFonts w:ascii="Times New Roman" w:hAnsi="Times New Roman" w:cs="Times New Roman"/>
-          <w:sz w:val="28"/>
-          <w:szCs w:val="28"/>
-        </w:rPr>
-        <w:t xml:space="preserve">» обозначают график зависимости той или иной координаты центра давления </w:t>
-      </w:r>
-      <w:r>
-        <w:rPr>
-          <w:rFonts w:ascii="Times New Roman" w:hAnsi="Times New Roman" w:cs="Times New Roman"/>
-          <w:sz w:val="28"/>
-          <w:szCs w:val="28"/>
-        </w:rPr>
-        <w:t xml:space="preserve">в плоскости </w:t>
-      </w:r>
-      <w:proofErr w:type="spellStart"/>
-      <w:r>
-        <w:rPr>
-          <w:rFonts w:ascii="Times New Roman" w:hAnsi="Times New Roman" w:cs="Times New Roman"/>
-          <w:sz w:val="28"/>
-          <w:szCs w:val="28"/>
-        </w:rPr>
-        <w:t>стабилоплатформы</w:t>
-      </w:r>
-      <w:proofErr w:type="spellEnd"/>
-      <w:r>
-        <w:rPr>
-          <w:rFonts w:ascii="Times New Roman" w:hAnsi="Times New Roman" w:cs="Times New Roman"/>
-          <w:sz w:val="28"/>
-          <w:szCs w:val="28"/>
-        </w:rPr>
-        <w:t xml:space="preserve"> </w:t>
-      </w:r>
-      <w:r>
-        <w:rPr>
-          <w:rFonts w:ascii="Times New Roman" w:hAnsi="Times New Roman" w:cs="Times New Roman"/>
-          <w:sz w:val="28"/>
-          <w:szCs w:val="28"/>
-        </w:rPr>
-        <w:t>от времени</w:t>
-      </w:r>
-      <w:r>
-        <w:rPr>
-          <w:rFonts w:ascii="Times New Roman" w:hAnsi="Times New Roman" w:cs="Times New Roman"/>
-          <w:sz w:val="28"/>
-          <w:szCs w:val="28"/>
-        </w:rPr>
-        <w:t xml:space="preserve"> (рис. 1)</w:t>
-      </w:r>
-      <w:r>
-        <w:rPr>
-          <w:rFonts w:ascii="Times New Roman" w:hAnsi="Times New Roman" w:cs="Times New Roman"/>
-          <w:sz w:val="28"/>
-          <w:szCs w:val="28"/>
-        </w:rPr>
-        <w:t xml:space="preserve">. </w:t>
-      </w:r>
-      <w:r>
-        <w:rPr>
-          <w:rFonts w:ascii="Times New Roman" w:hAnsi="Times New Roman" w:cs="Times New Roman"/>
-          <w:sz w:val="28"/>
-          <w:szCs w:val="28"/>
-        </w:rPr>
-        <w:t>Следует различать «</w:t>
-      </w:r>
-      <w:proofErr w:type="spellStart"/>
-      <w:r>
-        <w:rPr>
-          <w:rFonts w:ascii="Times New Roman" w:hAnsi="Times New Roman" w:cs="Times New Roman"/>
-          <w:sz w:val="28"/>
-          <w:szCs w:val="28"/>
-        </w:rPr>
-        <w:t>стабилограмму</w:t>
-      </w:r>
-      <w:proofErr w:type="spellEnd"/>
-      <w:r>
-        <w:rPr>
-          <w:rFonts w:ascii="Times New Roman" w:hAnsi="Times New Roman" w:cs="Times New Roman"/>
-          <w:sz w:val="28"/>
-          <w:szCs w:val="28"/>
-        </w:rPr>
-        <w:t>» и «</w:t>
-      </w:r>
-      <w:proofErr w:type="spellStart"/>
-      <w:r>
-        <w:rPr>
-          <w:rFonts w:ascii="Times New Roman" w:hAnsi="Times New Roman" w:cs="Times New Roman"/>
-          <w:sz w:val="28"/>
-          <w:szCs w:val="28"/>
-        </w:rPr>
-        <w:t>статокинезограмму</w:t>
-      </w:r>
-      <w:proofErr w:type="spellEnd"/>
-      <w:r>
-        <w:rPr>
-          <w:rFonts w:ascii="Times New Roman" w:hAnsi="Times New Roman" w:cs="Times New Roman"/>
-          <w:sz w:val="28"/>
-          <w:szCs w:val="28"/>
-        </w:rPr>
-        <w:t xml:space="preserve">», несмотря на схожий физический смысл. </w:t>
-      </w:r>
-      <w:proofErr w:type="spellStart"/>
-      <w:r>
-        <w:rPr>
-          <w:rFonts w:ascii="Times New Roman" w:hAnsi="Times New Roman" w:cs="Times New Roman"/>
-          <w:sz w:val="28"/>
-          <w:szCs w:val="28"/>
-        </w:rPr>
-        <w:t>Статокинезеограмма</w:t>
-      </w:r>
-      <w:proofErr w:type="spellEnd"/>
-      <w:r>
-        <w:rPr>
-          <w:rFonts w:ascii="Times New Roman" w:hAnsi="Times New Roman" w:cs="Times New Roman"/>
-          <w:sz w:val="28"/>
-          <w:szCs w:val="28"/>
-        </w:rPr>
-        <w:t xml:space="preserve"> представляет собой </w:t>
-      </w:r>
+        <w:jc w:val="center"/>
+        <w:rPr>
+          <w:rFonts w:ascii="Times New Roman" w:hAnsi="Times New Roman" w:cs="Times New Roman"/>
+          <w:sz w:val="28"/>
+          <w:szCs w:val="28"/>
+        </w:rPr>
+      </w:pPr>
       <w:r>
         <w:rPr>
           <w:rFonts w:ascii="Times New Roman" w:hAnsi="Times New Roman" w:cs="Times New Roman"/>
@@ -1868,51 +1996,6 @@
           <w:szCs w:val="28"/>
         </w:rPr>
         <w:lastRenderedPageBreak/>
-        <w:t xml:space="preserve">графическое отображение траектории движения </w:t>
-      </w:r>
-      <w:r>
-        <w:rPr>
-          <w:rFonts w:ascii="Times New Roman" w:hAnsi="Times New Roman" w:cs="Times New Roman"/>
-          <w:sz w:val="28"/>
-          <w:szCs w:val="28"/>
-        </w:rPr>
-        <w:t xml:space="preserve">ЦД в рамках системы координат </w:t>
-      </w:r>
-      <w:proofErr w:type="spellStart"/>
-      <w:r>
-        <w:rPr>
-          <w:rFonts w:ascii="Times New Roman" w:hAnsi="Times New Roman" w:cs="Times New Roman"/>
-          <w:sz w:val="28"/>
-          <w:szCs w:val="28"/>
-        </w:rPr>
-        <w:t>стабилоплатформы</w:t>
-      </w:r>
-      <w:proofErr w:type="spellEnd"/>
-      <w:r>
-        <w:rPr>
-          <w:rFonts w:ascii="Times New Roman" w:hAnsi="Times New Roman" w:cs="Times New Roman"/>
-          <w:sz w:val="28"/>
-          <w:szCs w:val="28"/>
-        </w:rPr>
-        <w:t xml:space="preserve">. </w:t>
-      </w:r>
-    </w:p>
-    <w:p>
-      <w:pPr>
-        <w:spacing w:line="360" w:lineRule="auto"/>
-        <w:jc w:val="center"/>
-        <w:rPr>
-          <w:rFonts w:ascii="Times New Roman" w:hAnsi="Times New Roman" w:cs="Times New Roman"/>
-          <w:sz w:val="28"/>
-          <w:szCs w:val="28"/>
-        </w:rPr>
-      </w:pPr>
-      <w:r>
-        <w:rPr>
-          <w:rFonts w:ascii="Times New Roman" w:hAnsi="Times New Roman" w:cs="Times New Roman"/>
-          <w:sz w:val="28"/>
-          <w:szCs w:val="28"/>
-        </w:rPr>
         <w:drawing>
           <wp:inline distT="0" distB="0" distL="0" distR="0" wp14:anchorId="1629C454" wp14:editId="26505EB7">
             <wp:extent cx="6120130" cy="3087370"/>
@@ -2094,59 +2177,59 @@
           <w:sz w:val="28"/>
           <w:szCs w:val="28"/>
         </w:rPr>
+        <w:t>Стабилометрические</w:t>
+      </w:r>
+      <w:proofErr w:type="spellEnd"/>
+      <w:r>
+        <w:rPr>
+          <w:rFonts w:ascii="Times New Roman" w:hAnsi="Times New Roman" w:cs="Times New Roman"/>
+          <w:sz w:val="28"/>
+          <w:szCs w:val="28"/>
+        </w:rPr>
+        <w:t xml:space="preserve"> показатели принято классифицировать на прямые и расчетные. К первым относят </w:t>
+      </w:r>
+      <w:r>
+        <w:rPr>
+          <w:rFonts w:ascii="Times New Roman" w:hAnsi="Times New Roman" w:cs="Times New Roman"/>
+          <w:sz w:val="28"/>
+          <w:szCs w:val="28"/>
+        </w:rPr>
+        <w:t xml:space="preserve">[2] </w:t>
+      </w:r>
+      <w:r>
+        <w:rPr>
+          <w:rFonts w:ascii="Times New Roman" w:hAnsi="Times New Roman" w:cs="Times New Roman"/>
+          <w:sz w:val="28"/>
+          <w:szCs w:val="28"/>
+        </w:rPr>
+        <w:t xml:space="preserve">координаты центра давления по </w:t>
+      </w:r>
+      <w:proofErr w:type="spellStart"/>
+      <w:r>
+        <w:rPr>
+          <w:rFonts w:ascii="Times New Roman" w:hAnsi="Times New Roman" w:cs="Times New Roman"/>
+          <w:sz w:val="28"/>
+          <w:szCs w:val="28"/>
+        </w:rPr>
+        <w:t>фронтали</w:t>
+      </w:r>
+      <w:proofErr w:type="spellEnd"/>
+      <w:r>
+        <w:rPr>
+          <w:rFonts w:ascii="Times New Roman" w:hAnsi="Times New Roman" w:cs="Times New Roman"/>
+          <w:sz w:val="28"/>
+          <w:szCs w:val="28"/>
+        </w:rPr>
+        <w:t xml:space="preserve"> и </w:t>
+      </w:r>
+      <w:proofErr w:type="spellStart"/>
+      <w:r>
+        <w:rPr>
+          <w:rFonts w:ascii="Times New Roman" w:hAnsi="Times New Roman" w:cs="Times New Roman"/>
+          <w:sz w:val="28"/>
+          <w:szCs w:val="28"/>
+        </w:rPr>
         <w:lastRenderedPageBreak/>
-        <w:t>Стабилометрические</w:t>
-      </w:r>
-      <w:proofErr w:type="spellEnd"/>
-      <w:r>
-        <w:rPr>
-          <w:rFonts w:ascii="Times New Roman" w:hAnsi="Times New Roman" w:cs="Times New Roman"/>
-          <w:sz w:val="28"/>
-          <w:szCs w:val="28"/>
-        </w:rPr>
-        <w:t xml:space="preserve"> показатели принято классифицировать на прямые и расчетные. К первым относят </w:t>
-      </w:r>
-      <w:r>
-        <w:rPr>
-          <w:rFonts w:ascii="Times New Roman" w:hAnsi="Times New Roman" w:cs="Times New Roman"/>
-          <w:sz w:val="28"/>
-          <w:szCs w:val="28"/>
-        </w:rPr>
-        <w:t xml:space="preserve">[2] </w:t>
-      </w:r>
-      <w:r>
-        <w:rPr>
-          <w:rFonts w:ascii="Times New Roman" w:hAnsi="Times New Roman" w:cs="Times New Roman"/>
-          <w:sz w:val="28"/>
-          <w:szCs w:val="28"/>
-        </w:rPr>
-        <w:t xml:space="preserve">координаты центра давления по </w:t>
-      </w:r>
-      <w:proofErr w:type="spellStart"/>
-      <w:r>
-        <w:rPr>
-          <w:rFonts w:ascii="Times New Roman" w:hAnsi="Times New Roman" w:cs="Times New Roman"/>
-          <w:sz w:val="28"/>
-          <w:szCs w:val="28"/>
-        </w:rPr>
-        <w:t>фронтали</w:t>
-      </w:r>
-      <w:proofErr w:type="spellEnd"/>
-      <w:r>
-        <w:rPr>
-          <w:rFonts w:ascii="Times New Roman" w:hAnsi="Times New Roman" w:cs="Times New Roman"/>
-          <w:sz w:val="28"/>
-          <w:szCs w:val="28"/>
-        </w:rPr>
-        <w:t xml:space="preserve"> и </w:t>
-      </w:r>
-      <w:proofErr w:type="spellStart"/>
-      <w:r>
-        <w:rPr>
-          <w:rFonts w:ascii="Times New Roman" w:hAnsi="Times New Roman" w:cs="Times New Roman"/>
-          <w:sz w:val="28"/>
-          <w:szCs w:val="28"/>
-        </w:rPr>
         <w:t>саггитали</w:t>
       </w:r>
       <w:proofErr w:type="spellEnd"/>
@@ -2967,8 +3050,536 @@
         </w:rPr>
         <w:t xml:space="preserve"> является </w:t>
       </w:r>
-      <w:bookmarkStart w:id="0" w:name="_GoBack"/>
-      <w:bookmarkEnd w:id="0"/>
+      <w:r>
+        <w:rPr>
+          <w:rFonts w:ascii="Times New Roman" w:hAnsi="Times New Roman" w:cs="Times New Roman"/>
+          <w:sz w:val="28"/>
+          <w:szCs w:val="28"/>
+        </w:rPr>
+        <w:t>возможность производить измерения для нескольких мышечных групп по отдельности. Такую возможность обеспечивает специфическая конструкция «кресла» (рис. 4).</w:t>
+      </w:r>
+      <w:r>
+        <w:rPr>
+          <w:rFonts w:ascii="Times New Roman" w:hAnsi="Times New Roman" w:cs="Times New Roman"/>
+          <w:sz w:val="28"/>
+          <w:szCs w:val="28"/>
+        </w:rPr>
+        <w:t xml:space="preserve"> </w:t>
+      </w:r>
+      <w:r>
+        <w:rPr>
+          <w:rFonts w:ascii="Times New Roman" w:hAnsi="Times New Roman" w:cs="Times New Roman"/>
+          <w:sz w:val="28"/>
+          <w:szCs w:val="28"/>
+        </w:rPr>
+        <w:t xml:space="preserve">АПК состоит из одной трехкомпонентной </w:t>
+      </w:r>
+      <w:proofErr w:type="spellStart"/>
+      <w:r>
+        <w:rPr>
+          <w:rFonts w:ascii="Times New Roman" w:hAnsi="Times New Roman" w:cs="Times New Roman"/>
+          <w:sz w:val="28"/>
+          <w:szCs w:val="28"/>
+        </w:rPr>
+        <w:t>силомоментной</w:t>
+      </w:r>
+      <w:proofErr w:type="spellEnd"/>
+      <w:r>
+        <w:rPr>
+          <w:rFonts w:ascii="Times New Roman" w:hAnsi="Times New Roman" w:cs="Times New Roman"/>
+          <w:sz w:val="28"/>
+          <w:szCs w:val="28"/>
+        </w:rPr>
+        <w:t xml:space="preserve"> платформы </w:t>
+      </w:r>
+      <w:r>
+        <w:rPr>
+          <w:rFonts w:ascii="Times New Roman" w:hAnsi="Times New Roman" w:cs="Times New Roman"/>
+          <w:sz w:val="28"/>
+          <w:szCs w:val="28"/>
+          <w:lang w:val="en-US"/>
+        </w:rPr>
+        <w:t>D</w:t>
+      </w:r>
+      <w:r>
+        <w:rPr>
+          <w:rFonts w:ascii="Times New Roman" w:hAnsi="Times New Roman" w:cs="Times New Roman"/>
+          <w:sz w:val="28"/>
+          <w:szCs w:val="28"/>
+        </w:rPr>
+        <w:t>0(3</w:t>
+      </w:r>
+      <w:r>
+        <w:rPr>
+          <w:rFonts w:ascii="Times New Roman" w:hAnsi="Times New Roman" w:cs="Times New Roman"/>
+          <w:sz w:val="28"/>
+          <w:szCs w:val="28"/>
+          <w:lang w:val="en-US"/>
+        </w:rPr>
+        <w:t>k</w:t>
+      </w:r>
+      <w:r>
+        <w:rPr>
+          <w:rFonts w:ascii="Times New Roman" w:hAnsi="Times New Roman" w:cs="Times New Roman"/>
+          <w:sz w:val="28"/>
+          <w:szCs w:val="28"/>
+        </w:rPr>
+        <w:t xml:space="preserve">), </w:t>
+      </w:r>
+      <w:r>
+        <w:rPr>
+          <w:rFonts w:ascii="Times New Roman" w:hAnsi="Times New Roman" w:cs="Times New Roman"/>
+          <w:sz w:val="28"/>
+          <w:szCs w:val="28"/>
+        </w:rPr>
+        <w:t xml:space="preserve">которая служит опорой всего «кресла», и семи шестикомпонентных </w:t>
+      </w:r>
+      <w:proofErr w:type="spellStart"/>
+      <w:r>
+        <w:rPr>
+          <w:rFonts w:ascii="Times New Roman" w:hAnsi="Times New Roman" w:cs="Times New Roman"/>
+          <w:sz w:val="28"/>
+          <w:szCs w:val="28"/>
+        </w:rPr>
+        <w:t>силомоментных</w:t>
+      </w:r>
+      <w:proofErr w:type="spellEnd"/>
+      <w:r>
+        <w:rPr>
+          <w:rFonts w:ascii="Times New Roman" w:hAnsi="Times New Roman" w:cs="Times New Roman"/>
+          <w:sz w:val="28"/>
+          <w:szCs w:val="28"/>
+        </w:rPr>
+        <w:t xml:space="preserve"> платформ </w:t>
+      </w:r>
+      <w:r>
+        <w:rPr>
+          <w:rFonts w:ascii="Times New Roman" w:hAnsi="Times New Roman" w:cs="Times New Roman"/>
+          <w:sz w:val="28"/>
+          <w:szCs w:val="28"/>
+          <w:lang w:val="en-US"/>
+        </w:rPr>
+        <w:t>D</w:t>
+      </w:r>
+      <w:r>
+        <w:rPr>
+          <w:rFonts w:ascii="Times New Roman" w:hAnsi="Times New Roman" w:cs="Times New Roman"/>
+          <w:sz w:val="28"/>
+          <w:szCs w:val="28"/>
+        </w:rPr>
+        <w:t>1-</w:t>
+      </w:r>
+      <w:r>
+        <w:rPr>
+          <w:rFonts w:ascii="Times New Roman" w:hAnsi="Times New Roman" w:cs="Times New Roman"/>
+          <w:sz w:val="28"/>
+          <w:szCs w:val="28"/>
+          <w:lang w:val="en-US"/>
+        </w:rPr>
+        <w:t>D</w:t>
+      </w:r>
+      <w:r>
+        <w:rPr>
+          <w:rFonts w:ascii="Times New Roman" w:hAnsi="Times New Roman" w:cs="Times New Roman"/>
+          <w:sz w:val="28"/>
+          <w:szCs w:val="28"/>
+        </w:rPr>
+        <w:t>4(6</w:t>
+      </w:r>
+      <w:r>
+        <w:rPr>
+          <w:rFonts w:ascii="Times New Roman" w:hAnsi="Times New Roman" w:cs="Times New Roman"/>
+          <w:sz w:val="28"/>
+          <w:szCs w:val="28"/>
+          <w:lang w:val="en-US"/>
+        </w:rPr>
+        <w:t>k</w:t>
+      </w:r>
+      <w:r>
+        <w:rPr>
+          <w:rFonts w:ascii="Times New Roman" w:hAnsi="Times New Roman" w:cs="Times New Roman"/>
+          <w:sz w:val="28"/>
+          <w:szCs w:val="28"/>
+        </w:rPr>
+        <w:t xml:space="preserve">): 2 подлокотника, 2 сиденья, спинка и 2 опоры под ноги. </w:t>
+      </w:r>
+      <w:r>
+        <w:rPr>
+          <w:rFonts w:ascii="Times New Roman" w:hAnsi="Times New Roman" w:cs="Times New Roman"/>
+          <w:sz w:val="28"/>
+          <w:szCs w:val="28"/>
+        </w:rPr>
+        <w:t xml:space="preserve"> </w:t>
+      </w:r>
+      <w:r>
+        <w:rPr>
+          <w:rFonts w:ascii="Times New Roman" w:hAnsi="Times New Roman" w:cs="Times New Roman"/>
+          <w:sz w:val="28"/>
+          <w:szCs w:val="28"/>
+        </w:rPr>
+        <w:t xml:space="preserve">Датчики в каждой платформе (кроме платформы </w:t>
+      </w:r>
+      <w:r>
+        <w:rPr>
+          <w:rFonts w:ascii="Times New Roman" w:hAnsi="Times New Roman" w:cs="Times New Roman"/>
+          <w:sz w:val="28"/>
+          <w:szCs w:val="28"/>
+          <w:lang w:val="en-US"/>
+        </w:rPr>
+        <w:t>D</w:t>
+      </w:r>
+      <w:r>
+        <w:rPr>
+          <w:rFonts w:ascii="Times New Roman" w:hAnsi="Times New Roman" w:cs="Times New Roman"/>
+          <w:sz w:val="28"/>
+          <w:szCs w:val="28"/>
+        </w:rPr>
+        <w:t>0</w:t>
+      </w:r>
+      <w:r>
+        <w:rPr>
+          <w:rFonts w:ascii="Times New Roman" w:hAnsi="Times New Roman" w:cs="Times New Roman"/>
+          <w:sz w:val="28"/>
+          <w:szCs w:val="28"/>
+        </w:rPr>
+        <w:t>)</w:t>
+      </w:r>
+      <w:r>
+        <w:rPr>
+          <w:rFonts w:ascii="Times New Roman" w:hAnsi="Times New Roman" w:cs="Times New Roman"/>
+          <w:sz w:val="28"/>
+          <w:szCs w:val="28"/>
+        </w:rPr>
+        <w:t xml:space="preserve"> </w:t>
+      </w:r>
+      <w:r>
+        <w:rPr>
+          <w:rFonts w:ascii="Times New Roman" w:hAnsi="Times New Roman" w:cs="Times New Roman"/>
+          <w:sz w:val="28"/>
+          <w:szCs w:val="28"/>
+        </w:rPr>
+        <w:t>имеют по 6 осей чувствительности (рис. 5), что позволяет оценивать мышечный тремор</w:t>
+      </w:r>
+      <w:r>
+        <w:rPr>
+          <w:rFonts w:ascii="Times New Roman" w:hAnsi="Times New Roman" w:cs="Times New Roman"/>
+          <w:sz w:val="28"/>
+          <w:szCs w:val="28"/>
+        </w:rPr>
+        <w:t xml:space="preserve"> соответственно по 6 сигналам: трем сигналам, отражающим изменение </w:t>
+      </w:r>
+      <w:r>
+        <w:rPr>
+          <w:rFonts w:ascii="Times New Roman" w:hAnsi="Times New Roman" w:cs="Times New Roman"/>
+          <w:sz w:val="28"/>
+          <w:szCs w:val="28"/>
+        </w:rPr>
+        <w:t>координат вдоль</w:t>
+      </w:r>
+      <w:r>
+        <w:rPr>
+          <w:rFonts w:ascii="Times New Roman" w:hAnsi="Times New Roman" w:cs="Times New Roman"/>
+          <w:sz w:val="28"/>
+          <w:szCs w:val="28"/>
+        </w:rPr>
+        <w:t xml:space="preserve"> осей </w:t>
+      </w:r>
+      <w:r>
+        <w:rPr>
+          <w:rFonts w:ascii="Times New Roman" w:hAnsi="Times New Roman" w:cs="Times New Roman"/>
+          <w:sz w:val="28"/>
+          <w:szCs w:val="28"/>
+          <w:lang w:val="en-US"/>
+        </w:rPr>
+        <w:t>X</w:t>
+      </w:r>
+      <w:r>
+        <w:rPr>
+          <w:rFonts w:ascii="Times New Roman" w:hAnsi="Times New Roman" w:cs="Times New Roman"/>
+          <w:sz w:val="28"/>
+          <w:szCs w:val="28"/>
+        </w:rPr>
+        <w:t xml:space="preserve">, </w:t>
+      </w:r>
+      <w:r>
+        <w:rPr>
+          <w:rFonts w:ascii="Times New Roman" w:hAnsi="Times New Roman" w:cs="Times New Roman"/>
+          <w:sz w:val="28"/>
+          <w:szCs w:val="28"/>
+          <w:lang w:val="en-US"/>
+        </w:rPr>
+        <w:t>Y</w:t>
+      </w:r>
+      <w:r>
+        <w:rPr>
+          <w:rFonts w:ascii="Times New Roman" w:hAnsi="Times New Roman" w:cs="Times New Roman"/>
+          <w:sz w:val="28"/>
+          <w:szCs w:val="28"/>
+        </w:rPr>
+        <w:t xml:space="preserve"> </w:t>
+      </w:r>
+      <w:r>
+        <w:rPr>
+          <w:rFonts w:ascii="Times New Roman" w:hAnsi="Times New Roman" w:cs="Times New Roman"/>
+          <w:sz w:val="28"/>
+          <w:szCs w:val="28"/>
+        </w:rPr>
+        <w:t xml:space="preserve">и </w:t>
+      </w:r>
+      <w:r>
+        <w:rPr>
+          <w:rFonts w:ascii="Times New Roman" w:hAnsi="Times New Roman" w:cs="Times New Roman"/>
+          <w:sz w:val="28"/>
+          <w:szCs w:val="28"/>
+          <w:lang w:val="en-US"/>
+        </w:rPr>
+        <w:t>Z</w:t>
+      </w:r>
+      <w:r>
+        <w:rPr>
+          <w:rFonts w:ascii="Times New Roman" w:hAnsi="Times New Roman" w:cs="Times New Roman"/>
+          <w:sz w:val="28"/>
+          <w:szCs w:val="28"/>
+        </w:rPr>
+        <w:t xml:space="preserve"> </w:t>
+      </w:r>
+      <w:r>
+        <w:rPr>
+          <w:rFonts w:ascii="Times New Roman" w:hAnsi="Times New Roman" w:cs="Times New Roman"/>
+          <w:sz w:val="28"/>
+          <w:szCs w:val="28"/>
+        </w:rPr>
+        <w:t>во времени, и трем сигналам моментов сил, порождаемых</w:t>
+      </w:r>
+      <w:r>
+        <w:rPr>
+          <w:rFonts w:ascii="Times New Roman" w:hAnsi="Times New Roman" w:cs="Times New Roman"/>
+          <w:sz w:val="28"/>
+          <w:szCs w:val="28"/>
+        </w:rPr>
+        <w:t xml:space="preserve"> колебаниями мышц</w:t>
+      </w:r>
+      <w:r>
+        <w:rPr>
+          <w:rFonts w:ascii="Times New Roman" w:hAnsi="Times New Roman" w:cs="Times New Roman"/>
+          <w:sz w:val="28"/>
+          <w:szCs w:val="28"/>
+        </w:rPr>
+        <w:t xml:space="preserve">. </w:t>
+      </w:r>
+    </w:p>
+    <w:p>
+      <w:pPr>
+        <w:spacing w:line="360" w:lineRule="auto"/>
+        <w:jc w:val="center"/>
+        <w:rPr>
+          <w:rFonts w:ascii="Times New Roman" w:hAnsi="Times New Roman" w:cs="Times New Roman"/>
+          <w:sz w:val="28"/>
+          <w:szCs w:val="28"/>
+        </w:rPr>
+      </w:pPr>
+      <w:r>
+        <w:rPr>
+          <w:rFonts w:ascii="Times New Roman" w:hAnsi="Times New Roman" w:cs="Times New Roman"/>
+          <w:sz w:val="28"/>
+          <w:szCs w:val="28"/>
+        </w:rPr>
+        <w:lastRenderedPageBreak/>
+        <w:drawing>
+          <wp:inline distT="0" distB="0" distL="0" distR="0" wp14:anchorId="26044450" wp14:editId="0CBD6A16">
+            <wp:extent cx="3168650" cy="4535487"/>
+            <wp:effectExtent l="0" t="0" r="0" b="0"/>
+            <wp:docPr id="6149" name="Рисунок 1"/>
+            <wp:cNvGraphicFramePr>
+              <a:graphicFrameLocks xmlns:a="http://schemas.openxmlformats.org/drawingml/2006/main" noChangeAspect="1"/>
+            </wp:cNvGraphicFramePr>
+            <a:graphic xmlns:a="http://schemas.openxmlformats.org/drawingml/2006/main">
+              <a:graphicData uri="http://schemas.openxmlformats.org/drawingml/2006/picture">
+                <pic:pic xmlns:pic="http://schemas.openxmlformats.org/drawingml/2006/picture">
+                  <pic:nvPicPr>
+                    <pic:cNvPr id="6149" name="Рисунок 1"/>
+                    <pic:cNvPicPr>
+                      <a:picLocks noChangeAspect="1" noChangeArrowheads="1"/>
+                    </pic:cNvPicPr>
+                  </pic:nvPicPr>
+                  <pic:blipFill>
+                    <a:blip r:embed="rId8">
+                      <a:extLst>
+                        <a:ext uri="{28A0092B-C50C-407E-A947-70E740481C1C}">
+                          <a14:useLocalDpi xmlns:a14="http://schemas.microsoft.com/office/drawing/2010/main" val="0"/>
+                        </a:ext>
+                      </a:extLst>
+                    </a:blip>
+                    <a:srcRect/>
+                    <a:stretch>
+                      <a:fillRect/>
+                    </a:stretch>
+                  </pic:blipFill>
+                  <pic:spPr bwMode="auto">
+                    <a:xfrm>
+                      <a:off x="0" y="0"/>
+                      <a:ext cx="3168650" cy="4535487"/>
+                    </a:xfrm>
+                    <a:prstGeom prst="rect">
+                      <a:avLst/>
+                    </a:prstGeom>
+                    <a:noFill/>
+                    <a:ln>
+                      <a:noFill/>
+                    </a:ln>
+                    <a:extLst>
+                      <a:ext uri="{909E8E84-426E-40DD-AFC4-6F175D3DCCD1}">
+                        <a14:hiddenFill xmlns:a14="http://schemas.microsoft.com/office/drawing/2010/main">
+                          <a:solidFill>
+                            <a:srgbClr val="FFFFFF"/>
+                          </a:solidFill>
+                        </a14:hiddenFill>
+                      </a:ext>
+                      <a:ext uri="{91240B29-F687-4F45-9708-019B960494DF}">
+                        <a14:hiddenLine xmlns:a14="http://schemas.microsoft.com/office/drawing/2010/main" w="9525">
+                          <a:solidFill>
+                            <a:srgbClr val="000000"/>
+                          </a:solidFill>
+                          <a:miter lim="800000"/>
+                          <a:headEnd/>
+                          <a:tailEnd/>
+                        </a14:hiddenLine>
+                      </a:ext>
+                    </a:extLst>
+                  </pic:spPr>
+                </pic:pic>
+              </a:graphicData>
+            </a:graphic>
+          </wp:inline>
+        </w:drawing>
+      </w:r>
+    </w:p>
+    <w:p>
+      <w:pPr>
+        <w:spacing w:line="360" w:lineRule="auto"/>
+        <w:jc w:val="center"/>
+        <w:rPr>
+          <w:rFonts w:ascii="Times New Roman" w:hAnsi="Times New Roman" w:cs="Times New Roman"/>
+          <w:sz w:val="28"/>
+          <w:szCs w:val="28"/>
+        </w:rPr>
+      </w:pPr>
+      <w:r>
+        <w:rPr>
+          <w:rFonts w:ascii="Times New Roman" w:hAnsi="Times New Roman" w:cs="Times New Roman"/>
+          <w:sz w:val="28"/>
+          <w:szCs w:val="28"/>
+        </w:rPr>
+        <w:t>Рис. 4. Структурная схема «Многофункционального кресла».</w:t>
+      </w:r>
+    </w:p>
+    <w:p>
+      <w:pPr>
+        <w:spacing w:line="360" w:lineRule="auto"/>
+        <w:jc w:val="center"/>
+        <w:rPr>
+          <w:rFonts w:ascii="Times New Roman" w:hAnsi="Times New Roman" w:cs="Times New Roman"/>
+          <w:sz w:val="28"/>
+          <w:szCs w:val="28"/>
+        </w:rPr>
+      </w:pPr>
+      <w:r>
+        <w:rPr>
+          <w:rFonts w:ascii="Times New Roman" w:hAnsi="Times New Roman" w:cs="Times New Roman"/>
+          <w:sz w:val="28"/>
+          <w:szCs w:val="28"/>
+        </w:rPr>
+        <w:drawing>
+          <wp:inline distT="0" distB="0" distL="0" distR="0" wp14:anchorId="6F3412B1" wp14:editId="055DF8AF">
+            <wp:extent cx="2998964" cy="3674226"/>
+            <wp:effectExtent l="0" t="0" r="0" b="2540"/>
+            <wp:docPr id="1027" name="Picture 7" descr="Система координат"/>
+            <wp:cNvGraphicFramePr>
+              <a:graphicFrameLocks xmlns:a="http://schemas.openxmlformats.org/drawingml/2006/main" noGrp="1" noChangeAspect="1"/>
+            </wp:cNvGraphicFramePr>
+            <a:graphic xmlns:a="http://schemas.openxmlformats.org/drawingml/2006/main">
+              <a:graphicData uri="http://schemas.openxmlformats.org/drawingml/2006/picture">
+                <pic:pic xmlns:pic="http://schemas.openxmlformats.org/drawingml/2006/picture">
+                  <pic:nvPicPr>
+                    <pic:cNvPr id="1027" name="Picture 7" descr="Система координат"/>
+                    <pic:cNvPicPr>
+                      <a:picLocks noGrp="1" noChangeAspect="1" noChangeArrowheads="1"/>
+                    </pic:cNvPicPr>
+                  </pic:nvPicPr>
+                  <pic:blipFill rotWithShape="1">
+                    <a:blip r:embed="rId9">
+                      <a:extLst>
+                        <a:ext uri="{28A0092B-C50C-407E-A947-70E740481C1C}">
+                          <a14:useLocalDpi xmlns:a14="http://schemas.microsoft.com/office/drawing/2010/main" val="0"/>
+                        </a:ext>
+                      </a:extLst>
+                    </a:blip>
+                    <a:srcRect b="11263"/>
+                    <a:stretch/>
+                  </pic:blipFill>
+                  <pic:spPr bwMode="auto">
+                    <a:xfrm>
+                      <a:off x="0" y="0"/>
+                      <a:ext cx="3022552" cy="3703125"/>
+                    </a:xfrm>
+                    <a:prstGeom prst="rect">
+                      <a:avLst/>
+                    </a:prstGeom>
+                    <a:noFill/>
+                    <a:ln>
+                      <a:noFill/>
+                    </a:ln>
+                    <a:extLst>
+                      <a:ext uri="{53640926-AAD7-44D8-BBD7-CCE9431645EC}">
+                        <a14:shadowObscured xmlns:a14="http://schemas.microsoft.com/office/drawing/2010/main"/>
+                      </a:ext>
+                    </a:extLst>
+                  </pic:spPr>
+                </pic:pic>
+              </a:graphicData>
+            </a:graphic>
+          </wp:inline>
+        </w:drawing>
+      </w:r>
+    </w:p>
+    <w:p>
+      <w:pPr>
+        <w:spacing w:line="360" w:lineRule="auto"/>
+        <w:jc w:val="center"/>
+        <w:rPr>
+          <w:rFonts w:ascii="Times New Roman" w:hAnsi="Times New Roman" w:cs="Times New Roman"/>
+          <w:sz w:val="28"/>
+          <w:szCs w:val="28"/>
+        </w:rPr>
+      </w:pPr>
+      <w:r>
+        <w:rPr>
+          <w:rFonts w:ascii="Times New Roman" w:hAnsi="Times New Roman" w:cs="Times New Roman"/>
+          <w:sz w:val="28"/>
+          <w:szCs w:val="28"/>
+        </w:rPr>
+        <w:t>Рис. 5. Расположение осей чувствительности многокомпонентного датчика.</w:t>
+      </w:r>
+    </w:p>
+    <w:p>
+      <w:pPr>
+        <w:spacing w:line="360" w:lineRule="auto"/>
+        <w:jc w:val="center"/>
+        <w:rPr>
+          <w:rFonts w:ascii="Times New Roman" w:hAnsi="Times New Roman" w:cs="Times New Roman"/>
+          <w:sz w:val="28"/>
+          <w:szCs w:val="28"/>
+        </w:rPr>
+      </w:pPr>
+      <w:r>
+        <w:rPr>
+          <w:rFonts w:ascii="Times New Roman" w:hAnsi="Times New Roman" w:cs="Times New Roman"/>
+          <w:sz w:val="28"/>
+          <w:szCs w:val="28"/>
+        </w:rPr>
+        <w:lastRenderedPageBreak/>
+        <w:t xml:space="preserve"> </w:t>
+      </w:r>
     </w:p>
     <w:p>
       <w:pPr>
@@ -3138,7 +3749,6 @@
           <w:sz w:val="28"/>
           <w:szCs w:val="28"/>
         </w:rPr>
-        <w:lastRenderedPageBreak/>
         <w:t>МГППУ – Московский государственный психолого-педагогический университет</w:t>
       </w:r>
     </w:p>
@@ -3261,6 +3871,58 @@
           <w:szCs w:val="28"/>
         </w:rPr>
         <w:t xml:space="preserve"> по опорной реакции в практическом здравоохранении и исследованиях / НИИ нормальной физиологии имени П.К. Анохина. – М., 2017 – 10 с.</w:t>
+      </w:r>
+    </w:p>
+    <w:p>
+      <w:pPr>
+        <w:pStyle w:val="a3"/>
+        <w:numPr>
+          <w:ilvl w:val="0"/>
+          <w:numId w:val="1"/>
+        </w:numPr>
+        <w:spacing w:line="360" w:lineRule="auto"/>
+        <w:jc w:val="both"/>
+        <w:rPr>
+          <w:rFonts w:ascii="Times New Roman" w:hAnsi="Times New Roman" w:cs="Times New Roman"/>
+          <w:sz w:val="28"/>
+          <w:szCs w:val="28"/>
+        </w:rPr>
+      </w:pPr>
+      <w:proofErr w:type="spellStart"/>
+      <w:r>
+        <w:rPr>
+          <w:rFonts w:ascii="Times New Roman" w:hAnsi="Times New Roman" w:cs="Times New Roman"/>
+          <w:sz w:val="28"/>
+          <w:szCs w:val="28"/>
+        </w:rPr>
+        <w:t>Миловзорова</w:t>
+      </w:r>
+      <w:proofErr w:type="spellEnd"/>
+      <w:r>
+        <w:rPr>
+          <w:rFonts w:ascii="Times New Roman" w:hAnsi="Times New Roman" w:cs="Times New Roman"/>
+          <w:sz w:val="28"/>
+          <w:szCs w:val="28"/>
+        </w:rPr>
+        <w:t xml:space="preserve"> М.С. Анатомия и физиология человека / </w:t>
+      </w:r>
+      <w:proofErr w:type="spellStart"/>
+      <w:r>
+        <w:rPr>
+          <w:rFonts w:ascii="Times New Roman" w:hAnsi="Times New Roman" w:cs="Times New Roman"/>
+          <w:sz w:val="28"/>
+          <w:szCs w:val="28"/>
+        </w:rPr>
+        <w:t>Миловзорова</w:t>
+      </w:r>
+      <w:proofErr w:type="spellEnd"/>
+      <w:r>
+        <w:rPr>
+          <w:rFonts w:ascii="Times New Roman" w:hAnsi="Times New Roman" w:cs="Times New Roman"/>
+          <w:sz w:val="28"/>
+          <w:szCs w:val="28"/>
+        </w:rPr>
+        <w:t xml:space="preserve"> М.С. – М.: Книга по Требованию, 2012. – 215 с.</w:t>
       </w:r>
     </w:p>
     <w:sectPr>
@@ -3764,7 +4426,6 @@
   <w:style w:type="character" w:default="1" w:styleId="a0">
     <w:name w:val="Default Paragraph Font"/>
     <w:uiPriority w:val="1"/>
-    <w:semiHidden/>
     <w:unhideWhenUsed/>
   </w:style>
   <w:style w:type="table" w:default="1" w:styleId="a1">

</xml_diff>